<commit_message>
se crea querys proyectos y se agregan pantallazos a protocolo de entrega
</commit_message>
<xml_diff>
--- a/Sprint5_Equipo6_ProyectoWebG6.docx
+++ b/Sprint5_Equipo6_ProyectoWebG6.docx
@@ -360,6 +360,52 @@
           </wp:inline>
         </w:drawing>
       </w:r>
+      <w:r>
+        <w:t>se crea un nuevo proyecto</w:t>
+      </w:r>
+    </w:p>
+    <w:p>
+      <w:r>
+        <w:rPr>
+          <w:noProof/>
+        </w:rPr>
+        <w:lastRenderedPageBreak/>
+        <w:drawing>
+          <wp:inline distT="0" distB="0" distL="0" distR="0" wp14:anchorId="0DA519B3" wp14:editId="557CA994">
+            <wp:extent cx="5612130" cy="3102610"/>
+            <wp:effectExtent l="0" t="0" r="7620" b="2540"/>
+            <wp:docPr id="17" name="Imagen 17"/>
+            <wp:cNvGraphicFramePr>
+              <a:graphicFrameLocks xmlns:a="http://schemas.openxmlformats.org/drawingml/2006/main" noChangeAspect="1"/>
+            </wp:cNvGraphicFramePr>
+            <a:graphic xmlns:a="http://schemas.openxmlformats.org/drawingml/2006/main">
+              <a:graphicData uri="http://schemas.openxmlformats.org/drawingml/2006/picture">
+                <pic:pic xmlns:pic="http://schemas.openxmlformats.org/drawingml/2006/picture">
+                  <pic:nvPicPr>
+                    <pic:cNvPr id="1" name=""/>
+                    <pic:cNvPicPr/>
+                  </pic:nvPicPr>
+                  <pic:blipFill>
+                    <a:blip r:embed="rId14"/>
+                    <a:stretch>
+                      <a:fillRect/>
+                    </a:stretch>
+                  </pic:blipFill>
+                  <pic:spPr>
+                    <a:xfrm>
+                      <a:off x="0" y="0"/>
+                      <a:ext cx="5612130" cy="3102610"/>
+                    </a:xfrm>
+                    <a:prstGeom prst="rect">
+                      <a:avLst/>
+                    </a:prstGeom>
+                  </pic:spPr>
+                </pic:pic>
+              </a:graphicData>
+            </a:graphic>
+          </wp:inline>
+        </w:drawing>
+      </w:r>
     </w:p>
     <w:p>
       <w:r>
@@ -386,7 +432,7 @@
                     <pic:cNvPicPr/>
                   </pic:nvPicPr>
                   <pic:blipFill>
-                    <a:blip r:embed="rId14"/>
+                    <a:blip r:embed="rId15"/>
                     <a:stretch>
                       <a:fillRect/>
                     </a:stretch>
@@ -443,7 +489,7 @@
                     <pic:cNvPicPr/>
                   </pic:nvPicPr>
                   <pic:blipFill>
-                    <a:blip r:embed="rId15"/>
+                    <a:blip r:embed="rId16"/>
                     <a:stretch>
                       <a:fillRect/>
                     </a:stretch>
@@ -464,7 +510,649 @@
         </w:drawing>
       </w:r>
     </w:p>
-    <w:p/>
+    <w:p>
+      <w:r>
+        <w:t>Para la creación de un nuevo proyecto y consulta de los proyectos se crea el schema</w:t>
+      </w:r>
+    </w:p>
+    <w:p>
+      <w:r>
+        <w:rPr>
+          <w:noProof/>
+        </w:rPr>
+        <w:lastRenderedPageBreak/>
+        <w:drawing>
+          <wp:inline distT="0" distB="0" distL="0" distR="0" wp14:anchorId="5A24CE15" wp14:editId="5102E56D">
+            <wp:extent cx="4438650" cy="2590800"/>
+            <wp:effectExtent l="0" t="0" r="0" b="0"/>
+            <wp:docPr id="13" name="Imagen 13"/>
+            <wp:cNvGraphicFramePr>
+              <a:graphicFrameLocks xmlns:a="http://schemas.openxmlformats.org/drawingml/2006/main" noChangeAspect="1"/>
+            </wp:cNvGraphicFramePr>
+            <a:graphic xmlns:a="http://schemas.openxmlformats.org/drawingml/2006/main">
+              <a:graphicData uri="http://schemas.openxmlformats.org/drawingml/2006/picture">
+                <pic:pic xmlns:pic="http://schemas.openxmlformats.org/drawingml/2006/picture">
+                  <pic:nvPicPr>
+                    <pic:cNvPr id="1" name=""/>
+                    <pic:cNvPicPr/>
+                  </pic:nvPicPr>
+                  <pic:blipFill>
+                    <a:blip r:embed="rId17"/>
+                    <a:stretch>
+                      <a:fillRect/>
+                    </a:stretch>
+                  </pic:blipFill>
+                  <pic:spPr>
+                    <a:xfrm>
+                      <a:off x="0" y="0"/>
+                      <a:ext cx="4438650" cy="2590800"/>
+                    </a:xfrm>
+                    <a:prstGeom prst="rect">
+                      <a:avLst/>
+                    </a:prstGeom>
+                  </pic:spPr>
+                </pic:pic>
+              </a:graphicData>
+            </a:graphic>
+          </wp:inline>
+        </w:drawing>
+      </w:r>
+    </w:p>
+    <w:p>
+      <w:r>
+        <w:t>Se agrega la query proyecto</w:t>
+      </w:r>
+    </w:p>
+    <w:p>
+      <w:r>
+        <w:rPr>
+          <w:noProof/>
+        </w:rPr>
+        <w:drawing>
+          <wp:inline distT="0" distB="0" distL="0" distR="0" wp14:anchorId="152D4A51" wp14:editId="0588B802">
+            <wp:extent cx="4400550" cy="1428750"/>
+            <wp:effectExtent l="0" t="0" r="0" b="0"/>
+            <wp:docPr id="14" name="Imagen 14"/>
+            <wp:cNvGraphicFramePr>
+              <a:graphicFrameLocks xmlns:a="http://schemas.openxmlformats.org/drawingml/2006/main" noChangeAspect="1"/>
+            </wp:cNvGraphicFramePr>
+            <a:graphic xmlns:a="http://schemas.openxmlformats.org/drawingml/2006/main">
+              <a:graphicData uri="http://schemas.openxmlformats.org/drawingml/2006/picture">
+                <pic:pic xmlns:pic="http://schemas.openxmlformats.org/drawingml/2006/picture">
+                  <pic:nvPicPr>
+                    <pic:cNvPr id="1" name=""/>
+                    <pic:cNvPicPr/>
+                  </pic:nvPicPr>
+                  <pic:blipFill>
+                    <a:blip r:embed="rId18"/>
+                    <a:stretch>
+                      <a:fillRect/>
+                    </a:stretch>
+                  </pic:blipFill>
+                  <pic:spPr>
+                    <a:xfrm>
+                      <a:off x="0" y="0"/>
+                      <a:ext cx="4400550" cy="1428750"/>
+                    </a:xfrm>
+                    <a:prstGeom prst="rect">
+                      <a:avLst/>
+                    </a:prstGeom>
+                  </pic:spPr>
+                </pic:pic>
+              </a:graphicData>
+            </a:graphic>
+          </wp:inline>
+        </w:drawing>
+      </w:r>
+    </w:p>
+    <w:p>
+      <w:r>
+        <w:t>Se agrega la mutacion addProyecto para agregar  proyectos por medio de graphql</w:t>
+      </w:r>
+    </w:p>
+    <w:p>
+      <w:r>
+        <w:rPr>
+          <w:noProof/>
+        </w:rPr>
+        <w:drawing>
+          <wp:inline distT="0" distB="0" distL="0" distR="0" wp14:anchorId="65BD87A1" wp14:editId="33090A6C">
+            <wp:extent cx="5600700" cy="3009900"/>
+            <wp:effectExtent l="0" t="0" r="0" b="0"/>
+            <wp:docPr id="15" name="Imagen 15"/>
+            <wp:cNvGraphicFramePr>
+              <a:graphicFrameLocks xmlns:a="http://schemas.openxmlformats.org/drawingml/2006/main" noChangeAspect="1"/>
+            </wp:cNvGraphicFramePr>
+            <a:graphic xmlns:a="http://schemas.openxmlformats.org/drawingml/2006/main">
+              <a:graphicData uri="http://schemas.openxmlformats.org/drawingml/2006/picture">
+                <pic:pic xmlns:pic="http://schemas.openxmlformats.org/drawingml/2006/picture">
+                  <pic:nvPicPr>
+                    <pic:cNvPr id="1" name=""/>
+                    <pic:cNvPicPr/>
+                  </pic:nvPicPr>
+                  <pic:blipFill>
+                    <a:blip r:embed="rId19"/>
+                    <a:stretch>
+                      <a:fillRect/>
+                    </a:stretch>
+                  </pic:blipFill>
+                  <pic:spPr>
+                    <a:xfrm>
+                      <a:off x="0" y="0"/>
+                      <a:ext cx="5600700" cy="3009900"/>
+                    </a:xfrm>
+                    <a:prstGeom prst="rect">
+                      <a:avLst/>
+                    </a:prstGeom>
+                  </pic:spPr>
+                </pic:pic>
+              </a:graphicData>
+            </a:graphic>
+          </wp:inline>
+        </w:drawing>
+      </w:r>
+    </w:p>
+    <w:p>
+      <w:r>
+        <w:t xml:space="preserve">Se crea variable proyectos </w:t>
+      </w:r>
+    </w:p>
+    <w:p/>
+    <w:p>
+      <w:r>
+        <w:rPr>
+          <w:noProof/>
+        </w:rPr>
+        <w:drawing>
+          <wp:inline distT="0" distB="0" distL="0" distR="0" wp14:anchorId="156A8AA3" wp14:editId="233DC0A9">
+            <wp:extent cx="5612130" cy="3657600"/>
+            <wp:effectExtent l="0" t="0" r="7620" b="0"/>
+            <wp:docPr id="20" name="Imagen 20"/>
+            <wp:cNvGraphicFramePr>
+              <a:graphicFrameLocks xmlns:a="http://schemas.openxmlformats.org/drawingml/2006/main" noChangeAspect="1"/>
+            </wp:cNvGraphicFramePr>
+            <a:graphic xmlns:a="http://schemas.openxmlformats.org/drawingml/2006/main">
+              <a:graphicData uri="http://schemas.openxmlformats.org/drawingml/2006/picture">
+                <pic:pic xmlns:pic="http://schemas.openxmlformats.org/drawingml/2006/picture">
+                  <pic:nvPicPr>
+                    <pic:cNvPr id="1" name=""/>
+                    <pic:cNvPicPr/>
+                  </pic:nvPicPr>
+                  <pic:blipFill>
+                    <a:blip r:embed="rId20"/>
+                    <a:stretch>
+                      <a:fillRect/>
+                    </a:stretch>
+                  </pic:blipFill>
+                  <pic:spPr>
+                    <a:xfrm>
+                      <a:off x="0" y="0"/>
+                      <a:ext cx="5612130" cy="3657600"/>
+                    </a:xfrm>
+                    <a:prstGeom prst="rect">
+                      <a:avLst/>
+                    </a:prstGeom>
+                  </pic:spPr>
+                </pic:pic>
+              </a:graphicData>
+            </a:graphic>
+          </wp:inline>
+        </w:drawing>
+      </w:r>
+      <w:r>
+        <w:t xml:space="preserve">y función para agregar proyectos </w:t>
+      </w:r>
+    </w:p>
+    <w:p>
+      <w:r>
+        <w:rPr>
+          <w:noProof/>
+        </w:rPr>
+        <w:drawing>
+          <wp:inline distT="0" distB="0" distL="0" distR="0" wp14:anchorId="76B82996" wp14:editId="13C2281A">
+            <wp:extent cx="5612130" cy="1760855"/>
+            <wp:effectExtent l="0" t="0" r="7620" b="0"/>
+            <wp:docPr id="21" name="Imagen 21"/>
+            <wp:cNvGraphicFramePr>
+              <a:graphicFrameLocks xmlns:a="http://schemas.openxmlformats.org/drawingml/2006/main" noChangeAspect="1"/>
+            </wp:cNvGraphicFramePr>
+            <a:graphic xmlns:a="http://schemas.openxmlformats.org/drawingml/2006/main">
+              <a:graphicData uri="http://schemas.openxmlformats.org/drawingml/2006/picture">
+                <pic:pic xmlns:pic="http://schemas.openxmlformats.org/drawingml/2006/picture">
+                  <pic:nvPicPr>
+                    <pic:cNvPr id="1" name=""/>
+                    <pic:cNvPicPr/>
+                  </pic:nvPicPr>
+                  <pic:blipFill>
+                    <a:blip r:embed="rId21"/>
+                    <a:stretch>
+                      <a:fillRect/>
+                    </a:stretch>
+                  </pic:blipFill>
+                  <pic:spPr>
+                    <a:xfrm>
+                      <a:off x="0" y="0"/>
+                      <a:ext cx="5612130" cy="1760855"/>
+                    </a:xfrm>
+                    <a:prstGeom prst="rect">
+                      <a:avLst/>
+                    </a:prstGeom>
+                  </pic:spPr>
+                </pic:pic>
+              </a:graphicData>
+            </a:graphic>
+          </wp:inline>
+        </w:drawing>
+      </w:r>
+    </w:p>
+    <w:p/>
+    <w:p>
+      <w:r>
+        <w:t>Se pone a correr en localhost</w:t>
+      </w:r>
+    </w:p>
+    <w:p>
+      <w:r>
+        <w:t>Y se ejecuta agrega un proyecto y se consulta a la vez el proyecto creado, asignando id 1</w:t>
+      </w:r>
+    </w:p>
+    <w:p>
+      <w:r>
+        <w:rPr>
+          <w:noProof/>
+        </w:rPr>
+        <w:lastRenderedPageBreak/>
+        <w:drawing>
+          <wp:inline distT="0" distB="0" distL="0" distR="0" wp14:anchorId="0F60D644" wp14:editId="46C721E2">
+            <wp:extent cx="5612130" cy="3392170"/>
+            <wp:effectExtent l="0" t="0" r="7620" b="0"/>
+            <wp:docPr id="16" name="Imagen 16"/>
+            <wp:cNvGraphicFramePr>
+              <a:graphicFrameLocks xmlns:a="http://schemas.openxmlformats.org/drawingml/2006/main" noChangeAspect="1"/>
+            </wp:cNvGraphicFramePr>
+            <a:graphic xmlns:a="http://schemas.openxmlformats.org/drawingml/2006/main">
+              <a:graphicData uri="http://schemas.openxmlformats.org/drawingml/2006/picture">
+                <pic:pic xmlns:pic="http://schemas.openxmlformats.org/drawingml/2006/picture">
+                  <pic:nvPicPr>
+                    <pic:cNvPr id="1" name=""/>
+                    <pic:cNvPicPr/>
+                  </pic:nvPicPr>
+                  <pic:blipFill>
+                    <a:blip r:embed="rId22"/>
+                    <a:stretch>
+                      <a:fillRect/>
+                    </a:stretch>
+                  </pic:blipFill>
+                  <pic:spPr>
+                    <a:xfrm>
+                      <a:off x="0" y="0"/>
+                      <a:ext cx="5612130" cy="3392170"/>
+                    </a:xfrm>
+                    <a:prstGeom prst="rect">
+                      <a:avLst/>
+                    </a:prstGeom>
+                  </pic:spPr>
+                </pic:pic>
+              </a:graphicData>
+            </a:graphic>
+          </wp:inline>
+        </w:drawing>
+      </w:r>
+    </w:p>
+    <w:p/>
+    <w:p/>
+    <w:p>
+      <w:r>
+        <w:t>Consultar los proyectos creados</w:t>
+      </w:r>
+    </w:p>
+    <w:p>
+      <w:r>
+        <w:rPr>
+          <w:noProof/>
+        </w:rPr>
+        <w:drawing>
+          <wp:inline distT="0" distB="0" distL="0" distR="0" wp14:anchorId="38E6EEC5" wp14:editId="15EA2875">
+            <wp:extent cx="5612130" cy="2534285"/>
+            <wp:effectExtent l="0" t="0" r="7620" b="0"/>
+            <wp:docPr id="18" name="Imagen 18"/>
+            <wp:cNvGraphicFramePr>
+              <a:graphicFrameLocks xmlns:a="http://schemas.openxmlformats.org/drawingml/2006/main" noChangeAspect="1"/>
+            </wp:cNvGraphicFramePr>
+            <a:graphic xmlns:a="http://schemas.openxmlformats.org/drawingml/2006/main">
+              <a:graphicData uri="http://schemas.openxmlformats.org/drawingml/2006/picture">
+                <pic:pic xmlns:pic="http://schemas.openxmlformats.org/drawingml/2006/picture">
+                  <pic:nvPicPr>
+                    <pic:cNvPr id="1" name=""/>
+                    <pic:cNvPicPr/>
+                  </pic:nvPicPr>
+                  <pic:blipFill>
+                    <a:blip r:embed="rId23"/>
+                    <a:stretch>
+                      <a:fillRect/>
+                    </a:stretch>
+                  </pic:blipFill>
+                  <pic:spPr>
+                    <a:xfrm>
+                      <a:off x="0" y="0"/>
+                      <a:ext cx="5612130" cy="2534285"/>
+                    </a:xfrm>
+                    <a:prstGeom prst="rect">
+                      <a:avLst/>
+                    </a:prstGeom>
+                  </pic:spPr>
+                </pic:pic>
+              </a:graphicData>
+            </a:graphic>
+          </wp:inline>
+        </w:drawing>
+      </w:r>
+    </w:p>
+    <w:p/>
+    <w:p>
+      <w:r>
+        <w:t>Consulta de un proyecto por ID</w:t>
+      </w:r>
+    </w:p>
+    <w:p>
+      <w:r>
+        <w:rPr>
+          <w:noProof/>
+        </w:rPr>
+        <w:lastRenderedPageBreak/>
+        <w:drawing>
+          <wp:inline distT="0" distB="0" distL="0" distR="0" wp14:anchorId="0419E474" wp14:editId="29D5566F">
+            <wp:extent cx="5612130" cy="3195955"/>
+            <wp:effectExtent l="0" t="0" r="7620" b="4445"/>
+            <wp:docPr id="19" name="Imagen 19"/>
+            <wp:cNvGraphicFramePr>
+              <a:graphicFrameLocks xmlns:a="http://schemas.openxmlformats.org/drawingml/2006/main" noChangeAspect="1"/>
+            </wp:cNvGraphicFramePr>
+            <a:graphic xmlns:a="http://schemas.openxmlformats.org/drawingml/2006/main">
+              <a:graphicData uri="http://schemas.openxmlformats.org/drawingml/2006/picture">
+                <pic:pic xmlns:pic="http://schemas.openxmlformats.org/drawingml/2006/picture">
+                  <pic:nvPicPr>
+                    <pic:cNvPr id="1" name=""/>
+                    <pic:cNvPicPr/>
+                  </pic:nvPicPr>
+                  <pic:blipFill>
+                    <a:blip r:embed="rId24"/>
+                    <a:stretch>
+                      <a:fillRect/>
+                    </a:stretch>
+                  </pic:blipFill>
+                  <pic:spPr>
+                    <a:xfrm>
+                      <a:off x="0" y="0"/>
+                      <a:ext cx="5612130" cy="3195955"/>
+                    </a:xfrm>
+                    <a:prstGeom prst="rect">
+                      <a:avLst/>
+                    </a:prstGeom>
+                  </pic:spPr>
+                </pic:pic>
+              </a:graphicData>
+            </a:graphic>
+          </wp:inline>
+        </w:drawing>
+      </w:r>
+    </w:p>
+    <w:p/>
+    <w:p>
+      <w:r>
+        <w:t>A continuación se crea proyecto en React</w:t>
+      </w:r>
+    </w:p>
+    <w:p>
+      <w:r>
+        <w:t>Iniciamos el proyecto con el gestor de paquetes npm</w:t>
+      </w:r>
+    </w:p>
+    <w:p>
+      <w:r>
+        <w:t>Con el comando</w:t>
+      </w:r>
+    </w:p>
+    <w:p>
+      <w:r>
+        <w:t>npx create-react-app nombre_aplicacion</w:t>
+      </w:r>
+    </w:p>
+    <w:p/>
+    <w:p>
+      <w:r>
+        <w:rPr>
+          <w:noProof/>
+        </w:rPr>
+        <w:lastRenderedPageBreak/>
+        <w:drawing>
+          <wp:inline distT="0" distB="0" distL="0" distR="0" wp14:anchorId="60B108AA" wp14:editId="3AA1E4A1">
+            <wp:extent cx="5612130" cy="3546475"/>
+            <wp:effectExtent l="0" t="0" r="7620" b="0"/>
+            <wp:docPr id="22" name="Imagen 22"/>
+            <wp:cNvGraphicFramePr>
+              <a:graphicFrameLocks xmlns:a="http://schemas.openxmlformats.org/drawingml/2006/main" noChangeAspect="1"/>
+            </wp:cNvGraphicFramePr>
+            <a:graphic xmlns:a="http://schemas.openxmlformats.org/drawingml/2006/main">
+              <a:graphicData uri="http://schemas.openxmlformats.org/drawingml/2006/picture">
+                <pic:pic xmlns:pic="http://schemas.openxmlformats.org/drawingml/2006/picture">
+                  <pic:nvPicPr>
+                    <pic:cNvPr id="1" name=""/>
+                    <pic:cNvPicPr/>
+                  </pic:nvPicPr>
+                  <pic:blipFill>
+                    <a:blip r:embed="rId25"/>
+                    <a:stretch>
+                      <a:fillRect/>
+                    </a:stretch>
+                  </pic:blipFill>
+                  <pic:spPr>
+                    <a:xfrm>
+                      <a:off x="0" y="0"/>
+                      <a:ext cx="5612130" cy="3546475"/>
+                    </a:xfrm>
+                    <a:prstGeom prst="rect">
+                      <a:avLst/>
+                    </a:prstGeom>
+                  </pic:spPr>
+                </pic:pic>
+              </a:graphicData>
+            </a:graphic>
+          </wp:inline>
+        </w:drawing>
+      </w:r>
+    </w:p>
+    <w:p/>
+    <w:p>
+      <w:r>
+        <w:t>Y luego la ponemos a correr en el localhost</w:t>
+      </w:r>
+    </w:p>
+    <w:p>
+      <w:r>
+        <w:rPr>
+          <w:noProof/>
+        </w:rPr>
+        <w:drawing>
+          <wp:inline distT="0" distB="0" distL="0" distR="0" wp14:anchorId="3D3A7DF0" wp14:editId="0AD9A2C1">
+            <wp:extent cx="5612130" cy="2488565"/>
+            <wp:effectExtent l="0" t="0" r="7620" b="6985"/>
+            <wp:docPr id="23" name="Imagen 23"/>
+            <wp:cNvGraphicFramePr>
+              <a:graphicFrameLocks xmlns:a="http://schemas.openxmlformats.org/drawingml/2006/main" noChangeAspect="1"/>
+            </wp:cNvGraphicFramePr>
+            <a:graphic xmlns:a="http://schemas.openxmlformats.org/drawingml/2006/main">
+              <a:graphicData uri="http://schemas.openxmlformats.org/drawingml/2006/picture">
+                <pic:pic xmlns:pic="http://schemas.openxmlformats.org/drawingml/2006/picture">
+                  <pic:nvPicPr>
+                    <pic:cNvPr id="1" name=""/>
+                    <pic:cNvPicPr/>
+                  </pic:nvPicPr>
+                  <pic:blipFill>
+                    <a:blip r:embed="rId26"/>
+                    <a:stretch>
+                      <a:fillRect/>
+                    </a:stretch>
+                  </pic:blipFill>
+                  <pic:spPr>
+                    <a:xfrm>
+                      <a:off x="0" y="0"/>
+                      <a:ext cx="5612130" cy="2488565"/>
+                    </a:xfrm>
+                    <a:prstGeom prst="rect">
+                      <a:avLst/>
+                    </a:prstGeom>
+                  </pic:spPr>
+                </pic:pic>
+              </a:graphicData>
+            </a:graphic>
+          </wp:inline>
+        </w:drawing>
+      </w:r>
+    </w:p>
+    <w:p>
+      <w:r>
+        <w:t>Aparece mensaje exitoso</w:t>
+      </w:r>
+    </w:p>
+    <w:p>
+      <w:r>
+        <w:rPr>
+          <w:noProof/>
+        </w:rPr>
+        <w:lastRenderedPageBreak/>
+        <w:drawing>
+          <wp:inline distT="0" distB="0" distL="0" distR="0" wp14:anchorId="189EC2DC" wp14:editId="10E2B067">
+            <wp:extent cx="5612130" cy="2925445"/>
+            <wp:effectExtent l="0" t="0" r="7620" b="8255"/>
+            <wp:docPr id="24" name="Imagen 24"/>
+            <wp:cNvGraphicFramePr>
+              <a:graphicFrameLocks xmlns:a="http://schemas.openxmlformats.org/drawingml/2006/main" noChangeAspect="1"/>
+            </wp:cNvGraphicFramePr>
+            <a:graphic xmlns:a="http://schemas.openxmlformats.org/drawingml/2006/main">
+              <a:graphicData uri="http://schemas.openxmlformats.org/drawingml/2006/picture">
+                <pic:pic xmlns:pic="http://schemas.openxmlformats.org/drawingml/2006/picture">
+                  <pic:nvPicPr>
+                    <pic:cNvPr id="1" name=""/>
+                    <pic:cNvPicPr/>
+                  </pic:nvPicPr>
+                  <pic:blipFill>
+                    <a:blip r:embed="rId27"/>
+                    <a:stretch>
+                      <a:fillRect/>
+                    </a:stretch>
+                  </pic:blipFill>
+                  <pic:spPr>
+                    <a:xfrm>
+                      <a:off x="0" y="0"/>
+                      <a:ext cx="5612130" cy="2925445"/>
+                    </a:xfrm>
+                    <a:prstGeom prst="rect">
+                      <a:avLst/>
+                    </a:prstGeom>
+                  </pic:spPr>
+                </pic:pic>
+              </a:graphicData>
+            </a:graphic>
+          </wp:inline>
+        </w:drawing>
+      </w:r>
+    </w:p>
+    <w:p>
+      <w:r>
+        <w:t>Y se puede ver el frontend de nuestra aplicación con react en el localhost</w:t>
+      </w:r>
+    </w:p>
+    <w:p>
+      <w:r>
+        <w:rPr>
+          <w:noProof/>
+        </w:rPr>
+        <w:drawing>
+          <wp:inline distT="0" distB="0" distL="0" distR="0" wp14:anchorId="2BC03207" wp14:editId="7D376FF8">
+            <wp:extent cx="5612130" cy="2592705"/>
+            <wp:effectExtent l="0" t="0" r="7620" b="0"/>
+            <wp:docPr id="25" name="Imagen 25"/>
+            <wp:cNvGraphicFramePr>
+              <a:graphicFrameLocks xmlns:a="http://schemas.openxmlformats.org/drawingml/2006/main" noChangeAspect="1"/>
+            </wp:cNvGraphicFramePr>
+            <a:graphic xmlns:a="http://schemas.openxmlformats.org/drawingml/2006/main">
+              <a:graphicData uri="http://schemas.openxmlformats.org/drawingml/2006/picture">
+                <pic:pic xmlns:pic="http://schemas.openxmlformats.org/drawingml/2006/picture">
+                  <pic:nvPicPr>
+                    <pic:cNvPr id="1" name=""/>
+                    <pic:cNvPicPr/>
+                  </pic:nvPicPr>
+                  <pic:blipFill>
+                    <a:blip r:embed="rId28"/>
+                    <a:stretch>
+                      <a:fillRect/>
+                    </a:stretch>
+                  </pic:blipFill>
+                  <pic:spPr>
+                    <a:xfrm>
+                      <a:off x="0" y="0"/>
+                      <a:ext cx="5612130" cy="2592705"/>
+                    </a:xfrm>
+                    <a:prstGeom prst="rect">
+                      <a:avLst/>
+                    </a:prstGeom>
+                  </pic:spPr>
+                </pic:pic>
+              </a:graphicData>
+            </a:graphic>
+          </wp:inline>
+        </w:drawing>
+      </w:r>
+    </w:p>
+    <w:p>
+      <w:r>
+        <w:t xml:space="preserve">Y se empieza a hacer modificaciones </w:t>
+      </w:r>
+    </w:p>
+    <w:p>
+      <w:r>
+        <w:rPr>
+          <w:noProof/>
+        </w:rPr>
+        <w:lastRenderedPageBreak/>
+        <w:drawing>
+          <wp:inline distT="0" distB="0" distL="0" distR="0" wp14:anchorId="3E9A3F2E" wp14:editId="66600547">
+            <wp:extent cx="5612130" cy="2752725"/>
+            <wp:effectExtent l="0" t="0" r="7620" b="9525"/>
+            <wp:docPr id="26" name="Imagen 26"/>
+            <wp:cNvGraphicFramePr>
+              <a:graphicFrameLocks xmlns:a="http://schemas.openxmlformats.org/drawingml/2006/main" noChangeAspect="1"/>
+            </wp:cNvGraphicFramePr>
+            <a:graphic xmlns:a="http://schemas.openxmlformats.org/drawingml/2006/main">
+              <a:graphicData uri="http://schemas.openxmlformats.org/drawingml/2006/picture">
+                <pic:pic xmlns:pic="http://schemas.openxmlformats.org/drawingml/2006/picture">
+                  <pic:nvPicPr>
+                    <pic:cNvPr id="1" name=""/>
+                    <pic:cNvPicPr/>
+                  </pic:nvPicPr>
+                  <pic:blipFill>
+                    <a:blip r:embed="rId29"/>
+                    <a:stretch>
+                      <a:fillRect/>
+                    </a:stretch>
+                  </pic:blipFill>
+                  <pic:spPr>
+                    <a:xfrm>
+                      <a:off x="0" y="0"/>
+                      <a:ext cx="5612130" cy="2752725"/>
+                    </a:xfrm>
+                    <a:prstGeom prst="rect">
+                      <a:avLst/>
+                    </a:prstGeom>
+                  </pic:spPr>
+                </pic:pic>
+              </a:graphicData>
+            </a:graphic>
+          </wp:inline>
+        </w:drawing>
+      </w:r>
+    </w:p>
     <w:sectPr>
       <w:pgSz w:w="12240" w:h="15840"/>
       <w:pgMar w:top="1417" w:right="1701" w:bottom="1417" w:left="1701" w:header="708" w:footer="708" w:gutter="0"/>
@@ -648,6 +1336,7 @@
     <w:lsdException w:name="HTML Sample" w:semiHidden="1" w:unhideWhenUsed="1"/>
     <w:lsdException w:name="HTML Typewriter" w:semiHidden="1" w:unhideWhenUsed="1"/>
     <w:lsdException w:name="HTML Variable" w:semiHidden="1" w:unhideWhenUsed="1"/>
+    <w:lsdException w:name="Normal Table" w:semiHidden="1" w:unhideWhenUsed="1"/>
     <w:lsdException w:name="annotation subject" w:semiHidden="1" w:unhideWhenUsed="1"/>
     <w:lsdException w:name="No List" w:semiHidden="1" w:unhideWhenUsed="1"/>
     <w:lsdException w:name="Outline List 1" w:semiHidden="1" w:unhideWhenUsed="1"/>
@@ -694,8 +1383,10 @@
     <w:lsdException w:name="Table Subtle 2" w:semiHidden="1" w:unhideWhenUsed="1"/>
     <w:lsdException w:name="Table Web 1" w:semiHidden="1" w:unhideWhenUsed="1"/>
     <w:lsdException w:name="Table Web 2" w:semiHidden="1" w:unhideWhenUsed="1"/>
+    <w:lsdException w:name="Table Web 3" w:semiHidden="1" w:unhideWhenUsed="1"/>
     <w:lsdException w:name="Balloon Text" w:semiHidden="1" w:unhideWhenUsed="1"/>
     <w:lsdException w:name="Table Grid" w:uiPriority="39"/>
+    <w:lsdException w:name="Table Theme" w:semiHidden="1" w:unhideWhenUsed="1"/>
     <w:lsdException w:name="Placeholder Text" w:semiHidden="1"/>
     <w:lsdException w:name="No Spacing" w:uiPriority="1" w:qFormat="1"/>
     <w:lsdException w:name="Light Shading" w:uiPriority="60"/>

</xml_diff>

<commit_message>
link repo a protocolo de entrega
</commit_message>
<xml_diff>
--- a/Sprint5_Equipo6_ProyectoWebG6.docx
+++ b/Sprint5_Equipo6_ProyectoWebG6.docx
@@ -4,6 +4,14 @@
   <w:body>
     <w:p>
       <w:r>
+        <w:t xml:space="preserve">Repo proyecto : </w:t>
+      </w:r>
+      <w:r>
+        <w:t>https://github.com/jaimeand/RepoProyectoWebG6</w:t>
+      </w:r>
+    </w:p>
+    <w:p>
+      <w:r>
         <w:rPr>
           <w:noProof/>
         </w:rPr>
@@ -607,7 +615,15 @@
     </w:p>
     <w:p>
       <w:r>
-        <w:t>Se agrega la mutacion addProyecto para agregar  proyectos por medio de graphql</w:t>
+        <w:t xml:space="preserve">Se agrega la mutacion addProyecto para </w:t>
+      </w:r>
+      <w:proofErr w:type="gramStart"/>
+      <w:r>
+        <w:t>agregar  proyectos</w:t>
+      </w:r>
+      <w:proofErr w:type="gramEnd"/>
+      <w:r>
+        <w:t xml:space="preserve"> por medio de graphql</w:t>
       </w:r>
     </w:p>
     <w:p>
@@ -900,7 +916,15 @@
     <w:p/>
     <w:p>
       <w:r>
-        <w:t>A continuación se crea proyecto en React</w:t>
+        <w:t xml:space="preserve">A </w:t>
+      </w:r>
+      <w:proofErr w:type="gramStart"/>
+      <w:r>
+        <w:t>continuación</w:t>
+      </w:r>
+      <w:proofErr w:type="gramEnd"/>
+      <w:r>
+        <w:t xml:space="preserve"> se crea proyecto en React</w:t>
       </w:r>
     </w:p>
     <w:p>

</xml_diff>

<commit_message>
Actualización del documento de entrega
</commit_message>
<xml_diff>
--- a/Sprint5_Equipo6_ProyectoWebG6.docx
+++ b/Sprint5_Equipo6_ProyectoWebG6.docx
@@ -1,11 +1,614 @@
 
 <file path=word/document.xml><?xml version="1.0" encoding="utf-8"?>
-<w:document xmlns:wpc="http://schemas.microsoft.com/office/word/2010/wordprocessingCanvas" xmlns:cx="http://schemas.microsoft.com/office/drawing/2014/chartex" xmlns:cx1="http://schemas.microsoft.com/office/drawing/2015/9/8/chartex" xmlns:cx2="http://schemas.microsoft.com/office/drawing/2015/10/21/chartex" xmlns:cx3="http://schemas.microsoft.com/office/drawing/2016/5/9/chartex" xmlns:cx4="http://schemas.microsoft.com/office/drawing/2016/5/10/chartex" xmlns:cx5="http://schemas.microsoft.com/office/drawing/2016/5/11/chartex" xmlns:cx6="http://schemas.microsoft.com/office/drawing/2016/5/12/chartex" xmlns:cx7="http://schemas.microsoft.com/office/drawing/2016/5/13/chartex" xmlns:cx8="http://schemas.microsoft.com/office/drawing/2016/5/14/chartex" xmlns:mc="http://schemas.openxmlformats.org/markup-compatibility/2006" xmlns:aink="http://schemas.microsoft.com/office/drawing/2016/ink" xmlns:am3d="http://schemas.microsoft.com/office/drawing/2017/model3d" xmlns:o="urn:schemas-microsoft-com:office:office" xmlns:r="http://schemas.openxmlformats.org/officeDocument/2006/relationships" xmlns:m="http://schemas.openxmlformats.org/officeDocument/2006/math" xmlns:v="urn:schemas-microsoft-com:vml" xmlns:wp14="http://schemas.microsoft.com/office/word/2010/wordprocessingDrawing" xmlns:wp="http://schemas.openxmlformats.org/drawingml/2006/wordprocessingDrawing" xmlns:w10="urn:schemas-microsoft-com:office:word" xmlns:w="http://schemas.openxmlformats.org/wordprocessingml/2006/main" xmlns:w14="http://schemas.microsoft.com/office/word/2010/wordml" xmlns:w15="http://schemas.microsoft.com/office/word/2012/wordml" xmlns:w16cex="http://schemas.microsoft.com/office/word/2018/wordml/cex" xmlns:w16cid="http://schemas.microsoft.com/office/word/2016/wordml/cid" xmlns:w16="http://schemas.microsoft.com/office/word/2018/wordml" xmlns:w16sdtdh="http://schemas.microsoft.com/office/word/2020/wordml/sdtdatahash" xmlns:w16se="http://schemas.microsoft.com/office/word/2015/wordml/symex" xmlns:wpg="http://schemas.microsoft.com/office/word/2010/wordprocessingGroup" xmlns:wpi="http://schemas.microsoft.com/office/word/2010/wordprocessingInk" xmlns:wne="http://schemas.microsoft.com/office/word/2006/wordml" xmlns:wps="http://schemas.microsoft.com/office/word/2010/wordprocessingShape" mc:Ignorable="w14 w15 w16se w16cid w16 w16cex w16sdtdh wp14">
+<w:document xmlns:wpc="http://schemas.microsoft.com/office/word/2010/wordprocessingCanvas" xmlns:mc="http://schemas.openxmlformats.org/markup-compatibility/2006" xmlns:o="urn:schemas-microsoft-com:office:office" xmlns:r="http://schemas.openxmlformats.org/officeDocument/2006/relationships" xmlns:m="http://schemas.openxmlformats.org/officeDocument/2006/math" xmlns:v="urn:schemas-microsoft-com:vml" xmlns:wp14="http://schemas.microsoft.com/office/word/2010/wordprocessingDrawing" xmlns:wp="http://schemas.openxmlformats.org/drawingml/2006/wordprocessingDrawing" xmlns:w10="urn:schemas-microsoft-com:office:word" xmlns:w="http://schemas.openxmlformats.org/wordprocessingml/2006/main" xmlns:w14="http://schemas.microsoft.com/office/word/2010/wordml" xmlns:w15="http://schemas.microsoft.com/office/word/2012/wordml" xmlns:wpg="http://schemas.microsoft.com/office/word/2010/wordprocessingGroup" xmlns:wpi="http://schemas.microsoft.com/office/word/2010/wordprocessingInk" xmlns:wne="http://schemas.microsoft.com/office/word/2006/wordml" xmlns:wps="http://schemas.microsoft.com/office/word/2010/wordprocessingShape" mc:Ignorable="w14 w15 wp14">
   <w:body>
     <w:p>
-      <w:r>
-        <w:rPr>
-          <w:noProof/>
+      <w:pPr>
+        <w:pStyle w:val="NormalWeb"/>
+        <w:shd w:val="clear" w:color="auto" w:fill="FFFFFF"/>
+        <w:spacing w:before="0" w:beforeAutospacing="0"/>
+        <w:jc w:val="center"/>
+        <w:rPr>
+          <w:rFonts w:ascii="Arial" w:hAnsi="Arial" w:cs="Arial"/>
+          <w:color w:val="000000" w:themeColor="text1"/>
+          <w:lang w:val="es-CO"/>
+        </w:rPr>
+      </w:pPr>
+      <w:r>
+        <w:rPr>
+          <w:rFonts w:ascii="Arial" w:hAnsi="Arial" w:cs="Arial"/>
+          <w:b/>
+          <w:bCs/>
+          <w:color w:val="000000"/>
+          <w:shd w:val="clear" w:color="auto" w:fill="FFFFFF"/>
+          <w:lang w:val="es-CO" w:eastAsia="es-CO"/>
+        </w:rPr>
+        <w:t>Sprint 5</w:t>
+      </w:r>
+      <w:r>
+        <w:rPr>
+          <w:rFonts w:ascii="Arial" w:hAnsi="Arial" w:cs="Arial"/>
+          <w:b/>
+          <w:bCs/>
+          <w:color w:val="000000"/>
+          <w:shd w:val="clear" w:color="auto" w:fill="FFFFFF"/>
+          <w:lang w:val="es-CO" w:eastAsia="es-CO"/>
+        </w:rPr>
+        <w:t xml:space="preserve">: </w:t>
+      </w:r>
+      <w:r>
+        <w:rPr>
+          <w:rFonts w:ascii="Arial" w:hAnsi="Arial" w:cs="Arial"/>
+          <w:b/>
+          <w:color w:val="000000"/>
+          <w:lang w:val="es-CO" w:eastAsia="es-CO"/>
+        </w:rPr>
+        <w:t>GraphQL, NodeJs y ReactJs y aplicación de la interfaz gráfica con React Js</w:t>
+      </w:r>
+    </w:p>
+    <w:p>
+      <w:pPr>
+        <w:spacing w:after="120" w:line="240" w:lineRule="auto"/>
+        <w:jc w:val="center"/>
+        <w:rPr>
+          <w:rFonts w:ascii="Arial" w:eastAsia="Times New Roman" w:hAnsi="Arial" w:cs="Arial"/>
+          <w:sz w:val="24"/>
+          <w:szCs w:val="24"/>
+          <w:u w:val="single"/>
+          <w:lang w:eastAsia="es-CO"/>
+        </w:rPr>
+      </w:pPr>
+    </w:p>
+    <w:p>
+      <w:pPr>
+        <w:spacing w:after="120" w:line="240" w:lineRule="auto"/>
+        <w:jc w:val="center"/>
+        <w:rPr>
+          <w:rFonts w:ascii="Arial" w:eastAsia="Times New Roman" w:hAnsi="Arial" w:cs="Arial"/>
+          <w:sz w:val="24"/>
+          <w:szCs w:val="24"/>
+          <w:lang w:eastAsia="es-CO"/>
+        </w:rPr>
+      </w:pPr>
+    </w:p>
+    <w:p>
+      <w:pPr>
+        <w:spacing w:after="120" w:line="240" w:lineRule="auto"/>
+        <w:jc w:val="center"/>
+        <w:rPr>
+          <w:rFonts w:ascii="Arial" w:eastAsia="Times New Roman" w:hAnsi="Arial" w:cs="Arial"/>
+          <w:sz w:val="24"/>
+          <w:szCs w:val="24"/>
+          <w:lang w:eastAsia="es-CO"/>
+        </w:rPr>
+      </w:pPr>
+    </w:p>
+    <w:p>
+      <w:pPr>
+        <w:spacing w:after="120" w:line="240" w:lineRule="auto"/>
+        <w:jc w:val="center"/>
+        <w:rPr>
+          <w:rFonts w:ascii="Arial" w:eastAsia="Times New Roman" w:hAnsi="Arial" w:cs="Arial"/>
+          <w:sz w:val="24"/>
+          <w:szCs w:val="24"/>
+          <w:lang w:eastAsia="es-CO"/>
+        </w:rPr>
+      </w:pPr>
+    </w:p>
+    <w:p>
+      <w:pPr>
+        <w:spacing w:after="120" w:line="240" w:lineRule="auto"/>
+        <w:jc w:val="center"/>
+        <w:rPr>
+          <w:rFonts w:ascii="Arial" w:eastAsia="Times New Roman" w:hAnsi="Arial" w:cs="Arial"/>
+          <w:sz w:val="24"/>
+          <w:szCs w:val="24"/>
+          <w:lang w:eastAsia="es-CO"/>
+        </w:rPr>
+      </w:pPr>
+    </w:p>
+    <w:p>
+      <w:pPr>
+        <w:spacing w:after="120" w:line="240" w:lineRule="auto"/>
+        <w:jc w:val="center"/>
+        <w:rPr>
+          <w:rFonts w:ascii="Arial" w:eastAsia="Times New Roman" w:hAnsi="Arial" w:cs="Arial"/>
+          <w:sz w:val="24"/>
+          <w:szCs w:val="24"/>
+          <w:lang w:eastAsia="es-CO"/>
+        </w:rPr>
+      </w:pPr>
+    </w:p>
+    <w:p>
+      <w:pPr>
+        <w:spacing w:after="120" w:line="240" w:lineRule="auto"/>
+        <w:jc w:val="center"/>
+        <w:rPr>
+          <w:rFonts w:ascii="Arial" w:eastAsia="Times New Roman" w:hAnsi="Arial" w:cs="Arial"/>
+          <w:sz w:val="24"/>
+          <w:szCs w:val="24"/>
+          <w:lang w:eastAsia="es-CO"/>
+        </w:rPr>
+      </w:pPr>
+    </w:p>
+    <w:p>
+      <w:pPr>
+        <w:spacing w:after="120" w:line="240" w:lineRule="auto"/>
+        <w:jc w:val="center"/>
+        <w:rPr>
+          <w:rFonts w:ascii="Arial" w:eastAsia="Times New Roman" w:hAnsi="Arial" w:cs="Arial"/>
+          <w:sz w:val="24"/>
+          <w:szCs w:val="24"/>
+          <w:lang w:eastAsia="es-CO"/>
+        </w:rPr>
+      </w:pPr>
+    </w:p>
+    <w:p>
+      <w:pPr>
+        <w:spacing w:after="120" w:line="240" w:lineRule="auto"/>
+        <w:jc w:val="center"/>
+        <w:rPr>
+          <w:rFonts w:ascii="Arial" w:eastAsia="Times New Roman" w:hAnsi="Arial" w:cs="Arial"/>
+          <w:sz w:val="24"/>
+          <w:szCs w:val="24"/>
+          <w:lang w:eastAsia="es-CO"/>
+        </w:rPr>
+      </w:pPr>
+    </w:p>
+    <w:p>
+      <w:pPr>
+        <w:spacing w:after="120" w:line="240" w:lineRule="auto"/>
+        <w:jc w:val="center"/>
+        <w:rPr>
+          <w:rFonts w:ascii="Arial" w:eastAsia="Times New Roman" w:hAnsi="Arial" w:cs="Arial"/>
+          <w:sz w:val="24"/>
+          <w:szCs w:val="24"/>
+          <w:lang w:eastAsia="es-CO"/>
+        </w:rPr>
+      </w:pPr>
+    </w:p>
+    <w:p>
+      <w:pPr>
+        <w:spacing w:after="120" w:line="240" w:lineRule="auto"/>
+        <w:jc w:val="center"/>
+        <w:rPr>
+          <w:rFonts w:ascii="Arial" w:eastAsia="Times New Roman" w:hAnsi="Arial" w:cs="Arial"/>
+          <w:sz w:val="24"/>
+          <w:szCs w:val="24"/>
+          <w:lang w:eastAsia="es-CO"/>
+        </w:rPr>
+      </w:pPr>
+    </w:p>
+    <w:p>
+      <w:pPr>
+        <w:spacing w:after="120" w:line="240" w:lineRule="auto"/>
+        <w:jc w:val="center"/>
+        <w:rPr>
+          <w:rFonts w:ascii="Arial" w:eastAsia="Times New Roman" w:hAnsi="Arial" w:cs="Arial"/>
+          <w:sz w:val="24"/>
+          <w:szCs w:val="24"/>
+          <w:lang w:eastAsia="es-CO"/>
+        </w:rPr>
+      </w:pPr>
+    </w:p>
+    <w:p>
+      <w:pPr>
+        <w:spacing w:after="120" w:line="240" w:lineRule="auto"/>
+        <w:jc w:val="center"/>
+        <w:rPr>
+          <w:rFonts w:ascii="Arial" w:eastAsia="Times New Roman" w:hAnsi="Arial" w:cs="Arial"/>
+          <w:sz w:val="24"/>
+          <w:szCs w:val="24"/>
+          <w:lang w:eastAsia="es-CO"/>
+        </w:rPr>
+      </w:pPr>
+    </w:p>
+    <w:p>
+      <w:pPr>
+        <w:spacing w:after="120" w:line="240" w:lineRule="auto"/>
+        <w:jc w:val="center"/>
+        <w:rPr>
+          <w:rFonts w:ascii="Arial" w:eastAsia="Times New Roman" w:hAnsi="Arial" w:cs="Arial"/>
+          <w:sz w:val="24"/>
+          <w:szCs w:val="24"/>
+          <w:lang w:eastAsia="es-CO"/>
+        </w:rPr>
+      </w:pPr>
+      <w:r>
+        <w:rPr>
+          <w:rFonts w:ascii="Arial" w:eastAsia="Times New Roman" w:hAnsi="Arial" w:cs="Arial"/>
+          <w:color w:val="000000"/>
+          <w:sz w:val="24"/>
+          <w:szCs w:val="24"/>
+          <w:shd w:val="clear" w:color="auto" w:fill="FFFFFF"/>
+          <w:lang w:eastAsia="es-CO"/>
+        </w:rPr>
+        <w:t>Uberney Ramírez Restrepo</w:t>
+      </w:r>
+    </w:p>
+    <w:p>
+      <w:pPr>
+        <w:spacing w:after="120" w:line="240" w:lineRule="auto"/>
+        <w:jc w:val="center"/>
+        <w:rPr>
+          <w:rFonts w:ascii="Arial" w:eastAsia="Times New Roman" w:hAnsi="Arial" w:cs="Arial"/>
+          <w:sz w:val="24"/>
+          <w:szCs w:val="24"/>
+          <w:lang w:eastAsia="es-CO"/>
+        </w:rPr>
+      </w:pPr>
+      <w:r>
+        <w:rPr>
+          <w:rFonts w:ascii="Arial" w:eastAsia="Times New Roman" w:hAnsi="Arial" w:cs="Arial"/>
+          <w:color w:val="000000"/>
+          <w:sz w:val="24"/>
+          <w:szCs w:val="24"/>
+          <w:shd w:val="clear" w:color="auto" w:fill="FFFFFF"/>
+          <w:lang w:eastAsia="es-CO"/>
+        </w:rPr>
+        <w:t>Jaime Andrés Sánchez Rodríguez</w:t>
+      </w:r>
+    </w:p>
+    <w:p>
+      <w:pPr>
+        <w:spacing w:after="120" w:line="240" w:lineRule="auto"/>
+        <w:jc w:val="center"/>
+        <w:rPr>
+          <w:rFonts w:ascii="Arial" w:eastAsia="Times New Roman" w:hAnsi="Arial" w:cs="Arial"/>
+          <w:sz w:val="24"/>
+          <w:szCs w:val="24"/>
+          <w:lang w:eastAsia="es-CO"/>
+        </w:rPr>
+      </w:pPr>
+      <w:r>
+        <w:rPr>
+          <w:rFonts w:ascii="Arial" w:eastAsia="Times New Roman" w:hAnsi="Arial" w:cs="Arial"/>
+          <w:color w:val="000000"/>
+          <w:sz w:val="24"/>
+          <w:szCs w:val="24"/>
+          <w:shd w:val="clear" w:color="auto" w:fill="FFFFFF"/>
+          <w:lang w:eastAsia="es-CO"/>
+        </w:rPr>
+        <w:t>Diana Villamil Collazos</w:t>
+      </w:r>
+    </w:p>
+    <w:p>
+      <w:pPr>
+        <w:spacing w:after="120" w:line="240" w:lineRule="auto"/>
+        <w:jc w:val="center"/>
+        <w:rPr>
+          <w:rFonts w:ascii="Arial" w:eastAsia="Times New Roman" w:hAnsi="Arial" w:cs="Arial"/>
+          <w:sz w:val="24"/>
+          <w:szCs w:val="24"/>
+          <w:lang w:eastAsia="es-CO"/>
+        </w:rPr>
+      </w:pPr>
+    </w:p>
+    <w:p>
+      <w:pPr>
+        <w:spacing w:after="120" w:line="240" w:lineRule="auto"/>
+        <w:jc w:val="center"/>
+        <w:rPr>
+          <w:rFonts w:ascii="Arial" w:eastAsia="Times New Roman" w:hAnsi="Arial" w:cs="Arial"/>
+          <w:sz w:val="24"/>
+          <w:szCs w:val="24"/>
+          <w:lang w:eastAsia="es-CO"/>
+        </w:rPr>
+      </w:pPr>
+    </w:p>
+    <w:p>
+      <w:pPr>
+        <w:spacing w:after="120" w:line="240" w:lineRule="auto"/>
+        <w:jc w:val="center"/>
+        <w:rPr>
+          <w:rFonts w:ascii="Arial" w:eastAsia="Times New Roman" w:hAnsi="Arial" w:cs="Arial"/>
+          <w:sz w:val="24"/>
+          <w:szCs w:val="24"/>
+          <w:lang w:eastAsia="es-CO"/>
+        </w:rPr>
+      </w:pPr>
+    </w:p>
+    <w:p>
+      <w:pPr>
+        <w:spacing w:after="120" w:line="240" w:lineRule="auto"/>
+        <w:jc w:val="center"/>
+        <w:rPr>
+          <w:rFonts w:ascii="Arial" w:eastAsia="Times New Roman" w:hAnsi="Arial" w:cs="Arial"/>
+          <w:sz w:val="24"/>
+          <w:szCs w:val="24"/>
+          <w:lang w:eastAsia="es-CO"/>
+        </w:rPr>
+      </w:pPr>
+    </w:p>
+    <w:p>
+      <w:pPr>
+        <w:spacing w:after="120" w:line="240" w:lineRule="auto"/>
+        <w:jc w:val="center"/>
+        <w:rPr>
+          <w:rFonts w:ascii="Arial" w:eastAsia="Times New Roman" w:hAnsi="Arial" w:cs="Arial"/>
+          <w:sz w:val="24"/>
+          <w:szCs w:val="24"/>
+          <w:lang w:eastAsia="es-CO"/>
+        </w:rPr>
+      </w:pPr>
+    </w:p>
+    <w:p>
+      <w:pPr>
+        <w:spacing w:after="120" w:line="240" w:lineRule="auto"/>
+        <w:jc w:val="center"/>
+        <w:rPr>
+          <w:rFonts w:ascii="Arial" w:eastAsia="Times New Roman" w:hAnsi="Arial" w:cs="Arial"/>
+          <w:sz w:val="24"/>
+          <w:szCs w:val="24"/>
+          <w:lang w:eastAsia="es-CO"/>
+        </w:rPr>
+      </w:pPr>
+    </w:p>
+    <w:p>
+      <w:pPr>
+        <w:spacing w:after="120" w:line="240" w:lineRule="auto"/>
+        <w:jc w:val="center"/>
+        <w:rPr>
+          <w:rFonts w:ascii="Arial" w:eastAsia="Times New Roman" w:hAnsi="Arial" w:cs="Arial"/>
+          <w:sz w:val="24"/>
+          <w:szCs w:val="24"/>
+          <w:lang w:eastAsia="es-CO"/>
+        </w:rPr>
+      </w:pPr>
+    </w:p>
+    <w:p>
+      <w:pPr>
+        <w:spacing w:after="120" w:line="240" w:lineRule="auto"/>
+        <w:jc w:val="center"/>
+        <w:rPr>
+          <w:rFonts w:ascii="Arial" w:eastAsia="Times New Roman" w:hAnsi="Arial" w:cs="Arial"/>
+          <w:sz w:val="24"/>
+          <w:szCs w:val="24"/>
+          <w:lang w:eastAsia="es-CO"/>
+        </w:rPr>
+      </w:pPr>
+    </w:p>
+    <w:p>
+      <w:pPr>
+        <w:spacing w:after="120" w:line="240" w:lineRule="auto"/>
+        <w:jc w:val="center"/>
+        <w:rPr>
+          <w:rFonts w:ascii="Arial" w:eastAsia="Times New Roman" w:hAnsi="Arial" w:cs="Arial"/>
+          <w:sz w:val="24"/>
+          <w:szCs w:val="24"/>
+          <w:lang w:eastAsia="es-CO"/>
+        </w:rPr>
+      </w:pPr>
+    </w:p>
+    <w:p>
+      <w:pPr>
+        <w:spacing w:after="120" w:line="240" w:lineRule="auto"/>
+        <w:jc w:val="center"/>
+        <w:rPr>
+          <w:rFonts w:ascii="Arial" w:eastAsia="Times New Roman" w:hAnsi="Arial" w:cs="Arial"/>
+          <w:sz w:val="24"/>
+          <w:szCs w:val="24"/>
+          <w:lang w:eastAsia="es-CO"/>
+        </w:rPr>
+      </w:pPr>
+    </w:p>
+    <w:p>
+      <w:pPr>
+        <w:spacing w:after="120" w:line="240" w:lineRule="auto"/>
+        <w:jc w:val="center"/>
+        <w:rPr>
+          <w:rFonts w:ascii="Arial" w:eastAsia="Times New Roman" w:hAnsi="Arial" w:cs="Arial"/>
+          <w:sz w:val="24"/>
+          <w:szCs w:val="24"/>
+          <w:lang w:eastAsia="es-CO"/>
+        </w:rPr>
+      </w:pPr>
+      <w:r>
+        <w:rPr>
+          <w:rFonts w:ascii="Arial" w:eastAsia="Times New Roman" w:hAnsi="Arial" w:cs="Arial"/>
+          <w:color w:val="000000"/>
+          <w:sz w:val="24"/>
+          <w:szCs w:val="24"/>
+          <w:shd w:val="clear" w:color="auto" w:fill="FFFFFF"/>
+          <w:lang w:eastAsia="es-CO"/>
+        </w:rPr>
+        <w:t>Ministerio de las TIC</w:t>
+      </w:r>
+    </w:p>
+    <w:p>
+      <w:pPr>
+        <w:spacing w:after="120" w:line="240" w:lineRule="auto"/>
+        <w:jc w:val="center"/>
+        <w:rPr>
+          <w:rFonts w:ascii="Arial" w:eastAsia="Times New Roman" w:hAnsi="Arial" w:cs="Arial"/>
+          <w:sz w:val="24"/>
+          <w:szCs w:val="24"/>
+          <w:lang w:eastAsia="es-CO"/>
+        </w:rPr>
+      </w:pPr>
+      <w:r>
+        <w:rPr>
+          <w:rFonts w:ascii="Arial" w:eastAsia="Times New Roman" w:hAnsi="Arial" w:cs="Arial"/>
+          <w:color w:val="000000"/>
+          <w:sz w:val="24"/>
+          <w:szCs w:val="24"/>
+          <w:shd w:val="clear" w:color="auto" w:fill="FFFFFF"/>
+          <w:lang w:eastAsia="es-CO"/>
+        </w:rPr>
+        <w:t>Universidad de Antioquia</w:t>
+      </w:r>
+    </w:p>
+    <w:p>
+      <w:pPr>
+        <w:spacing w:after="120" w:line="240" w:lineRule="auto"/>
+        <w:jc w:val="center"/>
+        <w:rPr>
+          <w:rFonts w:ascii="Arial" w:eastAsia="Times New Roman" w:hAnsi="Arial" w:cs="Arial"/>
+          <w:sz w:val="24"/>
+          <w:szCs w:val="24"/>
+          <w:lang w:eastAsia="es-CO"/>
+        </w:rPr>
+      </w:pPr>
+      <w:r>
+        <w:rPr>
+          <w:rFonts w:ascii="Arial" w:eastAsia="Times New Roman" w:hAnsi="Arial" w:cs="Arial"/>
+          <w:color w:val="000000"/>
+          <w:sz w:val="24"/>
+          <w:szCs w:val="24"/>
+          <w:shd w:val="clear" w:color="auto" w:fill="FFFFFF"/>
+          <w:lang w:eastAsia="es-CO"/>
+        </w:rPr>
+        <w:t>Ciclo 4A Programación Web Grupo 2</w:t>
+      </w:r>
+    </w:p>
+    <w:p>
+      <w:pPr>
+        <w:ind w:left="708" w:hanging="708"/>
+        <w:jc w:val="center"/>
+        <w:rPr>
+          <w:rFonts w:ascii="Arial" w:hAnsi="Arial" w:cs="Arial"/>
+          <w:sz w:val="24"/>
+          <w:szCs w:val="24"/>
+        </w:rPr>
+      </w:pPr>
+      <w:r>
+        <w:rPr>
+          <w:rFonts w:ascii="Arial" w:eastAsia="Times New Roman" w:hAnsi="Arial" w:cs="Arial"/>
+          <w:color w:val="000000"/>
+          <w:sz w:val="24"/>
+          <w:szCs w:val="24"/>
+          <w:shd w:val="clear" w:color="auto" w:fill="FFFFFF"/>
+          <w:lang w:eastAsia="es-CO"/>
+        </w:rPr>
+        <w:t>17</w:t>
+      </w:r>
+      <w:r>
+        <w:rPr>
+          <w:rFonts w:ascii="Arial" w:eastAsia="Times New Roman" w:hAnsi="Arial" w:cs="Arial"/>
+          <w:color w:val="000000"/>
+          <w:sz w:val="24"/>
+          <w:szCs w:val="24"/>
+          <w:shd w:val="clear" w:color="auto" w:fill="FFFFFF"/>
+          <w:lang w:eastAsia="es-CO"/>
+        </w:rPr>
+        <w:t xml:space="preserve"> de octubre de 2021</w:t>
+      </w:r>
+    </w:p>
+    <w:p>
+      <w:pPr>
+        <w:jc w:val="both"/>
+        <w:rPr>
+          <w:rFonts w:ascii="Arial" w:hAnsi="Arial" w:cs="Arial"/>
+          <w:sz w:val="24"/>
+          <w:szCs w:val="24"/>
+        </w:rPr>
+      </w:pPr>
+      <w:r>
+        <w:rPr>
+          <w:rFonts w:ascii="Arial" w:hAnsi="Arial" w:cs="Arial"/>
+          <w:sz w:val="24"/>
+          <w:szCs w:val="24"/>
+        </w:rPr>
+        <w:lastRenderedPageBreak/>
+        <w:t xml:space="preserve">Para esta última entrega se presenta la evidencia de los diferentes requisitos solicitados, entre los cuales se destacan; </w:t>
+      </w:r>
+      <w:r>
+        <w:rPr>
+          <w:rFonts w:ascii="Arial" w:hAnsi="Arial" w:cs="Arial"/>
+          <w:sz w:val="24"/>
+          <w:szCs w:val="24"/>
+        </w:rPr>
+        <w:t xml:space="preserve">la </w:t>
+      </w:r>
+      <w:r>
+        <w:rPr>
+          <w:rFonts w:ascii="Arial" w:hAnsi="Arial" w:cs="Arial"/>
+          <w:sz w:val="24"/>
+          <w:szCs w:val="24"/>
+        </w:rPr>
+        <w:t xml:space="preserve">creación, actualización  y consultas en bases de datos (mongoDb) mediante el uso de Schemas, mostrar la creación y posterior utilización del servidor NodeJs </w:t>
+      </w:r>
+      <w:r>
+        <w:rPr>
+          <w:rFonts w:ascii="Arial" w:hAnsi="Arial" w:cs="Arial"/>
+          <w:sz w:val="24"/>
+          <w:szCs w:val="24"/>
+        </w:rPr>
+        <w:t>con la ayuda del framework Express para poder acceder y desarrollar las di</w:t>
+      </w:r>
+      <w:r>
+        <w:rPr>
+          <w:rFonts w:ascii="Arial" w:hAnsi="Arial" w:cs="Arial"/>
+          <w:sz w:val="24"/>
+          <w:szCs w:val="24"/>
+        </w:rPr>
+        <w:t>ferentes consultas a través de los Schemas que posteriormente permiten interactuar con la base de datos.</w:t>
+      </w:r>
+    </w:p>
+    <w:p>
+      <w:pPr>
+        <w:jc w:val="both"/>
+        <w:rPr>
+          <w:rFonts w:ascii="Arial" w:hAnsi="Arial" w:cs="Arial"/>
+          <w:sz w:val="24"/>
+          <w:szCs w:val="24"/>
+        </w:rPr>
+      </w:pPr>
+    </w:p>
+    <w:p>
+      <w:pPr>
+        <w:jc w:val="both"/>
+        <w:rPr>
+          <w:rFonts w:ascii="Arial" w:hAnsi="Arial" w:cs="Arial"/>
+          <w:sz w:val="24"/>
+          <w:szCs w:val="24"/>
+        </w:rPr>
+      </w:pPr>
+    </w:p>
+    <w:p>
+      <w:pPr>
+        <w:jc w:val="both"/>
+        <w:rPr>
+          <w:rFonts w:ascii="Arial" w:hAnsi="Arial" w:cs="Arial"/>
+          <w:sz w:val="24"/>
+          <w:szCs w:val="24"/>
+        </w:rPr>
+      </w:pPr>
+      <w:r>
+        <w:rPr>
+          <w:rFonts w:ascii="Arial" w:hAnsi="Arial" w:cs="Arial"/>
+          <w:sz w:val="24"/>
+          <w:szCs w:val="24"/>
+        </w:rPr>
+        <w:t xml:space="preserve"> En esta primera parte se crea el archivo index.js en donde se organizan las especificaciones para trabajar con graphQl.</w:t>
+      </w:r>
+    </w:p>
+    <w:p>
+      <w:pPr>
+        <w:jc w:val="both"/>
+        <w:rPr>
+          <w:rFonts w:ascii="Arial" w:hAnsi="Arial" w:cs="Arial"/>
+          <w:sz w:val="24"/>
+          <w:szCs w:val="24"/>
+        </w:rPr>
+      </w:pPr>
+    </w:p>
+    <w:p>
+      <w:pPr>
+        <w:jc w:val="both"/>
+        <w:rPr>
+          <w:rFonts w:ascii="Arial" w:hAnsi="Arial" w:cs="Arial"/>
+          <w:sz w:val="24"/>
+          <w:szCs w:val="24"/>
+        </w:rPr>
+      </w:pPr>
+      <w:r>
+        <w:rPr>
+          <w:rFonts w:ascii="Arial" w:hAnsi="Arial" w:cs="Arial"/>
+          <w:noProof/>
+          <w:sz w:val="24"/>
+          <w:szCs w:val="24"/>
+          <w:lang w:val="fr-FR" w:eastAsia="fr-FR"/>
         </w:rPr>
         <w:drawing>
           <wp:inline distT="0" distB="0" distL="0" distR="0" wp14:anchorId="36AD9248" wp14:editId="6E7775E9">
@@ -45,9 +648,59 @@
       </w:r>
     </w:p>
     <w:p>
-      <w:r>
-        <w:rPr>
-          <w:noProof/>
+      <w:pPr>
+        <w:jc w:val="both"/>
+        <w:rPr>
+          <w:rFonts w:ascii="Arial" w:hAnsi="Arial" w:cs="Arial"/>
+          <w:sz w:val="24"/>
+          <w:szCs w:val="24"/>
+        </w:rPr>
+      </w:pPr>
+    </w:p>
+    <w:p>
+      <w:pPr>
+        <w:jc w:val="both"/>
+        <w:rPr>
+          <w:rFonts w:ascii="Arial" w:hAnsi="Arial" w:cs="Arial"/>
+          <w:sz w:val="24"/>
+          <w:szCs w:val="24"/>
+        </w:rPr>
+      </w:pPr>
+      <w:r>
+        <w:rPr>
+          <w:rFonts w:ascii="Arial" w:hAnsi="Arial" w:cs="Arial"/>
+          <w:sz w:val="24"/>
+          <w:szCs w:val="24"/>
+        </w:rPr>
+        <w:t>De la misma manera se procede a la creación de los Schemas.</w:t>
+      </w:r>
+    </w:p>
+    <w:p>
+      <w:pPr>
+        <w:jc w:val="both"/>
+        <w:rPr>
+          <w:rFonts w:ascii="Arial" w:hAnsi="Arial" w:cs="Arial"/>
+          <w:sz w:val="24"/>
+          <w:szCs w:val="24"/>
+        </w:rPr>
+      </w:pPr>
+    </w:p>
+    <w:p>
+      <w:pPr>
+        <w:jc w:val="both"/>
+        <w:rPr>
+          <w:rFonts w:ascii="Arial" w:hAnsi="Arial" w:cs="Arial"/>
+          <w:sz w:val="24"/>
+          <w:szCs w:val="24"/>
+        </w:rPr>
+      </w:pPr>
+      <w:r>
+        <w:rPr>
+          <w:rFonts w:ascii="Arial" w:hAnsi="Arial" w:cs="Arial"/>
+          <w:noProof/>
+          <w:sz w:val="24"/>
+          <w:szCs w:val="24"/>
+          <w:lang w:val="fr-FR" w:eastAsia="fr-FR"/>
         </w:rPr>
         <w:drawing>
           <wp:inline distT="0" distB="0" distL="0" distR="0" wp14:anchorId="5C3C9A22" wp14:editId="1BF1EB03">
@@ -87,11 +740,211 @@
       </w:r>
     </w:p>
     <w:p>
-      <w:r>
-        <w:rPr>
-          <w:noProof/>
+      <w:pPr>
+        <w:jc w:val="both"/>
+        <w:rPr>
+          <w:rFonts w:ascii="Arial" w:hAnsi="Arial" w:cs="Arial"/>
+          <w:noProof/>
+          <w:sz w:val="24"/>
+          <w:szCs w:val="24"/>
+          <w:lang w:val="fr-FR" w:eastAsia="fr-FR"/>
+        </w:rPr>
+      </w:pPr>
+    </w:p>
+    <w:p>
+      <w:pPr>
+        <w:jc w:val="both"/>
+        <w:rPr>
+          <w:rFonts w:ascii="Arial" w:hAnsi="Arial" w:cs="Arial"/>
+          <w:noProof/>
+          <w:sz w:val="24"/>
+          <w:szCs w:val="24"/>
+          <w:lang w:val="fr-FR" w:eastAsia="fr-FR"/>
+        </w:rPr>
+      </w:pPr>
+    </w:p>
+    <w:p>
+      <w:pPr>
+        <w:jc w:val="both"/>
+        <w:rPr>
+          <w:rFonts w:ascii="Arial" w:hAnsi="Arial" w:cs="Arial"/>
+          <w:noProof/>
+          <w:sz w:val="24"/>
+          <w:szCs w:val="24"/>
+          <w:lang w:val="fr-FR" w:eastAsia="fr-FR"/>
+        </w:rPr>
+      </w:pPr>
+    </w:p>
+    <w:p>
+      <w:pPr>
+        <w:jc w:val="both"/>
+        <w:rPr>
+          <w:rFonts w:ascii="Arial" w:hAnsi="Arial" w:cs="Arial"/>
+          <w:noProof/>
+          <w:sz w:val="24"/>
+          <w:szCs w:val="24"/>
+          <w:lang w:eastAsia="fr-FR"/>
+        </w:rPr>
+      </w:pPr>
+      <w:r>
+        <w:rPr>
+          <w:rFonts w:ascii="Arial" w:hAnsi="Arial" w:cs="Arial"/>
+          <w:noProof/>
+          <w:sz w:val="24"/>
+          <w:szCs w:val="24"/>
+          <w:lang w:eastAsia="fr-FR"/>
         </w:rPr>
         <w:lastRenderedPageBreak/>
+        <w:t>En la siguiente imagen se muestra la co</w:t>
+      </w:r>
+      <w:r>
+        <w:rPr>
+          <w:rFonts w:ascii="Arial" w:hAnsi="Arial" w:cs="Arial"/>
+          <w:noProof/>
+          <w:sz w:val="24"/>
+          <w:szCs w:val="24"/>
+          <w:lang w:eastAsia="fr-FR"/>
+        </w:rPr>
+        <w:t>nstrucción del Schema, en donde se definen los paramatros que solicitará cada documento de la colección de estudintes y el tipo de variable al que corresponde, en este caso la mayorí corresponde a tipo String, a excepcion de la edad que es de tipo int.</w:t>
+      </w:r>
+    </w:p>
+    <w:p>
+      <w:pPr>
+        <w:jc w:val="both"/>
+        <w:rPr>
+          <w:rFonts w:ascii="Arial" w:hAnsi="Arial" w:cs="Arial"/>
+          <w:noProof/>
+          <w:sz w:val="24"/>
+          <w:szCs w:val="24"/>
+          <w:lang w:eastAsia="fr-FR"/>
+        </w:rPr>
+      </w:pPr>
+    </w:p>
+    <w:p>
+      <w:pPr>
+        <w:jc w:val="both"/>
+        <w:rPr>
+          <w:rFonts w:ascii="Arial" w:hAnsi="Arial" w:cs="Arial"/>
+          <w:noProof/>
+          <w:sz w:val="24"/>
+          <w:szCs w:val="24"/>
+          <w:lang w:eastAsia="fr-FR"/>
+        </w:rPr>
+      </w:pPr>
+      <w:r>
+        <w:rPr>
+          <w:rFonts w:ascii="Arial" w:hAnsi="Arial" w:cs="Arial"/>
+          <w:noProof/>
+          <w:sz w:val="24"/>
+          <w:szCs w:val="24"/>
+          <w:lang w:eastAsia="fr-FR"/>
+        </w:rPr>
+        <w:t>Por otro parte se muestran los querys de consulta, el primero de ellos, “estudiantes” será el que mostrará un arrray de  TODOS los documentos que pertenezcan a dicha colección, y por otro lado el array “estudiante(id:int)” mediante el cual se plantea hacer la consulta especifica de un estudiante mediante le uso de su respectivo id.</w:t>
+      </w:r>
+    </w:p>
+    <w:p>
+      <w:pPr>
+        <w:jc w:val="both"/>
+        <w:rPr>
+          <w:rFonts w:ascii="Arial" w:hAnsi="Arial" w:cs="Arial"/>
+          <w:noProof/>
+          <w:sz w:val="24"/>
+          <w:szCs w:val="24"/>
+          <w:lang w:eastAsia="fr-FR"/>
+        </w:rPr>
+      </w:pPr>
+    </w:p>
+    <w:p>
+      <w:pPr>
+        <w:jc w:val="both"/>
+        <w:rPr>
+          <w:rFonts w:ascii="Arial" w:hAnsi="Arial" w:cs="Arial"/>
+          <w:noProof/>
+          <w:sz w:val="24"/>
+          <w:szCs w:val="24"/>
+          <w:lang w:eastAsia="fr-FR"/>
+        </w:rPr>
+      </w:pPr>
+      <w:r>
+        <w:rPr>
+          <w:rFonts w:ascii="Arial" w:hAnsi="Arial" w:cs="Arial"/>
+          <w:noProof/>
+          <w:sz w:val="24"/>
+          <w:szCs w:val="24"/>
+          <w:lang w:eastAsia="fr-FR"/>
+        </w:rPr>
+        <w:t>Finalemente, en esta</w:t>
+      </w:r>
+      <w:r>
+        <w:rPr>
+          <w:rFonts w:ascii="Arial" w:hAnsi="Arial" w:cs="Arial"/>
+          <w:noProof/>
+          <w:sz w:val="24"/>
+          <w:szCs w:val="24"/>
+          <w:lang w:eastAsia="fr-FR"/>
+        </w:rPr>
+        <w:t xml:space="preserve"> imagen se encuentra al fi</w:t>
+      </w:r>
+      <w:r>
+        <w:rPr>
+          <w:rFonts w:ascii="Arial" w:hAnsi="Arial" w:cs="Arial"/>
+          <w:noProof/>
+          <w:sz w:val="24"/>
+          <w:szCs w:val="24"/>
+          <w:lang w:eastAsia="fr-FR"/>
+        </w:rPr>
+        <w:t xml:space="preserve">nal de ella la mutación que nos </w:t>
+      </w:r>
+      <w:r>
+        <w:rPr>
+          <w:rFonts w:ascii="Arial" w:hAnsi="Arial" w:cs="Arial"/>
+          <w:noProof/>
+          <w:sz w:val="24"/>
+          <w:szCs w:val="24"/>
+          <w:lang w:eastAsia="fr-FR"/>
+        </w:rPr>
+        <w:t>permitirá adicionar datos a la colección de estudiantes.</w:t>
+      </w:r>
+      <w:r>
+        <w:rPr>
+          <w:rFonts w:ascii="Arial" w:hAnsi="Arial" w:cs="Arial"/>
+          <w:noProof/>
+          <w:sz w:val="24"/>
+          <w:szCs w:val="24"/>
+          <w:lang w:eastAsia="fr-FR"/>
+        </w:rPr>
+        <w:t xml:space="preserve"> </w:t>
+      </w:r>
+    </w:p>
+    <w:p>
+      <w:pPr>
+        <w:jc w:val="both"/>
+        <w:rPr>
+          <w:rFonts w:ascii="Arial" w:hAnsi="Arial" w:cs="Arial"/>
+          <w:noProof/>
+          <w:sz w:val="24"/>
+          <w:szCs w:val="24"/>
+          <w:lang w:eastAsia="fr-FR"/>
+        </w:rPr>
+      </w:pPr>
+    </w:p>
+    <w:p>
+      <w:pPr>
+        <w:jc w:val="both"/>
+        <w:rPr>
+          <w:rFonts w:ascii="Arial" w:hAnsi="Arial" w:cs="Arial"/>
+          <w:sz w:val="24"/>
+          <w:szCs w:val="24"/>
+        </w:rPr>
+      </w:pPr>
+      <w:r>
+        <w:rPr>
+          <w:rFonts w:ascii="Arial" w:hAnsi="Arial" w:cs="Arial"/>
+          <w:noProof/>
+          <w:sz w:val="24"/>
+          <w:szCs w:val="24"/>
+          <w:lang w:val="fr-FR" w:eastAsia="fr-FR"/>
+        </w:rPr>
         <w:drawing>
           <wp:inline distT="0" distB="0" distL="0" distR="0" wp14:anchorId="402790AD" wp14:editId="2B6EBFB6">
             <wp:extent cx="5612130" cy="3002915"/>
@@ -128,9 +981,164 @@
           </wp:inline>
         </w:drawing>
       </w:r>
-      <w:r>
-        <w:rPr>
-          <w:noProof/>
+    </w:p>
+    <w:p>
+      <w:pPr>
+        <w:jc w:val="both"/>
+        <w:rPr>
+          <w:rFonts w:ascii="Arial" w:hAnsi="Arial" w:cs="Arial"/>
+          <w:noProof/>
+          <w:sz w:val="24"/>
+          <w:szCs w:val="24"/>
+          <w:lang w:val="fr-FR" w:eastAsia="fr-FR"/>
+        </w:rPr>
+      </w:pPr>
+    </w:p>
+    <w:p>
+      <w:pPr>
+        <w:jc w:val="both"/>
+        <w:rPr>
+          <w:rFonts w:ascii="Arial" w:hAnsi="Arial" w:cs="Arial"/>
+          <w:noProof/>
+          <w:sz w:val="24"/>
+          <w:szCs w:val="24"/>
+          <w:lang w:val="fr-FR" w:eastAsia="fr-FR"/>
+        </w:rPr>
+      </w:pPr>
+    </w:p>
+    <w:p>
+      <w:pPr>
+        <w:jc w:val="both"/>
+        <w:rPr>
+          <w:rFonts w:ascii="Arial" w:hAnsi="Arial" w:cs="Arial"/>
+          <w:noProof/>
+          <w:sz w:val="24"/>
+          <w:szCs w:val="24"/>
+          <w:lang w:val="fr-FR" w:eastAsia="fr-FR"/>
+        </w:rPr>
+      </w:pPr>
+    </w:p>
+    <w:p>
+      <w:pPr>
+        <w:jc w:val="both"/>
+        <w:rPr>
+          <w:rFonts w:ascii="Arial" w:hAnsi="Arial" w:cs="Arial"/>
+          <w:noProof/>
+          <w:sz w:val="24"/>
+          <w:szCs w:val="24"/>
+          <w:lang w:val="fr-FR" w:eastAsia="fr-FR"/>
+        </w:rPr>
+      </w:pPr>
+    </w:p>
+    <w:p>
+      <w:pPr>
+        <w:jc w:val="both"/>
+        <w:rPr>
+          <w:rFonts w:ascii="Arial" w:hAnsi="Arial" w:cs="Arial"/>
+          <w:noProof/>
+          <w:sz w:val="24"/>
+          <w:szCs w:val="24"/>
+          <w:lang w:val="fr-FR" w:eastAsia="fr-FR"/>
+        </w:rPr>
+      </w:pPr>
+    </w:p>
+    <w:p>
+      <w:pPr>
+        <w:jc w:val="both"/>
+        <w:rPr>
+          <w:rFonts w:ascii="Arial" w:hAnsi="Arial" w:cs="Arial"/>
+          <w:noProof/>
+          <w:sz w:val="24"/>
+          <w:szCs w:val="24"/>
+          <w:lang w:val="fr-FR" w:eastAsia="fr-FR"/>
+        </w:rPr>
+      </w:pPr>
+    </w:p>
+    <w:p>
+      <w:pPr>
+        <w:jc w:val="both"/>
+        <w:rPr>
+          <w:rFonts w:ascii="Arial" w:hAnsi="Arial" w:cs="Arial"/>
+          <w:noProof/>
+          <w:sz w:val="24"/>
+          <w:szCs w:val="24"/>
+          <w:lang w:val="fr-FR" w:eastAsia="fr-FR"/>
+        </w:rPr>
+      </w:pPr>
+    </w:p>
+    <w:p>
+      <w:pPr>
+        <w:jc w:val="both"/>
+        <w:rPr>
+          <w:rFonts w:ascii="Arial" w:hAnsi="Arial" w:cs="Arial"/>
+          <w:noProof/>
+          <w:sz w:val="24"/>
+          <w:szCs w:val="24"/>
+          <w:lang w:eastAsia="fr-FR"/>
+        </w:rPr>
+      </w:pPr>
+      <w:r>
+        <w:rPr>
+          <w:rFonts w:ascii="Arial" w:hAnsi="Arial" w:cs="Arial"/>
+          <w:noProof/>
+          <w:sz w:val="24"/>
+          <w:szCs w:val="24"/>
+          <w:lang w:eastAsia="fr-FR"/>
+        </w:rPr>
+        <w:lastRenderedPageBreak/>
+        <w:t>En la sigu</w:t>
+      </w:r>
+      <w:r>
+        <w:rPr>
+          <w:rFonts w:ascii="Arial" w:hAnsi="Arial" w:cs="Arial"/>
+          <w:noProof/>
+          <w:sz w:val="24"/>
+          <w:szCs w:val="24"/>
+          <w:lang w:eastAsia="fr-FR"/>
+        </w:rPr>
+        <w:t>iente imagen se muestra de manera mas detallada el como se van a adicionar los estudiantes a la colección. Primero que todo se creó la variable de estudiantes que en principio va a estar vacia y posteriormenete se le van agregando sus documentos, ademas se creó la variable counter mediante la cual se irá creando de manera automatica el id de cada estudiante y mediante el cual se podrá hacer una consulta mas adelante.</w:t>
+      </w:r>
+    </w:p>
+    <w:p>
+      <w:pPr>
+        <w:jc w:val="both"/>
+        <w:rPr>
+          <w:rFonts w:ascii="Arial" w:hAnsi="Arial" w:cs="Arial"/>
+          <w:noProof/>
+          <w:sz w:val="24"/>
+          <w:szCs w:val="24"/>
+          <w:lang w:eastAsia="fr-FR"/>
+        </w:rPr>
+      </w:pPr>
+      <w:r>
+        <w:rPr>
+          <w:rFonts w:ascii="Arial" w:hAnsi="Arial" w:cs="Arial"/>
+          <w:noProof/>
+          <w:sz w:val="24"/>
+          <w:szCs w:val="24"/>
+          <w:lang w:eastAsia="fr-FR"/>
+        </w:rPr>
+        <w:t>Cerca del final del codigo se observa un estudiantes.push(e);  mediante el cual se hace la respectiva adición a la colección y procede posteriormente a aumentar el counter y dejarlo listo para el proximo estudiante a agregar.</w:t>
+      </w:r>
+    </w:p>
+    <w:p>
+      <w:pPr>
+        <w:jc w:val="both"/>
+        <w:rPr>
+          <w:rFonts w:ascii="Arial" w:hAnsi="Arial" w:cs="Arial"/>
+          <w:noProof/>
+          <w:sz w:val="24"/>
+          <w:szCs w:val="24"/>
+          <w:lang w:val="fr-FR" w:eastAsia="fr-FR"/>
+        </w:rPr>
+      </w:pPr>
+      <w:r>
+        <w:rPr>
+          <w:rFonts w:ascii="Arial" w:hAnsi="Arial" w:cs="Arial"/>
+          <w:noProof/>
+          <w:sz w:val="24"/>
+          <w:szCs w:val="24"/>
+          <w:lang w:val="fr-FR" w:eastAsia="fr-FR"/>
         </w:rPr>
         <w:drawing>
           <wp:inline distT="0" distB="0" distL="0" distR="0" wp14:anchorId="04362F2C" wp14:editId="4B60CCC5">
@@ -168,9 +1176,79 @@
           </wp:inline>
         </w:drawing>
       </w:r>
-      <w:r>
-        <w:rPr>
-          <w:noProof/>
+    </w:p>
+    <w:p>
+      <w:pPr>
+        <w:jc w:val="both"/>
+        <w:rPr>
+          <w:rFonts w:ascii="Arial" w:hAnsi="Arial" w:cs="Arial"/>
+          <w:noProof/>
+          <w:sz w:val="24"/>
+          <w:szCs w:val="24"/>
+          <w:lang w:val="fr-FR" w:eastAsia="fr-FR"/>
+        </w:rPr>
+      </w:pPr>
+    </w:p>
+    <w:p>
+      <w:pPr>
+        <w:jc w:val="both"/>
+        <w:rPr>
+          <w:rFonts w:ascii="Arial" w:hAnsi="Arial" w:cs="Arial"/>
+          <w:noProof/>
+          <w:sz w:val="24"/>
+          <w:szCs w:val="24"/>
+          <w:lang w:eastAsia="fr-FR"/>
+        </w:rPr>
+      </w:pPr>
+      <w:r>
+        <w:rPr>
+          <w:rFonts w:ascii="Arial" w:hAnsi="Arial" w:cs="Arial"/>
+          <w:noProof/>
+          <w:sz w:val="24"/>
+          <w:szCs w:val="24"/>
+          <w:lang w:eastAsia="fr-FR"/>
+        </w:rPr>
+        <w:t xml:space="preserve">En la siguiente parte se observa el como se utiliza </w:t>
+      </w:r>
+      <w:r>
+        <w:rPr>
+          <w:rFonts w:ascii="Arial" w:hAnsi="Arial" w:cs="Arial"/>
+          <w:noProof/>
+          <w:sz w:val="24"/>
+          <w:szCs w:val="24"/>
+          <w:lang w:eastAsia="fr-FR"/>
+        </w:rPr>
+        <w:t>el framework Express para poder interacutar con la base de datos, ademas se ve como hacemos un “llamado” para  el localhost:4000 en nuestro caso.</w:t>
+      </w:r>
+    </w:p>
+    <w:p>
+      <w:pPr>
+        <w:jc w:val="both"/>
+        <w:rPr>
+          <w:rFonts w:ascii="Arial" w:hAnsi="Arial" w:cs="Arial"/>
+          <w:noProof/>
+          <w:sz w:val="24"/>
+          <w:szCs w:val="24"/>
+          <w:lang w:eastAsia="fr-FR"/>
+        </w:rPr>
+      </w:pPr>
+    </w:p>
+    <w:p>
+      <w:pPr>
+        <w:jc w:val="both"/>
+        <w:rPr>
+          <w:rFonts w:ascii="Arial" w:hAnsi="Arial" w:cs="Arial"/>
+          <w:sz w:val="24"/>
+          <w:szCs w:val="24"/>
+        </w:rPr>
+      </w:pPr>
+      <w:r>
+        <w:rPr>
+          <w:rFonts w:ascii="Arial" w:hAnsi="Arial" w:cs="Arial"/>
+          <w:noProof/>
+          <w:sz w:val="24"/>
+          <w:szCs w:val="24"/>
+          <w:lang w:val="fr-FR" w:eastAsia="fr-FR"/>
         </w:rPr>
         <w:drawing>
           <wp:inline distT="0" distB="0" distL="0" distR="0" wp14:anchorId="1368BC71" wp14:editId="099AC0AA">
@@ -210,15 +1288,158 @@
       </w:r>
     </w:p>
     <w:p>
-      <w:r>
+      <w:pPr>
+        <w:jc w:val="both"/>
+        <w:rPr>
+          <w:rFonts w:ascii="Arial" w:hAnsi="Arial" w:cs="Arial"/>
+          <w:sz w:val="24"/>
+          <w:szCs w:val="24"/>
+        </w:rPr>
+      </w:pPr>
+      <w:r>
+        <w:rPr>
+          <w:rFonts w:ascii="Arial" w:hAnsi="Arial" w:cs="Arial"/>
+          <w:sz w:val="24"/>
+          <w:szCs w:val="24"/>
+        </w:rPr>
         <w:lastRenderedPageBreak/>
-        <w:t>Se corre en localhost puerto 4000 y se agrega un estudiante</w:t>
-      </w:r>
-    </w:p>
-    <w:p>
-      <w:r>
-        <w:rPr>
-          <w:noProof/>
+        <w:t>A continuación s</w:t>
+      </w:r>
+      <w:r>
+        <w:rPr>
+          <w:rFonts w:ascii="Arial" w:hAnsi="Arial" w:cs="Arial"/>
+          <w:sz w:val="24"/>
+          <w:szCs w:val="24"/>
+        </w:rPr>
+        <w:t xml:space="preserve">e corre en localhost </w:t>
+      </w:r>
+      <w:r>
+        <w:rPr>
+          <w:rFonts w:ascii="Arial" w:hAnsi="Arial" w:cs="Arial"/>
+          <w:sz w:val="24"/>
+          <w:szCs w:val="24"/>
+        </w:rPr>
+        <w:t xml:space="preserve">ubicado en el </w:t>
+      </w:r>
+      <w:r>
+        <w:rPr>
+          <w:rFonts w:ascii="Arial" w:hAnsi="Arial" w:cs="Arial"/>
+          <w:sz w:val="24"/>
+          <w:szCs w:val="24"/>
+        </w:rPr>
+        <w:t xml:space="preserve">puerto 4000 y se </w:t>
+      </w:r>
+      <w:r>
+        <w:rPr>
+          <w:rFonts w:ascii="Arial" w:hAnsi="Arial" w:cs="Arial"/>
+          <w:sz w:val="24"/>
+          <w:szCs w:val="24"/>
+        </w:rPr>
+        <w:t xml:space="preserve">procede a </w:t>
+      </w:r>
+      <w:r>
+        <w:rPr>
+          <w:rFonts w:ascii="Arial" w:hAnsi="Arial" w:cs="Arial"/>
+          <w:sz w:val="24"/>
+          <w:szCs w:val="24"/>
+          <w:u w:val="single"/>
+        </w:rPr>
+        <w:t>agrega</w:t>
+      </w:r>
+      <w:r>
+        <w:rPr>
+          <w:rFonts w:ascii="Arial" w:hAnsi="Arial" w:cs="Arial"/>
+          <w:sz w:val="24"/>
+          <w:szCs w:val="24"/>
+          <w:u w:val="single"/>
+        </w:rPr>
+        <w:t>r</w:t>
+      </w:r>
+      <w:r>
+        <w:rPr>
+          <w:rFonts w:ascii="Arial" w:hAnsi="Arial" w:cs="Arial"/>
+          <w:sz w:val="24"/>
+          <w:szCs w:val="24"/>
+        </w:rPr>
+        <w:t xml:space="preserve"> a</w:t>
+      </w:r>
+      <w:r>
+        <w:rPr>
+          <w:rFonts w:ascii="Arial" w:hAnsi="Arial" w:cs="Arial"/>
+          <w:sz w:val="24"/>
+          <w:szCs w:val="24"/>
+        </w:rPr>
+        <w:t xml:space="preserve"> un estudiante</w:t>
+      </w:r>
+      <w:r>
+        <w:rPr>
+          <w:rFonts w:ascii="Arial" w:hAnsi="Arial" w:cs="Arial"/>
+          <w:sz w:val="24"/>
+          <w:szCs w:val="24"/>
+        </w:rPr>
+        <w:t>.</w:t>
+      </w:r>
+    </w:p>
+    <w:p>
+      <w:pPr>
+        <w:jc w:val="both"/>
+        <w:rPr>
+          <w:rFonts w:ascii="Arial" w:hAnsi="Arial" w:cs="Arial"/>
+          <w:sz w:val="24"/>
+          <w:szCs w:val="24"/>
+        </w:rPr>
+      </w:pPr>
+      <w:r>
+        <w:rPr>
+          <w:rFonts w:ascii="Arial" w:hAnsi="Arial" w:cs="Arial"/>
+          <w:sz w:val="24"/>
+          <w:szCs w:val="24"/>
+        </w:rPr>
+        <w:t xml:space="preserve">En la parte izquierda de la pantalla se observa cómo se crea el estudiante mediante una mutación, allí se registran los diferentes datos a agregar, en la parte derecha se muestra en formato json el dato como ha sido agregado a la </w:t>
+      </w:r>
+      <w:r>
+        <w:rPr>
+          <w:rFonts w:ascii="Arial" w:hAnsi="Arial" w:cs="Arial"/>
+          <w:sz w:val="24"/>
+          <w:szCs w:val="24"/>
+        </w:rPr>
+        <w:t>colección</w:t>
+      </w:r>
+      <w:r>
+        <w:rPr>
+          <w:rFonts w:ascii="Arial" w:hAnsi="Arial" w:cs="Arial"/>
+          <w:sz w:val="24"/>
+          <w:szCs w:val="24"/>
+        </w:rPr>
+        <w:t>.</w:t>
+      </w:r>
+    </w:p>
+    <w:p>
+      <w:pPr>
+        <w:jc w:val="both"/>
+        <w:rPr>
+          <w:rFonts w:ascii="Arial" w:hAnsi="Arial" w:cs="Arial"/>
+          <w:sz w:val="24"/>
+          <w:szCs w:val="24"/>
+        </w:rPr>
+      </w:pPr>
+    </w:p>
+    <w:p>
+      <w:pPr>
+        <w:jc w:val="both"/>
+        <w:rPr>
+          <w:rFonts w:ascii="Arial" w:hAnsi="Arial" w:cs="Arial"/>
+          <w:sz w:val="24"/>
+          <w:szCs w:val="24"/>
+        </w:rPr>
+      </w:pPr>
+      <w:r>
+        <w:rPr>
+          <w:rFonts w:ascii="Arial" w:hAnsi="Arial" w:cs="Arial"/>
+          <w:noProof/>
+          <w:sz w:val="24"/>
+          <w:szCs w:val="24"/>
+          <w:lang w:val="fr-FR" w:eastAsia="fr-FR"/>
         </w:rPr>
         <w:drawing>
           <wp:inline distT="0" distB="0" distL="0" distR="0" wp14:anchorId="6DC745F5" wp14:editId="6A05A2DA">
@@ -257,15 +1478,197 @@
         </w:drawing>
       </w:r>
     </w:p>
-    <w:p/>
-    <w:p>
-      <w:r>
+    <w:p>
+      <w:pPr>
+        <w:jc w:val="both"/>
+        <w:rPr>
+          <w:rFonts w:ascii="Arial" w:hAnsi="Arial" w:cs="Arial"/>
+          <w:sz w:val="24"/>
+          <w:szCs w:val="24"/>
+        </w:rPr>
+      </w:pPr>
+    </w:p>
+    <w:p>
+      <w:pPr>
+        <w:jc w:val="both"/>
+        <w:rPr>
+          <w:rFonts w:ascii="Arial" w:hAnsi="Arial" w:cs="Arial"/>
+          <w:sz w:val="24"/>
+          <w:szCs w:val="24"/>
+        </w:rPr>
+      </w:pPr>
+    </w:p>
+    <w:p>
+      <w:pPr>
+        <w:jc w:val="both"/>
+        <w:rPr>
+          <w:rFonts w:ascii="Arial" w:hAnsi="Arial" w:cs="Arial"/>
+          <w:sz w:val="24"/>
+          <w:szCs w:val="24"/>
+        </w:rPr>
+      </w:pPr>
+    </w:p>
+    <w:p>
+      <w:pPr>
+        <w:jc w:val="both"/>
+        <w:rPr>
+          <w:rFonts w:ascii="Arial" w:hAnsi="Arial" w:cs="Arial"/>
+          <w:sz w:val="24"/>
+          <w:szCs w:val="24"/>
+        </w:rPr>
+      </w:pPr>
+    </w:p>
+    <w:p>
+      <w:pPr>
+        <w:jc w:val="both"/>
+        <w:rPr>
+          <w:rFonts w:ascii="Arial" w:hAnsi="Arial" w:cs="Arial"/>
+          <w:sz w:val="24"/>
+          <w:szCs w:val="24"/>
+        </w:rPr>
+      </w:pPr>
+    </w:p>
+    <w:p>
+      <w:pPr>
+        <w:jc w:val="both"/>
+        <w:rPr>
+          <w:rFonts w:ascii="Arial" w:hAnsi="Arial" w:cs="Arial"/>
+          <w:sz w:val="24"/>
+          <w:szCs w:val="24"/>
+        </w:rPr>
+      </w:pPr>
+      <w:r>
+        <w:rPr>
+          <w:rFonts w:ascii="Arial" w:hAnsi="Arial" w:cs="Arial"/>
+          <w:sz w:val="24"/>
+          <w:szCs w:val="24"/>
+        </w:rPr>
         <w:lastRenderedPageBreak/>
-        <w:t>se consulta el listado de estudiantes</w:t>
-      </w:r>
-      <w:r>
-        <w:rPr>
-          <w:noProof/>
+        <w:t xml:space="preserve">En la imagen que se muestra a continuación se desarrolla la </w:t>
+      </w:r>
+      <w:r>
+        <w:rPr>
+          <w:rFonts w:ascii="Arial" w:hAnsi="Arial" w:cs="Arial"/>
+          <w:sz w:val="24"/>
+          <w:szCs w:val="24"/>
+        </w:rPr>
+        <w:t xml:space="preserve">consulta </w:t>
+      </w:r>
+      <w:r>
+        <w:rPr>
+          <w:rFonts w:ascii="Arial" w:hAnsi="Arial" w:cs="Arial"/>
+          <w:sz w:val="24"/>
+          <w:szCs w:val="24"/>
+        </w:rPr>
+        <w:t>d</w:t>
+      </w:r>
+      <w:r>
+        <w:rPr>
+          <w:rFonts w:ascii="Arial" w:hAnsi="Arial" w:cs="Arial"/>
+          <w:sz w:val="24"/>
+          <w:szCs w:val="24"/>
+        </w:rPr>
+        <w:t>el listado de estudiantes</w:t>
+      </w:r>
+      <w:r>
+        <w:rPr>
+          <w:rFonts w:ascii="Arial" w:hAnsi="Arial" w:cs="Arial"/>
+          <w:sz w:val="24"/>
+          <w:szCs w:val="24"/>
+        </w:rPr>
+        <w:t xml:space="preserve">, como </w:t>
+      </w:r>
+      <w:r>
+        <w:rPr>
+          <w:rFonts w:ascii="Arial" w:hAnsi="Arial" w:cs="Arial"/>
+          <w:sz w:val="24"/>
+          <w:szCs w:val="24"/>
+        </w:rPr>
+        <w:t xml:space="preserve">hasta este </w:t>
+      </w:r>
+      <w:r>
+        <w:rPr>
+          <w:rFonts w:ascii="Arial" w:hAnsi="Arial" w:cs="Arial"/>
+          <w:sz w:val="24"/>
+          <w:szCs w:val="24"/>
+        </w:rPr>
+        <w:t>momento solo había un e</w:t>
+      </w:r>
+      <w:r>
+        <w:rPr>
+          <w:rFonts w:ascii="Arial" w:hAnsi="Arial" w:cs="Arial"/>
+          <w:sz w:val="24"/>
+          <w:szCs w:val="24"/>
+        </w:rPr>
+        <w:t xml:space="preserve">studiante en la </w:t>
+      </w:r>
+      <w:r>
+        <w:rPr>
+          <w:rFonts w:ascii="Arial" w:hAnsi="Arial" w:cs="Arial"/>
+          <w:sz w:val="24"/>
+          <w:szCs w:val="24"/>
+        </w:rPr>
+        <w:t>colección,</w:t>
+      </w:r>
+      <w:r>
+        <w:rPr>
+          <w:rFonts w:ascii="Arial" w:hAnsi="Arial" w:cs="Arial"/>
+          <w:sz w:val="24"/>
+          <w:szCs w:val="24"/>
+        </w:rPr>
+        <w:t xml:space="preserve"> tan solo se muestra este registro, sin embargo al ir adicionando más </w:t>
+      </w:r>
+      <w:r>
+        <w:rPr>
+          <w:rFonts w:ascii="Arial" w:hAnsi="Arial" w:cs="Arial"/>
+          <w:sz w:val="24"/>
+          <w:szCs w:val="24"/>
+        </w:rPr>
+        <w:t>estudiantes,</w:t>
+      </w:r>
+      <w:r>
+        <w:rPr>
+          <w:rFonts w:ascii="Arial" w:hAnsi="Arial" w:cs="Arial"/>
+          <w:sz w:val="24"/>
+          <w:szCs w:val="24"/>
+        </w:rPr>
+        <w:t xml:space="preserve"> se mostraran todos ellos en la parte derecha de la pantalla y usando el mismo comando que aparece en</w:t>
+      </w:r>
+      <w:r>
+        <w:rPr>
+          <w:rFonts w:ascii="Arial" w:hAnsi="Arial" w:cs="Arial"/>
+          <w:sz w:val="24"/>
+          <w:szCs w:val="24"/>
+        </w:rPr>
+        <w:t xml:space="preserve"> la parte izquierda, tal como se mostrará mas adelante.</w:t>
+      </w:r>
+    </w:p>
+    <w:p>
+      <w:pPr>
+        <w:jc w:val="both"/>
+        <w:rPr>
+          <w:rFonts w:ascii="Arial" w:hAnsi="Arial" w:cs="Arial"/>
+          <w:sz w:val="24"/>
+          <w:szCs w:val="24"/>
+        </w:rPr>
+      </w:pPr>
+    </w:p>
+    <w:p>
+      <w:pPr>
+        <w:jc w:val="both"/>
+        <w:rPr>
+          <w:rFonts w:ascii="Arial" w:hAnsi="Arial" w:cs="Arial"/>
+          <w:sz w:val="24"/>
+          <w:szCs w:val="24"/>
+        </w:rPr>
+      </w:pPr>
+      <w:r>
+        <w:rPr>
+          <w:rFonts w:ascii="Arial" w:hAnsi="Arial" w:cs="Arial"/>
+          <w:noProof/>
+          <w:sz w:val="24"/>
+          <w:szCs w:val="24"/>
+          <w:lang w:val="fr-FR" w:eastAsia="fr-FR"/>
         </w:rPr>
         <w:drawing>
           <wp:inline distT="0" distB="0" distL="0" distR="0" wp14:anchorId="40655AFB" wp14:editId="2CD56FC3">
@@ -304,25 +1707,125 @@
         </w:drawing>
       </w:r>
     </w:p>
-    <w:p/>
-    <w:p/>
-    <w:p/>
-    <w:p/>
-    <w:p/>
-    <w:p/>
-    <w:p/>
-    <w:p/>
-    <w:p/>
-    <w:p>
-      <w:r>
+    <w:p>
+      <w:pPr>
+        <w:jc w:val="both"/>
+        <w:rPr>
+          <w:rFonts w:ascii="Arial" w:hAnsi="Arial" w:cs="Arial"/>
+          <w:sz w:val="24"/>
+          <w:szCs w:val="24"/>
+        </w:rPr>
+      </w:pPr>
+    </w:p>
+    <w:p>
+      <w:pPr>
+        <w:jc w:val="both"/>
+        <w:rPr>
+          <w:rFonts w:ascii="Arial" w:hAnsi="Arial" w:cs="Arial"/>
+          <w:sz w:val="24"/>
+          <w:szCs w:val="24"/>
+        </w:rPr>
+      </w:pPr>
+    </w:p>
+    <w:p>
+      <w:pPr>
+        <w:jc w:val="both"/>
+        <w:rPr>
+          <w:rFonts w:ascii="Arial" w:hAnsi="Arial" w:cs="Arial"/>
+          <w:sz w:val="24"/>
+          <w:szCs w:val="24"/>
+        </w:rPr>
+      </w:pPr>
+    </w:p>
+    <w:p>
+      <w:pPr>
+        <w:jc w:val="both"/>
+        <w:rPr>
+          <w:rFonts w:ascii="Arial" w:hAnsi="Arial" w:cs="Arial"/>
+          <w:sz w:val="24"/>
+          <w:szCs w:val="24"/>
+        </w:rPr>
+      </w:pPr>
+    </w:p>
+    <w:p>
+      <w:pPr>
+        <w:jc w:val="both"/>
+        <w:rPr>
+          <w:rFonts w:ascii="Arial" w:hAnsi="Arial" w:cs="Arial"/>
+          <w:sz w:val="24"/>
+          <w:szCs w:val="24"/>
+        </w:rPr>
+      </w:pPr>
+    </w:p>
+    <w:p>
+      <w:pPr>
+        <w:jc w:val="both"/>
+        <w:rPr>
+          <w:rFonts w:ascii="Arial" w:hAnsi="Arial" w:cs="Arial"/>
+          <w:sz w:val="24"/>
+          <w:szCs w:val="24"/>
+        </w:rPr>
+      </w:pPr>
+      <w:r>
+        <w:rPr>
+          <w:rFonts w:ascii="Arial" w:hAnsi="Arial" w:cs="Arial"/>
+          <w:sz w:val="24"/>
+          <w:szCs w:val="24"/>
+        </w:rPr>
         <w:lastRenderedPageBreak/>
-        <w:t>se agrega otro estudiante</w:t>
-      </w:r>
-    </w:p>
-    <w:p>
-      <w:r>
-        <w:rPr>
-          <w:noProof/>
+        <w:t xml:space="preserve">En la siguiente imagen se muestra como se </w:t>
+      </w:r>
+      <w:r>
+        <w:rPr>
+          <w:rFonts w:ascii="Arial" w:hAnsi="Arial" w:cs="Arial"/>
+          <w:sz w:val="24"/>
+          <w:szCs w:val="24"/>
+        </w:rPr>
+        <w:t>agrega otro estudiante</w:t>
+      </w:r>
+      <w:r>
+        <w:rPr>
+          <w:rFonts w:ascii="Arial" w:hAnsi="Arial" w:cs="Arial"/>
+          <w:sz w:val="24"/>
+          <w:szCs w:val="24"/>
+        </w:rPr>
+        <w:t xml:space="preserve"> a la colección de estudiantes</w:t>
+      </w:r>
+      <w:r>
+        <w:rPr>
+          <w:rFonts w:ascii="Arial" w:hAnsi="Arial" w:cs="Arial"/>
+          <w:sz w:val="24"/>
+          <w:szCs w:val="24"/>
+        </w:rPr>
+        <w:t xml:space="preserve"> y como de manera automatizada el id va cambiando de manera incremental.</w:t>
+      </w:r>
+    </w:p>
+    <w:p>
+      <w:pPr>
+        <w:jc w:val="both"/>
+        <w:rPr>
+          <w:rFonts w:ascii="Arial" w:hAnsi="Arial" w:cs="Arial"/>
+          <w:sz w:val="24"/>
+          <w:szCs w:val="24"/>
+        </w:rPr>
+      </w:pPr>
+    </w:p>
+    <w:p>
+      <w:pPr>
+        <w:jc w:val="both"/>
+        <w:rPr>
+          <w:rFonts w:ascii="Arial" w:hAnsi="Arial" w:cs="Arial"/>
+          <w:sz w:val="24"/>
+          <w:szCs w:val="24"/>
+        </w:rPr>
+      </w:pPr>
+      <w:r>
+        <w:rPr>
+          <w:rFonts w:ascii="Arial" w:hAnsi="Arial" w:cs="Arial"/>
+          <w:noProof/>
+          <w:sz w:val="24"/>
+          <w:szCs w:val="24"/>
+          <w:lang w:val="fr-FR" w:eastAsia="fr-FR"/>
         </w:rPr>
         <w:drawing>
           <wp:inline distT="0" distB="0" distL="0" distR="0" wp14:anchorId="70CEEC77" wp14:editId="40C54877">
@@ -362,13 +1865,142 @@
       </w:r>
     </w:p>
     <w:p>
-      <w:r>
+      <w:pPr>
+        <w:jc w:val="both"/>
+        <w:rPr>
+          <w:rFonts w:ascii="Arial" w:hAnsi="Arial" w:cs="Arial"/>
+          <w:sz w:val="24"/>
+          <w:szCs w:val="24"/>
+        </w:rPr>
+      </w:pPr>
+    </w:p>
+    <w:p>
+      <w:pPr>
+        <w:jc w:val="both"/>
+        <w:rPr>
+          <w:rFonts w:ascii="Arial" w:hAnsi="Arial" w:cs="Arial"/>
+          <w:sz w:val="24"/>
+          <w:szCs w:val="24"/>
+        </w:rPr>
+      </w:pPr>
+    </w:p>
+    <w:p>
+      <w:pPr>
+        <w:jc w:val="both"/>
+        <w:rPr>
+          <w:rFonts w:ascii="Arial" w:hAnsi="Arial" w:cs="Arial"/>
+          <w:sz w:val="24"/>
+          <w:szCs w:val="24"/>
+        </w:rPr>
+      </w:pPr>
+    </w:p>
+    <w:p>
+      <w:pPr>
+        <w:jc w:val="both"/>
+        <w:rPr>
+          <w:rFonts w:ascii="Arial" w:hAnsi="Arial" w:cs="Arial"/>
+          <w:sz w:val="24"/>
+          <w:szCs w:val="24"/>
+        </w:rPr>
+      </w:pPr>
+    </w:p>
+    <w:p>
+      <w:pPr>
+        <w:jc w:val="both"/>
+        <w:rPr>
+          <w:rFonts w:ascii="Arial" w:hAnsi="Arial" w:cs="Arial"/>
+          <w:sz w:val="24"/>
+          <w:szCs w:val="24"/>
+        </w:rPr>
+      </w:pPr>
+    </w:p>
+    <w:p>
+      <w:pPr>
+        <w:jc w:val="both"/>
+        <w:rPr>
+          <w:rFonts w:ascii="Arial" w:hAnsi="Arial" w:cs="Arial"/>
+          <w:sz w:val="24"/>
+          <w:szCs w:val="24"/>
+        </w:rPr>
+      </w:pPr>
+    </w:p>
+    <w:p>
+      <w:pPr>
+        <w:jc w:val="both"/>
+        <w:rPr>
+          <w:rFonts w:ascii="Arial" w:hAnsi="Arial" w:cs="Arial"/>
+          <w:sz w:val="24"/>
+          <w:szCs w:val="24"/>
+        </w:rPr>
+      </w:pPr>
+      <w:r>
+        <w:rPr>
+          <w:rFonts w:ascii="Arial" w:hAnsi="Arial" w:cs="Arial"/>
+          <w:sz w:val="24"/>
+          <w:szCs w:val="24"/>
+        </w:rPr>
         <w:lastRenderedPageBreak/>
-        <w:t>Muestra los dos estudiantes</w:t>
-      </w:r>
-      <w:r>
-        <w:rPr>
-          <w:noProof/>
+        <w:t>De esta manera y como se había previsto de manera anticipada, utilizando el mismo query de consulta que está a la izquierda, se m</w:t>
+      </w:r>
+      <w:r>
+        <w:rPr>
+          <w:rFonts w:ascii="Arial" w:hAnsi="Arial" w:cs="Arial"/>
+          <w:sz w:val="24"/>
+          <w:szCs w:val="24"/>
+        </w:rPr>
+        <w:t>uestra</w:t>
+      </w:r>
+      <w:r>
+        <w:rPr>
+          <w:rFonts w:ascii="Arial" w:hAnsi="Arial" w:cs="Arial"/>
+          <w:sz w:val="24"/>
+          <w:szCs w:val="24"/>
+        </w:rPr>
+        <w:t>n</w:t>
+      </w:r>
+      <w:r>
+        <w:rPr>
+          <w:rFonts w:ascii="Arial" w:hAnsi="Arial" w:cs="Arial"/>
+          <w:sz w:val="24"/>
+          <w:szCs w:val="24"/>
+        </w:rPr>
+        <w:t xml:space="preserve"> los dos estudiantes</w:t>
+      </w:r>
+      <w:r>
+        <w:rPr>
+          <w:rFonts w:ascii="Arial" w:hAnsi="Arial" w:cs="Arial"/>
+          <w:sz w:val="24"/>
+          <w:szCs w:val="24"/>
+        </w:rPr>
+        <w:t xml:space="preserve">  que actualmente harían parte de la colección de nombre estudiantes.</w:t>
+      </w:r>
+    </w:p>
+    <w:p>
+      <w:pPr>
+        <w:jc w:val="both"/>
+        <w:rPr>
+          <w:rFonts w:ascii="Arial" w:hAnsi="Arial" w:cs="Arial"/>
+          <w:sz w:val="24"/>
+          <w:szCs w:val="24"/>
+        </w:rPr>
+      </w:pPr>
+    </w:p>
+    <w:p>
+      <w:pPr>
+        <w:jc w:val="both"/>
+        <w:rPr>
+          <w:rFonts w:ascii="Arial" w:hAnsi="Arial" w:cs="Arial"/>
+          <w:sz w:val="24"/>
+          <w:szCs w:val="24"/>
+        </w:rPr>
+      </w:pPr>
+      <w:r>
+        <w:rPr>
+          <w:rFonts w:ascii="Arial" w:hAnsi="Arial" w:cs="Arial"/>
+          <w:noProof/>
+          <w:sz w:val="24"/>
+          <w:szCs w:val="24"/>
+          <w:lang w:val="fr-FR" w:eastAsia="fr-FR"/>
         </w:rPr>
         <w:drawing>
           <wp:inline distT="0" distB="0" distL="0" distR="0" wp14:anchorId="5A4027E2" wp14:editId="3EF6AB15">
@@ -407,25 +2039,160 @@
         </w:drawing>
       </w:r>
     </w:p>
-    <w:p/>
-    <w:p/>
-    <w:p/>
-    <w:p/>
-    <w:p/>
-    <w:p/>
-    <w:p/>
-    <w:p/>
-    <w:p/>
-    <w:p>
-      <w:r>
-        <w:lastRenderedPageBreak/>
-        <w:t>Se consulta un estudiante por id</w:t>
-      </w:r>
-    </w:p>
-    <w:p>
-      <w:r>
-        <w:rPr>
-          <w:noProof/>
+    <w:p>
+      <w:pPr>
+        <w:jc w:val="both"/>
+        <w:rPr>
+          <w:rFonts w:ascii="Arial" w:hAnsi="Arial" w:cs="Arial"/>
+          <w:sz w:val="24"/>
+          <w:szCs w:val="24"/>
+        </w:rPr>
+      </w:pPr>
+    </w:p>
+    <w:p>
+      <w:pPr>
+        <w:jc w:val="both"/>
+        <w:rPr>
+          <w:rFonts w:ascii="Arial" w:hAnsi="Arial" w:cs="Arial"/>
+          <w:sz w:val="24"/>
+          <w:szCs w:val="24"/>
+        </w:rPr>
+      </w:pPr>
+    </w:p>
+    <w:p>
+      <w:pPr>
+        <w:jc w:val="both"/>
+        <w:rPr>
+          <w:rFonts w:ascii="Arial" w:hAnsi="Arial" w:cs="Arial"/>
+          <w:sz w:val="24"/>
+          <w:szCs w:val="24"/>
+        </w:rPr>
+      </w:pPr>
+    </w:p>
+    <w:p>
+      <w:pPr>
+        <w:jc w:val="both"/>
+        <w:rPr>
+          <w:rFonts w:ascii="Arial" w:hAnsi="Arial" w:cs="Arial"/>
+          <w:sz w:val="24"/>
+          <w:szCs w:val="24"/>
+        </w:rPr>
+      </w:pPr>
+    </w:p>
+    <w:p>
+      <w:pPr>
+        <w:jc w:val="both"/>
+        <w:rPr>
+          <w:rFonts w:ascii="Arial" w:hAnsi="Arial" w:cs="Arial"/>
+          <w:sz w:val="24"/>
+          <w:szCs w:val="24"/>
+        </w:rPr>
+      </w:pPr>
+    </w:p>
+    <w:p>
+      <w:pPr>
+        <w:jc w:val="both"/>
+        <w:rPr>
+          <w:rFonts w:ascii="Arial" w:hAnsi="Arial" w:cs="Arial"/>
+          <w:sz w:val="24"/>
+          <w:szCs w:val="24"/>
+        </w:rPr>
+      </w:pPr>
+    </w:p>
+    <w:p>
+      <w:pPr>
+        <w:jc w:val="both"/>
+        <w:rPr>
+          <w:rFonts w:ascii="Arial" w:hAnsi="Arial" w:cs="Arial"/>
+          <w:sz w:val="24"/>
+          <w:szCs w:val="24"/>
+        </w:rPr>
+      </w:pPr>
+    </w:p>
+    <w:p>
+      <w:pPr>
+        <w:jc w:val="both"/>
+        <w:rPr>
+          <w:rFonts w:ascii="Arial" w:hAnsi="Arial" w:cs="Arial"/>
+          <w:sz w:val="24"/>
+          <w:szCs w:val="24"/>
+        </w:rPr>
+      </w:pPr>
+      <w:r>
+        <w:rPr>
+          <w:rFonts w:ascii="Arial" w:hAnsi="Arial" w:cs="Arial"/>
+          <w:sz w:val="24"/>
+          <w:szCs w:val="24"/>
+        </w:rPr>
+        <w:t xml:space="preserve">Ahora que ya existen varios </w:t>
+      </w:r>
+      <w:r>
+        <w:rPr>
+          <w:rFonts w:ascii="Arial" w:hAnsi="Arial" w:cs="Arial"/>
+          <w:sz w:val="24"/>
+          <w:szCs w:val="24"/>
+        </w:rPr>
+        <w:t>documentos (</w:t>
+      </w:r>
+      <w:r>
+        <w:rPr>
+          <w:rFonts w:ascii="Arial" w:hAnsi="Arial" w:cs="Arial"/>
+          <w:sz w:val="24"/>
+          <w:szCs w:val="24"/>
+        </w:rPr>
+        <w:t>estudiantes) dentro de nuestra colección, se hace necesario el desarrollar una consulta especifica de solo alguno de dichos documentos, para ello se desarrolla el query de la parte izquierda en la que s</w:t>
+      </w:r>
+      <w:r>
+        <w:rPr>
+          <w:rFonts w:ascii="Arial" w:hAnsi="Arial" w:cs="Arial"/>
+          <w:sz w:val="24"/>
+          <w:szCs w:val="24"/>
+        </w:rPr>
+        <w:t>e consulta un estudiante por id</w:t>
+      </w:r>
+      <w:r>
+        <w:rPr>
+          <w:rFonts w:ascii="Arial" w:hAnsi="Arial" w:cs="Arial"/>
+          <w:sz w:val="24"/>
+          <w:szCs w:val="24"/>
+        </w:rPr>
+        <w:t>( para este caso el estudiante con id=2)</w:t>
+      </w:r>
+      <w:r>
+        <w:rPr>
+          <w:rFonts w:ascii="Arial" w:hAnsi="Arial" w:cs="Arial"/>
+          <w:sz w:val="24"/>
+          <w:szCs w:val="24"/>
+        </w:rPr>
+        <w:t>, y a la derecha se muestra la información solicitada para este estudiante.</w:t>
+      </w:r>
+    </w:p>
+    <w:p>
+      <w:pPr>
+        <w:jc w:val="both"/>
+        <w:rPr>
+          <w:rFonts w:ascii="Arial" w:hAnsi="Arial" w:cs="Arial"/>
+          <w:sz w:val="24"/>
+          <w:szCs w:val="24"/>
+        </w:rPr>
+      </w:pPr>
+    </w:p>
+    <w:p>
+      <w:pPr>
+        <w:jc w:val="both"/>
+        <w:rPr>
+          <w:rFonts w:ascii="Arial" w:hAnsi="Arial" w:cs="Arial"/>
+          <w:sz w:val="24"/>
+          <w:szCs w:val="24"/>
+        </w:rPr>
+      </w:pPr>
+      <w:r>
+        <w:rPr>
+          <w:rFonts w:ascii="Arial" w:hAnsi="Arial" w:cs="Arial"/>
+          <w:noProof/>
+          <w:sz w:val="24"/>
+          <w:szCs w:val="24"/>
+          <w:lang w:val="fr-FR" w:eastAsia="fr-FR"/>
         </w:rPr>
         <w:drawing>
           <wp:inline distT="0" distB="0" distL="0" distR="0" wp14:anchorId="1DC93057" wp14:editId="176B6B48">
@@ -463,8 +2230,67 @@
           </wp:inline>
         </w:drawing>
       </w:r>
-    </w:p>
-    <w:p/>
+      <w:bookmarkStart w:id="0" w:name="_GoBack"/>
+      <w:bookmarkEnd w:id="0"/>
+    </w:p>
+    <w:p>
+      <w:pPr>
+        <w:jc w:val="both"/>
+        <w:rPr>
+          <w:rFonts w:ascii="Arial" w:hAnsi="Arial" w:cs="Arial"/>
+          <w:sz w:val="24"/>
+          <w:szCs w:val="24"/>
+        </w:rPr>
+      </w:pPr>
+    </w:p>
+    <w:p>
+      <w:pPr>
+        <w:jc w:val="both"/>
+        <w:rPr>
+          <w:rFonts w:ascii="Arial" w:hAnsi="Arial" w:cs="Arial"/>
+          <w:sz w:val="24"/>
+          <w:szCs w:val="24"/>
+        </w:rPr>
+      </w:pPr>
+      <w:r>
+        <w:rPr>
+          <w:rFonts w:ascii="Arial" w:hAnsi="Arial" w:cs="Arial"/>
+          <w:sz w:val="24"/>
+          <w:szCs w:val="24"/>
+          <w:u w:val="single"/>
+        </w:rPr>
+        <w:t>Repositorio (URL-gitHub)=</w:t>
+      </w:r>
+      <w:r>
+        <w:rPr>
+          <w:rFonts w:ascii="Arial" w:hAnsi="Arial" w:cs="Arial"/>
+          <w:sz w:val="24"/>
+          <w:szCs w:val="24"/>
+        </w:rPr>
+        <w:t xml:space="preserve"> </w:t>
+      </w:r>
+      <w:hyperlink r:id="rId16" w:history="1">
+        <w:r>
+          <w:rPr>
+            <w:rStyle w:val="Hipervnculo"/>
+            <w:rFonts w:ascii="Arial" w:hAnsi="Arial" w:cs="Arial"/>
+            <w:sz w:val="24"/>
+            <w:szCs w:val="24"/>
+          </w:rPr>
+          <w:t>https://github.com/jaimeand/RepoProyectoWebG6.git</w:t>
+        </w:r>
+      </w:hyperlink>
+    </w:p>
+    <w:p>
+      <w:pPr>
+        <w:jc w:val="both"/>
+        <w:rPr>
+          <w:rFonts w:ascii="Arial" w:hAnsi="Arial" w:cs="Arial"/>
+          <w:sz w:val="24"/>
+          <w:szCs w:val="24"/>
+        </w:rPr>
+      </w:pPr>
+    </w:p>
     <w:sectPr>
       <w:pgSz w:w="12240" w:h="15840"/>
       <w:pgMar w:top="1417" w:right="1701" w:bottom="1417" w:left="1701" w:header="708" w:footer="708" w:gutter="0"/>
@@ -476,7 +2302,7 @@
 </file>
 
 <file path=word/endnotes.xml><?xml version="1.0" encoding="utf-8"?>
-<w:endnotes xmlns:wpc="http://schemas.microsoft.com/office/word/2010/wordprocessingCanvas" xmlns:cx="http://schemas.microsoft.com/office/drawing/2014/chartex" xmlns:cx1="http://schemas.microsoft.com/office/drawing/2015/9/8/chartex" xmlns:cx2="http://schemas.microsoft.com/office/drawing/2015/10/21/chartex" xmlns:cx3="http://schemas.microsoft.com/office/drawing/2016/5/9/chartex" xmlns:cx4="http://schemas.microsoft.com/office/drawing/2016/5/10/chartex" xmlns:cx5="http://schemas.microsoft.com/office/drawing/2016/5/11/chartex" xmlns:cx6="http://schemas.microsoft.com/office/drawing/2016/5/12/chartex" xmlns:cx7="http://schemas.microsoft.com/office/drawing/2016/5/13/chartex" xmlns:cx8="http://schemas.microsoft.com/office/drawing/2016/5/14/chartex" xmlns:mc="http://schemas.openxmlformats.org/markup-compatibility/2006" xmlns:aink="http://schemas.microsoft.com/office/drawing/2016/ink" xmlns:am3d="http://schemas.microsoft.com/office/drawing/2017/model3d" xmlns:o="urn:schemas-microsoft-com:office:office" xmlns:r="http://schemas.openxmlformats.org/officeDocument/2006/relationships" xmlns:m="http://schemas.openxmlformats.org/officeDocument/2006/math" xmlns:v="urn:schemas-microsoft-com:vml" xmlns:wp14="http://schemas.microsoft.com/office/word/2010/wordprocessingDrawing" xmlns:wp="http://schemas.openxmlformats.org/drawingml/2006/wordprocessingDrawing" xmlns:w10="urn:schemas-microsoft-com:office:word" xmlns:w="http://schemas.openxmlformats.org/wordprocessingml/2006/main" xmlns:w14="http://schemas.microsoft.com/office/word/2010/wordml" xmlns:w15="http://schemas.microsoft.com/office/word/2012/wordml" xmlns:w16cex="http://schemas.microsoft.com/office/word/2018/wordml/cex" xmlns:w16cid="http://schemas.microsoft.com/office/word/2016/wordml/cid" xmlns:w16="http://schemas.microsoft.com/office/word/2018/wordml" xmlns:w16sdtdh="http://schemas.microsoft.com/office/word/2020/wordml/sdtdatahash" xmlns:w16se="http://schemas.microsoft.com/office/word/2015/wordml/symex" xmlns:wpg="http://schemas.microsoft.com/office/word/2010/wordprocessingGroup" xmlns:wpi="http://schemas.microsoft.com/office/word/2010/wordprocessingInk" xmlns:wne="http://schemas.microsoft.com/office/word/2006/wordml" xmlns:wps="http://schemas.microsoft.com/office/word/2010/wordprocessingShape" mc:Ignorable="w14 w15 w16se w16cid w16 w16cex w16sdtdh wp14">
+<w:endnotes xmlns:wpc="http://schemas.microsoft.com/office/word/2010/wordprocessingCanvas" xmlns:mc="http://schemas.openxmlformats.org/markup-compatibility/2006" xmlns:o="urn:schemas-microsoft-com:office:office" xmlns:r="http://schemas.openxmlformats.org/officeDocument/2006/relationships" xmlns:m="http://schemas.openxmlformats.org/officeDocument/2006/math" xmlns:v="urn:schemas-microsoft-com:vml" xmlns:wp14="http://schemas.microsoft.com/office/word/2010/wordprocessingDrawing" xmlns:wp="http://schemas.openxmlformats.org/drawingml/2006/wordprocessingDrawing" xmlns:w10="urn:schemas-microsoft-com:office:word" xmlns:w="http://schemas.openxmlformats.org/wordprocessingml/2006/main" xmlns:w14="http://schemas.microsoft.com/office/word/2010/wordml" xmlns:w15="http://schemas.microsoft.com/office/word/2012/wordml" xmlns:wpg="http://schemas.microsoft.com/office/word/2010/wordprocessingGroup" xmlns:wpi="http://schemas.microsoft.com/office/word/2010/wordprocessingInk" xmlns:wne="http://schemas.microsoft.com/office/word/2006/wordml" xmlns:wps="http://schemas.microsoft.com/office/word/2010/wordprocessingShape" mc:Ignorable="w14 w15 wp14">
   <w:endnote w:type="separator" w:id="-1">
     <w:p>
       <w:pPr>
@@ -501,7 +2327,7 @@
 </file>
 
 <file path=word/footnotes.xml><?xml version="1.0" encoding="utf-8"?>
-<w:footnotes xmlns:wpc="http://schemas.microsoft.com/office/word/2010/wordprocessingCanvas" xmlns:cx="http://schemas.microsoft.com/office/drawing/2014/chartex" xmlns:cx1="http://schemas.microsoft.com/office/drawing/2015/9/8/chartex" xmlns:cx2="http://schemas.microsoft.com/office/drawing/2015/10/21/chartex" xmlns:cx3="http://schemas.microsoft.com/office/drawing/2016/5/9/chartex" xmlns:cx4="http://schemas.microsoft.com/office/drawing/2016/5/10/chartex" xmlns:cx5="http://schemas.microsoft.com/office/drawing/2016/5/11/chartex" xmlns:cx6="http://schemas.microsoft.com/office/drawing/2016/5/12/chartex" xmlns:cx7="http://schemas.microsoft.com/office/drawing/2016/5/13/chartex" xmlns:cx8="http://schemas.microsoft.com/office/drawing/2016/5/14/chartex" xmlns:mc="http://schemas.openxmlformats.org/markup-compatibility/2006" xmlns:aink="http://schemas.microsoft.com/office/drawing/2016/ink" xmlns:am3d="http://schemas.microsoft.com/office/drawing/2017/model3d" xmlns:o="urn:schemas-microsoft-com:office:office" xmlns:r="http://schemas.openxmlformats.org/officeDocument/2006/relationships" xmlns:m="http://schemas.openxmlformats.org/officeDocument/2006/math" xmlns:v="urn:schemas-microsoft-com:vml" xmlns:wp14="http://schemas.microsoft.com/office/word/2010/wordprocessingDrawing" xmlns:wp="http://schemas.openxmlformats.org/drawingml/2006/wordprocessingDrawing" xmlns:w10="urn:schemas-microsoft-com:office:word" xmlns:w="http://schemas.openxmlformats.org/wordprocessingml/2006/main" xmlns:w14="http://schemas.microsoft.com/office/word/2010/wordml" xmlns:w15="http://schemas.microsoft.com/office/word/2012/wordml" xmlns:w16cex="http://schemas.microsoft.com/office/word/2018/wordml/cex" xmlns:w16cid="http://schemas.microsoft.com/office/word/2016/wordml/cid" xmlns:w16="http://schemas.microsoft.com/office/word/2018/wordml" xmlns:w16sdtdh="http://schemas.microsoft.com/office/word/2020/wordml/sdtdatahash" xmlns:w16se="http://schemas.microsoft.com/office/word/2015/wordml/symex" xmlns:wpg="http://schemas.microsoft.com/office/word/2010/wordprocessingGroup" xmlns:wpi="http://schemas.microsoft.com/office/word/2010/wordprocessingInk" xmlns:wne="http://schemas.microsoft.com/office/word/2006/wordml" xmlns:wps="http://schemas.microsoft.com/office/word/2010/wordprocessingShape" mc:Ignorable="w14 w15 w16se w16cid w16 w16cex w16sdtdh wp14">
+<w:footnotes xmlns:wpc="http://schemas.microsoft.com/office/word/2010/wordprocessingCanvas" xmlns:mc="http://schemas.openxmlformats.org/markup-compatibility/2006" xmlns:o="urn:schemas-microsoft-com:office:office" xmlns:r="http://schemas.openxmlformats.org/officeDocument/2006/relationships" xmlns:m="http://schemas.openxmlformats.org/officeDocument/2006/math" xmlns:v="urn:schemas-microsoft-com:vml" xmlns:wp14="http://schemas.microsoft.com/office/word/2010/wordprocessingDrawing" xmlns:wp="http://schemas.openxmlformats.org/drawingml/2006/wordprocessingDrawing" xmlns:w10="urn:schemas-microsoft-com:office:word" xmlns:w="http://schemas.openxmlformats.org/wordprocessingml/2006/main" xmlns:w14="http://schemas.microsoft.com/office/word/2010/wordml" xmlns:w15="http://schemas.microsoft.com/office/word/2012/wordml" xmlns:wpg="http://schemas.microsoft.com/office/word/2010/wordprocessingGroup" xmlns:wpi="http://schemas.microsoft.com/office/word/2010/wordprocessingInk" xmlns:wne="http://schemas.microsoft.com/office/word/2006/wordml" xmlns:wps="http://schemas.microsoft.com/office/word/2010/wordprocessingShape" mc:Ignorable="w14 w15 wp14">
   <w:footnote w:type="separator" w:id="-1">
     <w:p>
       <w:pPr>
@@ -526,7 +2352,7 @@
 </file>
 
 <file path=word/styles.xml><?xml version="1.0" encoding="utf-8"?>
-<w:styles xmlns:mc="http://schemas.openxmlformats.org/markup-compatibility/2006" xmlns:r="http://schemas.openxmlformats.org/officeDocument/2006/relationships" xmlns:w="http://schemas.openxmlformats.org/wordprocessingml/2006/main" xmlns:w14="http://schemas.microsoft.com/office/word/2010/wordml" xmlns:w15="http://schemas.microsoft.com/office/word/2012/wordml" xmlns:w16cex="http://schemas.microsoft.com/office/word/2018/wordml/cex" xmlns:w16cid="http://schemas.microsoft.com/office/word/2016/wordml/cid" xmlns:w16="http://schemas.microsoft.com/office/word/2018/wordml" xmlns:w16sdtdh="http://schemas.microsoft.com/office/word/2020/wordml/sdtdatahash" xmlns:w16se="http://schemas.microsoft.com/office/word/2015/wordml/symex" mc:Ignorable="w14 w15 w16se w16cid w16 w16cex w16sdtdh">
+<w:styles xmlns:mc="http://schemas.openxmlformats.org/markup-compatibility/2006" xmlns:r="http://schemas.openxmlformats.org/officeDocument/2006/relationships" xmlns:w="http://schemas.openxmlformats.org/wordprocessingml/2006/main" xmlns:w14="http://schemas.microsoft.com/office/word/2010/wordml" xmlns:w15="http://schemas.microsoft.com/office/word/2012/wordml" mc:Ignorable="w14 w15">
   <w:docDefaults>
     <w:rPrDefault>
       <w:rPr>
@@ -542,7 +2368,7 @@
       </w:pPr>
     </w:pPrDefault>
   </w:docDefaults>
-  <w:latentStyles w:defLockedState="0" w:defUIPriority="99" w:defSemiHidden="0" w:defUnhideWhenUsed="0" w:defQFormat="0" w:count="376">
+  <w:latentStyles w:defLockedState="0" w:defUIPriority="99" w:defSemiHidden="0" w:defUnhideWhenUsed="0" w:defQFormat="0" w:count="371">
     <w:lsdException w:name="Normal" w:uiPriority="0" w:qFormat="1"/>
     <w:lsdException w:name="heading 1" w:uiPriority="9" w:qFormat="1"/>
     <w:lsdException w:name="heading 2" w:semiHidden="1" w:uiPriority="9" w:unhideWhenUsed="1" w:qFormat="1"/>
@@ -648,6 +2474,7 @@
     <w:lsdException w:name="HTML Sample" w:semiHidden="1" w:unhideWhenUsed="1"/>
     <w:lsdException w:name="HTML Typewriter" w:semiHidden="1" w:unhideWhenUsed="1"/>
     <w:lsdException w:name="HTML Variable" w:semiHidden="1" w:unhideWhenUsed="1"/>
+    <w:lsdException w:name="Normal Table" w:semiHidden="1" w:unhideWhenUsed="1"/>
     <w:lsdException w:name="annotation subject" w:semiHidden="1" w:unhideWhenUsed="1"/>
     <w:lsdException w:name="No List" w:semiHidden="1" w:unhideWhenUsed="1"/>
     <w:lsdException w:name="Outline List 1" w:semiHidden="1" w:unhideWhenUsed="1"/>
@@ -694,8 +2521,10 @@
     <w:lsdException w:name="Table Subtle 2" w:semiHidden="1" w:unhideWhenUsed="1"/>
     <w:lsdException w:name="Table Web 1" w:semiHidden="1" w:unhideWhenUsed="1"/>
     <w:lsdException w:name="Table Web 2" w:semiHidden="1" w:unhideWhenUsed="1"/>
+    <w:lsdException w:name="Table Web 3" w:semiHidden="1" w:unhideWhenUsed="1"/>
     <w:lsdException w:name="Balloon Text" w:semiHidden="1" w:unhideWhenUsed="1"/>
     <w:lsdException w:name="Table Grid" w:uiPriority="39"/>
+    <w:lsdException w:name="Table Theme" w:semiHidden="1" w:unhideWhenUsed="1"/>
     <w:lsdException w:name="Placeholder Text" w:semiHidden="1"/>
     <w:lsdException w:name="No Spacing" w:uiPriority="1" w:qFormat="1"/>
     <w:lsdException w:name="Light Shading" w:uiPriority="60"/>
@@ -911,11 +2740,6 @@
     <w:lsdException w:name="List Table 5 Dark Accent 6" w:uiPriority="50"/>
     <w:lsdException w:name="List Table 6 Colorful Accent 6" w:uiPriority="51"/>
     <w:lsdException w:name="List Table 7 Colorful Accent 6" w:uiPriority="52"/>
-    <w:lsdException w:name="Mention" w:semiHidden="1" w:unhideWhenUsed="1"/>
-    <w:lsdException w:name="Smart Hyperlink" w:semiHidden="1" w:unhideWhenUsed="1"/>
-    <w:lsdException w:name="Hashtag" w:semiHidden="1" w:unhideWhenUsed="1"/>
-    <w:lsdException w:name="Unresolved Mention" w:semiHidden="1" w:unhideWhenUsed="1"/>
-    <w:lsdException w:name="Smart Link" w:semiHidden="1" w:unhideWhenUsed="1"/>
   </w:latentStyles>
   <w:style w:type="paragraph" w:default="1" w:styleId="Normal">
     <w:name w:val="Normal"/>
@@ -991,6 +2815,45 @@
     <w:link w:val="Piedepgina"/>
     <w:uiPriority w:val="99"/>
     <w:rsid w:val="00A53005"/>
+  </w:style>
+  <w:style w:type="paragraph" w:styleId="NormalWeb">
+    <w:name w:val="Normal (Web)"/>
+    <w:basedOn w:val="Normal"/>
+    <w:uiPriority w:val="99"/>
+    <w:semiHidden/>
+    <w:unhideWhenUsed/>
+    <w:rsid w:val="00A76369"/>
+    <w:pPr>
+      <w:spacing w:before="100" w:beforeAutospacing="1" w:after="100" w:afterAutospacing="1" w:line="240" w:lineRule="auto"/>
+    </w:pPr>
+    <w:rPr>
+      <w:rFonts w:ascii="Times New Roman" w:eastAsia="Times New Roman" w:hAnsi="Times New Roman" w:cs="Times New Roman"/>
+      <w:sz w:val="24"/>
+      <w:szCs w:val="24"/>
+      <w:lang w:val="fr-FR" w:eastAsia="fr-FR"/>
+    </w:rPr>
+  </w:style>
+  <w:style w:type="character" w:styleId="Textoennegrita">
+    <w:name w:val="Strong"/>
+    <w:basedOn w:val="Fuentedeprrafopredeter"/>
+    <w:uiPriority w:val="22"/>
+    <w:qFormat/>
+    <w:rsid w:val="00A76369"/>
+    <w:rPr>
+      <w:b/>
+      <w:bCs/>
+    </w:rPr>
+  </w:style>
+  <w:style w:type="character" w:styleId="Hipervnculo">
+    <w:name w:val="Hyperlink"/>
+    <w:basedOn w:val="Fuentedeprrafopredeter"/>
+    <w:uiPriority w:val="99"/>
+    <w:unhideWhenUsed/>
+    <w:rsid w:val="00785A88"/>
+    <w:rPr>
+      <w:color w:val="0563C1" w:themeColor="hyperlink"/>
+      <w:u w:val="single"/>
+    </w:rPr>
   </w:style>
 </w:styles>
 </file>

</xml_diff>

<commit_message>
Recopilación archivo final para entrega
</commit_message>
<xml_diff>
--- a/Sprint5_Equipo6_ProyectoWebG6.docx
+++ b/Sprint5_Equipo6_ProyectoWebG6.docx
@@ -23,18 +23,7 @@
           <w:shd w:val="clear" w:color="auto" w:fill="FFFFFF"/>
           <w:lang w:val="es-CO" w:eastAsia="es-CO"/>
         </w:rPr>
-        <w:t>Sprint 5</w:t>
-      </w:r>
-      <w:r>
-        <w:rPr>
-          <w:rFonts w:ascii="Arial" w:hAnsi="Arial" w:cs="Arial"/>
-          <w:b/>
-          <w:bCs/>
-          <w:color w:val="000000"/>
-          <w:shd w:val="clear" w:color="auto" w:fill="FFFFFF"/>
-          <w:lang w:val="es-CO" w:eastAsia="es-CO"/>
-        </w:rPr>
-        <w:t xml:space="preserve">: </w:t>
+        <w:t xml:space="preserve">Sprint 5: </w:t>
       </w:r>
       <w:r>
         <w:rPr>
@@ -480,18 +469,7 @@
           <w:shd w:val="clear" w:color="auto" w:fill="FFFFFF"/>
           <w:lang w:eastAsia="es-CO"/>
         </w:rPr>
-        <w:t>17</w:t>
-      </w:r>
-      <w:r>
-        <w:rPr>
-          <w:rFonts w:ascii="Arial" w:eastAsia="Times New Roman" w:hAnsi="Arial" w:cs="Arial"/>
-          <w:color w:val="000000"/>
-          <w:sz w:val="24"/>
-          <w:szCs w:val="24"/>
-          <w:shd w:val="clear" w:color="auto" w:fill="FFFFFF"/>
-          <w:lang w:eastAsia="es-CO"/>
-        </w:rPr>
-        <w:t xml:space="preserve"> de octubre de 2021</w:t>
+        <w:t>17 de octubre de 2021</w:t>
       </w:r>
     </w:p>
     <w:p>
@@ -2230,35 +2208,1563 @@
           </wp:inline>
         </w:drawing>
       </w:r>
-      <w:bookmarkStart w:id="0" w:name="_GoBack"/>
-      <w:bookmarkEnd w:id="0"/>
-    </w:p>
-    <w:p>
-      <w:pPr>
-        <w:jc w:val="both"/>
-        <w:rPr>
-          <w:rFonts w:ascii="Arial" w:hAnsi="Arial" w:cs="Arial"/>
-          <w:sz w:val="24"/>
-          <w:szCs w:val="24"/>
-        </w:rPr>
-      </w:pPr>
-    </w:p>
-    <w:p>
-      <w:pPr>
-        <w:jc w:val="both"/>
-        <w:rPr>
-          <w:rFonts w:ascii="Arial" w:hAnsi="Arial" w:cs="Arial"/>
-          <w:sz w:val="24"/>
-          <w:szCs w:val="24"/>
-        </w:rPr>
-      </w:pPr>
-      <w:r>
+    </w:p>
+    <w:p>
+      <w:pPr>
+        <w:jc w:val="both"/>
+        <w:rPr>
+          <w:rFonts w:ascii="Arial" w:hAnsi="Arial" w:cs="Arial"/>
+          <w:sz w:val="24"/>
+          <w:szCs w:val="24"/>
+        </w:rPr>
+      </w:pPr>
+    </w:p>
+    <w:p>
+      <w:pPr>
+        <w:jc w:val="both"/>
+        <w:rPr>
+          <w:rFonts w:ascii="Arial" w:hAnsi="Arial" w:cs="Arial"/>
+          <w:sz w:val="24"/>
+          <w:szCs w:val="24"/>
+        </w:rPr>
+      </w:pPr>
+    </w:p>
+    <w:p>
+      <w:pPr>
+        <w:jc w:val="both"/>
+        <w:rPr>
+          <w:rFonts w:ascii="Arial" w:hAnsi="Arial" w:cs="Arial"/>
+          <w:sz w:val="24"/>
+          <w:szCs w:val="24"/>
+        </w:rPr>
+      </w:pPr>
+    </w:p>
+    <w:p>
+      <w:pPr>
+        <w:jc w:val="both"/>
+        <w:rPr>
+          <w:rFonts w:ascii="Arial" w:hAnsi="Arial" w:cs="Arial"/>
+          <w:sz w:val="24"/>
+          <w:szCs w:val="24"/>
+        </w:rPr>
+      </w:pPr>
+      <w:r>
+        <w:rPr>
+          <w:rFonts w:ascii="Arial" w:hAnsi="Arial" w:cs="Arial"/>
+          <w:sz w:val="24"/>
+          <w:szCs w:val="24"/>
+        </w:rPr>
+        <w:lastRenderedPageBreak/>
+        <w:t xml:space="preserve">De la misma manera como crea un documento para la colección de estudiantes, se muestra a continuación como se </w:t>
+      </w:r>
+      <w:r>
+        <w:rPr>
+          <w:rFonts w:ascii="Arial" w:hAnsi="Arial" w:cs="Arial"/>
+          <w:sz w:val="24"/>
+          <w:szCs w:val="24"/>
+        </w:rPr>
+        <w:t>adicionan</w:t>
+      </w:r>
+      <w:r>
+        <w:rPr>
+          <w:rFonts w:ascii="Arial" w:hAnsi="Arial" w:cs="Arial"/>
+          <w:sz w:val="24"/>
+          <w:szCs w:val="24"/>
+        </w:rPr>
+        <w:t xml:space="preserve"> documentos a la colección de proyectos.</w:t>
+      </w:r>
+    </w:p>
+    <w:p>
+      <w:pPr>
+        <w:jc w:val="both"/>
+        <w:rPr>
+          <w:rFonts w:ascii="Arial" w:hAnsi="Arial" w:cs="Arial"/>
+          <w:sz w:val="24"/>
+          <w:szCs w:val="24"/>
+        </w:rPr>
+      </w:pPr>
+      <w:r>
+        <w:rPr>
+          <w:noProof/>
+          <w:lang w:val="fr-FR" w:eastAsia="fr-FR"/>
+        </w:rPr>
+        <w:drawing>
+          <wp:inline distT="0" distB="0" distL="0" distR="0" wp14:anchorId="5EED4E82" wp14:editId="1679E7E9">
+            <wp:extent cx="5612130" cy="3102610"/>
+            <wp:effectExtent l="0" t="0" r="7620" b="2540"/>
+            <wp:docPr id="17" name="Imagen 17"/>
+            <wp:cNvGraphicFramePr>
+              <a:graphicFrameLocks xmlns:a="http://schemas.openxmlformats.org/drawingml/2006/main" noChangeAspect="1"/>
+            </wp:cNvGraphicFramePr>
+            <a:graphic xmlns:a="http://schemas.openxmlformats.org/drawingml/2006/main">
+              <a:graphicData uri="http://schemas.openxmlformats.org/drawingml/2006/picture">
+                <pic:pic xmlns:pic="http://schemas.openxmlformats.org/drawingml/2006/picture">
+                  <pic:nvPicPr>
+                    <pic:cNvPr id="1" name=""/>
+                    <pic:cNvPicPr/>
+                  </pic:nvPicPr>
+                  <pic:blipFill>
+                    <a:blip r:embed="rId16"/>
+                    <a:stretch>
+                      <a:fillRect/>
+                    </a:stretch>
+                  </pic:blipFill>
+                  <pic:spPr>
+                    <a:xfrm>
+                      <a:off x="0" y="0"/>
+                      <a:ext cx="5612130" cy="3102610"/>
+                    </a:xfrm>
+                    <a:prstGeom prst="rect">
+                      <a:avLst/>
+                    </a:prstGeom>
+                  </pic:spPr>
+                </pic:pic>
+              </a:graphicData>
+            </a:graphic>
+          </wp:inline>
+        </w:drawing>
+      </w:r>
+    </w:p>
+    <w:p>
+      <w:pPr>
+        <w:jc w:val="both"/>
+        <w:rPr>
+          <w:rFonts w:ascii="Arial" w:hAnsi="Arial" w:cs="Arial"/>
+          <w:sz w:val="24"/>
+          <w:szCs w:val="24"/>
+        </w:rPr>
+      </w:pPr>
+      <w:r>
+        <w:rPr>
+          <w:rFonts w:ascii="Arial" w:hAnsi="Arial" w:cs="Arial"/>
+          <w:sz w:val="24"/>
+          <w:szCs w:val="24"/>
+        </w:rPr>
+        <w:t>Para ello se requirió previamente de crear el type Proyecto</w:t>
+      </w:r>
+      <w:r>
+        <w:rPr>
+          <w:rFonts w:ascii="Arial" w:hAnsi="Arial" w:cs="Arial"/>
+          <w:sz w:val="24"/>
+          <w:szCs w:val="24"/>
+        </w:rPr>
+        <w:t xml:space="preserve"> con sus respectivos parámetros</w:t>
+      </w:r>
+      <w:r>
+        <w:rPr>
+          <w:rFonts w:ascii="Arial" w:hAnsi="Arial" w:cs="Arial"/>
+          <w:sz w:val="24"/>
+          <w:szCs w:val="24"/>
+        </w:rPr>
+        <w:t xml:space="preserve"> como se muestra a continuación:</w:t>
+      </w:r>
+    </w:p>
+    <w:p>
+      <w:pPr>
+        <w:jc w:val="both"/>
+        <w:rPr>
+          <w:rFonts w:ascii="Arial" w:hAnsi="Arial" w:cs="Arial"/>
+          <w:sz w:val="24"/>
+          <w:szCs w:val="24"/>
+        </w:rPr>
+      </w:pPr>
+      <w:r>
+        <w:rPr>
+          <w:noProof/>
+          <w:lang w:val="fr-FR" w:eastAsia="fr-FR"/>
+        </w:rPr>
+        <w:drawing>
+          <wp:inline distT="0" distB="0" distL="0" distR="0" wp14:anchorId="763D7FE8" wp14:editId="3060D01B">
+            <wp:extent cx="4438650" cy="2590800"/>
+            <wp:effectExtent l="0" t="0" r="0" b="0"/>
+            <wp:docPr id="13" name="Imagen 13"/>
+            <wp:cNvGraphicFramePr>
+              <a:graphicFrameLocks xmlns:a="http://schemas.openxmlformats.org/drawingml/2006/main" noChangeAspect="1"/>
+            </wp:cNvGraphicFramePr>
+            <a:graphic xmlns:a="http://schemas.openxmlformats.org/drawingml/2006/main">
+              <a:graphicData uri="http://schemas.openxmlformats.org/drawingml/2006/picture">
+                <pic:pic xmlns:pic="http://schemas.openxmlformats.org/drawingml/2006/picture">
+                  <pic:nvPicPr>
+                    <pic:cNvPr id="1" name=""/>
+                    <pic:cNvPicPr/>
+                  </pic:nvPicPr>
+                  <pic:blipFill>
+                    <a:blip r:embed="rId17"/>
+                    <a:stretch>
+                      <a:fillRect/>
+                    </a:stretch>
+                  </pic:blipFill>
+                  <pic:spPr>
+                    <a:xfrm>
+                      <a:off x="0" y="0"/>
+                      <a:ext cx="4438650" cy="2590800"/>
+                    </a:xfrm>
+                    <a:prstGeom prst="rect">
+                      <a:avLst/>
+                    </a:prstGeom>
+                  </pic:spPr>
+                </pic:pic>
+              </a:graphicData>
+            </a:graphic>
+          </wp:inline>
+        </w:drawing>
+      </w:r>
+    </w:p>
+    <w:p>
+      <w:pPr>
+        <w:jc w:val="both"/>
+        <w:rPr>
+          <w:rFonts w:ascii="Arial" w:hAnsi="Arial" w:cs="Arial"/>
+          <w:sz w:val="24"/>
+          <w:szCs w:val="24"/>
+        </w:rPr>
+      </w:pPr>
+    </w:p>
+    <w:p>
+      <w:pPr>
+        <w:jc w:val="both"/>
+        <w:rPr>
+          <w:rFonts w:ascii="Arial" w:hAnsi="Arial" w:cs="Arial"/>
+          <w:sz w:val="24"/>
+          <w:szCs w:val="24"/>
+        </w:rPr>
+      </w:pPr>
+    </w:p>
+    <w:p>
+      <w:pPr>
+        <w:jc w:val="both"/>
+        <w:rPr>
+          <w:rFonts w:ascii="Arial" w:hAnsi="Arial" w:cs="Arial"/>
+          <w:sz w:val="24"/>
+          <w:szCs w:val="24"/>
+        </w:rPr>
+      </w:pPr>
+    </w:p>
+    <w:p>
+      <w:pPr>
+        <w:jc w:val="both"/>
+        <w:rPr>
+          <w:rFonts w:ascii="Arial" w:hAnsi="Arial" w:cs="Arial"/>
+          <w:sz w:val="24"/>
+          <w:szCs w:val="24"/>
+        </w:rPr>
+      </w:pPr>
+    </w:p>
+    <w:p>
+      <w:pPr>
+        <w:jc w:val="both"/>
+        <w:rPr>
+          <w:rFonts w:ascii="Arial" w:hAnsi="Arial" w:cs="Arial"/>
+          <w:sz w:val="24"/>
+          <w:szCs w:val="24"/>
+        </w:rPr>
+      </w:pPr>
+      <w:r>
+        <w:rPr>
+          <w:rFonts w:ascii="Arial" w:hAnsi="Arial" w:cs="Arial"/>
+          <w:sz w:val="24"/>
+          <w:szCs w:val="24"/>
+        </w:rPr>
+        <w:lastRenderedPageBreak/>
+        <w:t xml:space="preserve">De igual manera para los proyectos se debe desarrollar su respectivo query de consulta </w:t>
+      </w:r>
+      <w:r>
+        <w:rPr>
+          <w:rFonts w:ascii="Arial" w:hAnsi="Arial" w:cs="Arial"/>
+          <w:sz w:val="24"/>
+          <w:szCs w:val="24"/>
+        </w:rPr>
+        <w:t xml:space="preserve">ya sea para todos los proyectos o tan solo para alguno de ellos con su respectivo id </w:t>
+      </w:r>
+      <w:r>
+        <w:rPr>
+          <w:rFonts w:ascii="Arial" w:hAnsi="Arial" w:cs="Arial"/>
+          <w:sz w:val="24"/>
+          <w:szCs w:val="24"/>
+        </w:rPr>
+        <w:t>como se muestra a continuación:</w:t>
+      </w:r>
+    </w:p>
+    <w:p>
+      <w:pPr>
+        <w:jc w:val="both"/>
+        <w:rPr>
+          <w:rFonts w:ascii="Arial" w:hAnsi="Arial" w:cs="Arial"/>
+          <w:sz w:val="24"/>
+          <w:szCs w:val="24"/>
+        </w:rPr>
+      </w:pPr>
+      <w:r>
+        <w:rPr>
+          <w:noProof/>
+          <w:lang w:val="fr-FR" w:eastAsia="fr-FR"/>
+        </w:rPr>
+        <w:drawing>
+          <wp:inline distT="0" distB="0" distL="0" distR="0" wp14:anchorId="2E597CC9" wp14:editId="3A1507EE">
+            <wp:extent cx="4400550" cy="1428750"/>
+            <wp:effectExtent l="0" t="0" r="0" b="0"/>
+            <wp:docPr id="14" name="Imagen 14"/>
+            <wp:cNvGraphicFramePr>
+              <a:graphicFrameLocks xmlns:a="http://schemas.openxmlformats.org/drawingml/2006/main" noChangeAspect="1"/>
+            </wp:cNvGraphicFramePr>
+            <a:graphic xmlns:a="http://schemas.openxmlformats.org/drawingml/2006/main">
+              <a:graphicData uri="http://schemas.openxmlformats.org/drawingml/2006/picture">
+                <pic:pic xmlns:pic="http://schemas.openxmlformats.org/drawingml/2006/picture">
+                  <pic:nvPicPr>
+                    <pic:cNvPr id="1" name=""/>
+                    <pic:cNvPicPr/>
+                  </pic:nvPicPr>
+                  <pic:blipFill>
+                    <a:blip r:embed="rId18"/>
+                    <a:stretch>
+                      <a:fillRect/>
+                    </a:stretch>
+                  </pic:blipFill>
+                  <pic:spPr>
+                    <a:xfrm>
+                      <a:off x="0" y="0"/>
+                      <a:ext cx="4400550" cy="1428750"/>
+                    </a:xfrm>
+                    <a:prstGeom prst="rect">
+                      <a:avLst/>
+                    </a:prstGeom>
+                  </pic:spPr>
+                </pic:pic>
+              </a:graphicData>
+            </a:graphic>
+          </wp:inline>
+        </w:drawing>
+      </w:r>
+    </w:p>
+    <w:p>
+      <w:pPr>
+        <w:jc w:val="both"/>
+        <w:rPr>
+          <w:rFonts w:ascii="Arial" w:hAnsi="Arial" w:cs="Arial"/>
+          <w:sz w:val="24"/>
+          <w:szCs w:val="24"/>
+        </w:rPr>
+      </w:pPr>
+      <w:r>
+        <w:rPr>
+          <w:rFonts w:ascii="Arial" w:hAnsi="Arial" w:cs="Arial"/>
+          <w:sz w:val="24"/>
+          <w:szCs w:val="24"/>
+        </w:rPr>
+        <w:t xml:space="preserve">Para poder agregar nuevos proyectos a nuestra colección se crea la respectiva mutación para poder interactuar con el graphQl, tal como se ve en la siguiente imagen: </w:t>
+      </w:r>
+    </w:p>
+    <w:p>
+      <w:pPr>
+        <w:jc w:val="both"/>
+        <w:rPr>
+          <w:rFonts w:ascii="Arial" w:hAnsi="Arial" w:cs="Arial"/>
+          <w:sz w:val="24"/>
+          <w:szCs w:val="24"/>
+        </w:rPr>
+      </w:pPr>
+      <w:r>
+        <w:rPr>
+          <w:noProof/>
+          <w:lang w:val="fr-FR" w:eastAsia="fr-FR"/>
+        </w:rPr>
+        <w:drawing>
+          <wp:inline distT="0" distB="0" distL="0" distR="0" wp14:anchorId="0FE6CA23" wp14:editId="23E548CE">
+            <wp:extent cx="5600700" cy="3009900"/>
+            <wp:effectExtent l="0" t="0" r="0" b="0"/>
+            <wp:docPr id="15" name="Imagen 15"/>
+            <wp:cNvGraphicFramePr>
+              <a:graphicFrameLocks xmlns:a="http://schemas.openxmlformats.org/drawingml/2006/main" noChangeAspect="1"/>
+            </wp:cNvGraphicFramePr>
+            <a:graphic xmlns:a="http://schemas.openxmlformats.org/drawingml/2006/main">
+              <a:graphicData uri="http://schemas.openxmlformats.org/drawingml/2006/picture">
+                <pic:pic xmlns:pic="http://schemas.openxmlformats.org/drawingml/2006/picture">
+                  <pic:nvPicPr>
+                    <pic:cNvPr id="1" name=""/>
+                    <pic:cNvPicPr/>
+                  </pic:nvPicPr>
+                  <pic:blipFill>
+                    <a:blip r:embed="rId19"/>
+                    <a:stretch>
+                      <a:fillRect/>
+                    </a:stretch>
+                  </pic:blipFill>
+                  <pic:spPr>
+                    <a:xfrm>
+                      <a:off x="0" y="0"/>
+                      <a:ext cx="5600700" cy="3009900"/>
+                    </a:xfrm>
+                    <a:prstGeom prst="rect">
+                      <a:avLst/>
+                    </a:prstGeom>
+                  </pic:spPr>
+                </pic:pic>
+              </a:graphicData>
+            </a:graphic>
+          </wp:inline>
+        </w:drawing>
+      </w:r>
+    </w:p>
+    <w:p>
+      <w:pPr>
+        <w:jc w:val="both"/>
+        <w:rPr>
+          <w:rFonts w:ascii="Arial" w:hAnsi="Arial" w:cs="Arial"/>
+          <w:sz w:val="24"/>
+          <w:szCs w:val="24"/>
+        </w:rPr>
+      </w:pPr>
+    </w:p>
+    <w:p>
+      <w:pPr>
+        <w:jc w:val="both"/>
+        <w:rPr>
+          <w:rFonts w:ascii="Arial" w:hAnsi="Arial" w:cs="Arial"/>
+          <w:sz w:val="24"/>
+          <w:szCs w:val="24"/>
+        </w:rPr>
+      </w:pPr>
+    </w:p>
+    <w:p>
+      <w:pPr>
+        <w:jc w:val="both"/>
+        <w:rPr>
+          <w:rFonts w:ascii="Arial" w:hAnsi="Arial" w:cs="Arial"/>
+          <w:sz w:val="24"/>
+          <w:szCs w:val="24"/>
+        </w:rPr>
+      </w:pPr>
+    </w:p>
+    <w:p>
+      <w:pPr>
+        <w:jc w:val="both"/>
+        <w:rPr>
+          <w:rFonts w:ascii="Arial" w:hAnsi="Arial" w:cs="Arial"/>
+          <w:sz w:val="24"/>
+          <w:szCs w:val="24"/>
+        </w:rPr>
+      </w:pPr>
+    </w:p>
+    <w:p>
+      <w:pPr>
+        <w:jc w:val="both"/>
+        <w:rPr>
+          <w:rFonts w:ascii="Arial" w:hAnsi="Arial" w:cs="Arial"/>
+          <w:sz w:val="24"/>
+          <w:szCs w:val="24"/>
+        </w:rPr>
+      </w:pPr>
+    </w:p>
+    <w:p>
+      <w:pPr>
+        <w:jc w:val="both"/>
+        <w:rPr>
+          <w:rFonts w:ascii="Arial" w:hAnsi="Arial" w:cs="Arial"/>
+          <w:sz w:val="24"/>
+          <w:szCs w:val="24"/>
+        </w:rPr>
+      </w:pPr>
+    </w:p>
+    <w:p>
+      <w:pPr>
+        <w:jc w:val="both"/>
+        <w:rPr>
+          <w:rFonts w:ascii="Arial" w:hAnsi="Arial" w:cs="Arial"/>
+          <w:sz w:val="24"/>
+          <w:szCs w:val="24"/>
+        </w:rPr>
+      </w:pPr>
+    </w:p>
+    <w:p>
+      <w:pPr>
+        <w:jc w:val="both"/>
+        <w:rPr>
+          <w:rFonts w:ascii="Arial" w:hAnsi="Arial" w:cs="Arial"/>
+          <w:sz w:val="24"/>
+          <w:szCs w:val="24"/>
+        </w:rPr>
+      </w:pPr>
+    </w:p>
+    <w:p>
+      <w:pPr>
+        <w:jc w:val="both"/>
+        <w:rPr>
+          <w:rFonts w:ascii="Arial" w:hAnsi="Arial" w:cs="Arial"/>
+          <w:sz w:val="24"/>
+          <w:szCs w:val="24"/>
+        </w:rPr>
+      </w:pPr>
+      <w:r>
+        <w:rPr>
+          <w:rFonts w:ascii="Arial" w:hAnsi="Arial" w:cs="Arial"/>
+          <w:sz w:val="24"/>
+          <w:szCs w:val="24"/>
+        </w:rPr>
+        <w:lastRenderedPageBreak/>
+        <w:t xml:space="preserve"> Se adiciona la forma de crear la variable proyectos:</w:t>
+      </w:r>
+    </w:p>
+    <w:p>
+      <w:pPr>
+        <w:jc w:val="both"/>
+        <w:rPr>
+          <w:rFonts w:ascii="Arial" w:hAnsi="Arial" w:cs="Arial"/>
+          <w:sz w:val="24"/>
+          <w:szCs w:val="24"/>
+        </w:rPr>
+      </w:pPr>
+      <w:r>
+        <w:rPr>
+          <w:noProof/>
+          <w:lang w:val="fr-FR" w:eastAsia="fr-FR"/>
+        </w:rPr>
+        <w:drawing>
+          <wp:inline distT="0" distB="0" distL="0" distR="0" wp14:anchorId="06CAD550" wp14:editId="773A4C95">
+            <wp:extent cx="5612130" cy="3657600"/>
+            <wp:effectExtent l="0" t="0" r="7620" b="0"/>
+            <wp:docPr id="20" name="Imagen 20"/>
+            <wp:cNvGraphicFramePr>
+              <a:graphicFrameLocks xmlns:a="http://schemas.openxmlformats.org/drawingml/2006/main" noChangeAspect="1"/>
+            </wp:cNvGraphicFramePr>
+            <a:graphic xmlns:a="http://schemas.openxmlformats.org/drawingml/2006/main">
+              <a:graphicData uri="http://schemas.openxmlformats.org/drawingml/2006/picture">
+                <pic:pic xmlns:pic="http://schemas.openxmlformats.org/drawingml/2006/picture">
+                  <pic:nvPicPr>
+                    <pic:cNvPr id="1" name=""/>
+                    <pic:cNvPicPr/>
+                  </pic:nvPicPr>
+                  <pic:blipFill>
+                    <a:blip r:embed="rId20"/>
+                    <a:stretch>
+                      <a:fillRect/>
+                    </a:stretch>
+                  </pic:blipFill>
+                  <pic:spPr>
+                    <a:xfrm>
+                      <a:off x="0" y="0"/>
+                      <a:ext cx="5612130" cy="3657600"/>
+                    </a:xfrm>
+                    <a:prstGeom prst="rect">
+                      <a:avLst/>
+                    </a:prstGeom>
+                  </pic:spPr>
+                </pic:pic>
+              </a:graphicData>
+            </a:graphic>
+          </wp:inline>
+        </w:drawing>
+      </w:r>
+    </w:p>
+    <w:p>
+      <w:pPr>
+        <w:jc w:val="both"/>
+        <w:rPr>
+          <w:rFonts w:ascii="Arial" w:hAnsi="Arial" w:cs="Arial"/>
+          <w:sz w:val="24"/>
+          <w:szCs w:val="24"/>
+        </w:rPr>
+      </w:pPr>
+      <w:r>
+        <w:rPr>
+          <w:rFonts w:ascii="Arial" w:hAnsi="Arial" w:cs="Arial"/>
+          <w:sz w:val="24"/>
+          <w:szCs w:val="24"/>
+        </w:rPr>
+        <w:t>Y de esta manera se muestra como se creó la función para crear los proyectos:</w:t>
+      </w:r>
+    </w:p>
+    <w:p>
+      <w:pPr>
+        <w:jc w:val="both"/>
+        <w:rPr>
+          <w:rFonts w:ascii="Arial" w:hAnsi="Arial" w:cs="Arial"/>
+          <w:sz w:val="24"/>
+          <w:szCs w:val="24"/>
+        </w:rPr>
+      </w:pPr>
+      <w:r>
+        <w:rPr>
+          <w:noProof/>
+          <w:lang w:val="fr-FR" w:eastAsia="fr-FR"/>
+        </w:rPr>
+        <w:drawing>
+          <wp:inline distT="0" distB="0" distL="0" distR="0" wp14:anchorId="0D648835" wp14:editId="43DF40A3">
+            <wp:extent cx="5612130" cy="1760855"/>
+            <wp:effectExtent l="0" t="0" r="7620" b="0"/>
+            <wp:docPr id="21" name="Imagen 21"/>
+            <wp:cNvGraphicFramePr>
+              <a:graphicFrameLocks xmlns:a="http://schemas.openxmlformats.org/drawingml/2006/main" noChangeAspect="1"/>
+            </wp:cNvGraphicFramePr>
+            <a:graphic xmlns:a="http://schemas.openxmlformats.org/drawingml/2006/main">
+              <a:graphicData uri="http://schemas.openxmlformats.org/drawingml/2006/picture">
+                <pic:pic xmlns:pic="http://schemas.openxmlformats.org/drawingml/2006/picture">
+                  <pic:nvPicPr>
+                    <pic:cNvPr id="1" name=""/>
+                    <pic:cNvPicPr/>
+                  </pic:nvPicPr>
+                  <pic:blipFill>
+                    <a:blip r:embed="rId21"/>
+                    <a:stretch>
+                      <a:fillRect/>
+                    </a:stretch>
+                  </pic:blipFill>
+                  <pic:spPr>
+                    <a:xfrm>
+                      <a:off x="0" y="0"/>
+                      <a:ext cx="5612130" cy="1760855"/>
+                    </a:xfrm>
+                    <a:prstGeom prst="rect">
+                      <a:avLst/>
+                    </a:prstGeom>
+                  </pic:spPr>
+                </pic:pic>
+              </a:graphicData>
+            </a:graphic>
+          </wp:inline>
+        </w:drawing>
+      </w:r>
+    </w:p>
+    <w:p>
+      <w:pPr>
+        <w:jc w:val="both"/>
+        <w:rPr>
+          <w:rFonts w:ascii="Arial" w:hAnsi="Arial" w:cs="Arial"/>
+          <w:sz w:val="24"/>
+          <w:szCs w:val="24"/>
+        </w:rPr>
+      </w:pPr>
+      <w:r>
+        <w:rPr>
+          <w:rFonts w:ascii="Arial" w:hAnsi="Arial" w:cs="Arial"/>
+          <w:sz w:val="24"/>
+          <w:szCs w:val="24"/>
+        </w:rPr>
+        <w:t>Posterior a ello se corre el mismo localhost para poder interactuar.</w:t>
+      </w:r>
+    </w:p>
+    <w:p>
+      <w:pPr>
+        <w:jc w:val="both"/>
+        <w:rPr>
+          <w:rFonts w:ascii="Arial" w:hAnsi="Arial" w:cs="Arial"/>
+          <w:sz w:val="24"/>
+          <w:szCs w:val="24"/>
+        </w:rPr>
+      </w:pPr>
+    </w:p>
+    <w:p>
+      <w:pPr>
+        <w:jc w:val="both"/>
+        <w:rPr>
+          <w:noProof/>
+          <w:lang w:eastAsia="fr-FR"/>
+        </w:rPr>
+      </w:pPr>
+    </w:p>
+    <w:p>
+      <w:pPr>
+        <w:jc w:val="both"/>
+        <w:rPr>
+          <w:noProof/>
+          <w:lang w:eastAsia="fr-FR"/>
+        </w:rPr>
+      </w:pPr>
+    </w:p>
+    <w:p>
+      <w:pPr>
+        <w:jc w:val="both"/>
+        <w:rPr>
+          <w:noProof/>
+          <w:lang w:eastAsia="fr-FR"/>
+        </w:rPr>
+      </w:pPr>
+    </w:p>
+    <w:p>
+      <w:pPr>
+        <w:jc w:val="both"/>
+        <w:rPr>
+          <w:noProof/>
+          <w:lang w:eastAsia="fr-FR"/>
+        </w:rPr>
+      </w:pPr>
+    </w:p>
+    <w:p>
+      <w:pPr>
+        <w:jc w:val="both"/>
+        <w:rPr>
+          <w:noProof/>
+          <w:lang w:eastAsia="fr-FR"/>
+        </w:rPr>
+      </w:pPr>
+    </w:p>
+    <w:p>
+      <w:pPr>
+        <w:rPr>
+          <w:rFonts w:ascii="Arial" w:hAnsi="Arial" w:cs="Arial"/>
+          <w:sz w:val="24"/>
+          <w:szCs w:val="24"/>
+        </w:rPr>
+      </w:pPr>
+      <w:r>
+        <w:rPr>
+          <w:rFonts w:ascii="Arial" w:hAnsi="Arial" w:cs="Arial"/>
+          <w:sz w:val="24"/>
+          <w:szCs w:val="24"/>
+        </w:rPr>
+        <w:lastRenderedPageBreak/>
+        <w:t xml:space="preserve">Luego de </w:t>
+      </w:r>
+      <w:r>
+        <w:rPr>
+          <w:rFonts w:ascii="Arial" w:hAnsi="Arial" w:cs="Arial"/>
+          <w:sz w:val="24"/>
+          <w:szCs w:val="24"/>
+        </w:rPr>
+        <w:t>ejecuta</w:t>
+      </w:r>
+      <w:r>
+        <w:rPr>
+          <w:rFonts w:ascii="Arial" w:hAnsi="Arial" w:cs="Arial"/>
+          <w:sz w:val="24"/>
+          <w:szCs w:val="24"/>
+        </w:rPr>
+        <w:t>r y</w:t>
+      </w:r>
+      <w:r>
+        <w:rPr>
+          <w:rFonts w:ascii="Arial" w:hAnsi="Arial" w:cs="Arial"/>
+          <w:sz w:val="24"/>
+          <w:szCs w:val="24"/>
+        </w:rPr>
+        <w:t xml:space="preserve"> agrega</w:t>
+      </w:r>
+      <w:r>
+        <w:rPr>
+          <w:rFonts w:ascii="Arial" w:hAnsi="Arial" w:cs="Arial"/>
+          <w:sz w:val="24"/>
+          <w:szCs w:val="24"/>
+        </w:rPr>
+        <w:t>r</w:t>
+      </w:r>
+      <w:r>
+        <w:rPr>
+          <w:rFonts w:ascii="Arial" w:hAnsi="Arial" w:cs="Arial"/>
+          <w:sz w:val="24"/>
+          <w:szCs w:val="24"/>
+        </w:rPr>
+        <w:t xml:space="preserve"> un proyecto y se consul</w:t>
+      </w:r>
+      <w:r>
+        <w:rPr>
+          <w:rFonts w:ascii="Arial" w:hAnsi="Arial" w:cs="Arial"/>
+          <w:sz w:val="24"/>
+          <w:szCs w:val="24"/>
+        </w:rPr>
+        <w:t>ta a la vez el proyecto creado.</w:t>
+      </w:r>
+    </w:p>
+    <w:p>
+      <w:pPr>
+        <w:jc w:val="both"/>
+        <w:rPr>
+          <w:rFonts w:ascii="Arial" w:hAnsi="Arial" w:cs="Arial"/>
+          <w:noProof/>
+          <w:sz w:val="24"/>
+          <w:szCs w:val="24"/>
+          <w:lang w:eastAsia="fr-FR"/>
+        </w:rPr>
+      </w:pPr>
+    </w:p>
+    <w:p>
+      <w:pPr>
+        <w:jc w:val="both"/>
+        <w:rPr>
+          <w:rFonts w:ascii="Arial" w:hAnsi="Arial" w:cs="Arial"/>
+          <w:sz w:val="24"/>
+          <w:szCs w:val="24"/>
+        </w:rPr>
+      </w:pPr>
+      <w:r>
+        <w:rPr>
+          <w:noProof/>
+          <w:lang w:val="fr-FR" w:eastAsia="fr-FR"/>
+        </w:rPr>
+        <w:drawing>
+          <wp:inline distT="0" distB="0" distL="0" distR="0" wp14:anchorId="1EFA2E3E" wp14:editId="365338A2">
+            <wp:extent cx="5612130" cy="3392170"/>
+            <wp:effectExtent l="0" t="0" r="7620" b="0"/>
+            <wp:docPr id="16" name="Imagen 16"/>
+            <wp:cNvGraphicFramePr>
+              <a:graphicFrameLocks xmlns:a="http://schemas.openxmlformats.org/drawingml/2006/main" noChangeAspect="1"/>
+            </wp:cNvGraphicFramePr>
+            <a:graphic xmlns:a="http://schemas.openxmlformats.org/drawingml/2006/main">
+              <a:graphicData uri="http://schemas.openxmlformats.org/drawingml/2006/picture">
+                <pic:pic xmlns:pic="http://schemas.openxmlformats.org/drawingml/2006/picture">
+                  <pic:nvPicPr>
+                    <pic:cNvPr id="1" name=""/>
+                    <pic:cNvPicPr/>
+                  </pic:nvPicPr>
+                  <pic:blipFill>
+                    <a:blip r:embed="rId22"/>
+                    <a:stretch>
+                      <a:fillRect/>
+                    </a:stretch>
+                  </pic:blipFill>
+                  <pic:spPr>
+                    <a:xfrm>
+                      <a:off x="0" y="0"/>
+                      <a:ext cx="5612130" cy="3392170"/>
+                    </a:xfrm>
+                    <a:prstGeom prst="rect">
+                      <a:avLst/>
+                    </a:prstGeom>
+                  </pic:spPr>
+                </pic:pic>
+              </a:graphicData>
+            </a:graphic>
+          </wp:inline>
+        </w:drawing>
+      </w:r>
+    </w:p>
+    <w:p>
+      <w:pPr>
+        <w:jc w:val="both"/>
         <w:rPr>
           <w:rFonts w:ascii="Arial" w:hAnsi="Arial" w:cs="Arial"/>
           <w:sz w:val="24"/>
           <w:szCs w:val="24"/>
           <w:u w:val="single"/>
         </w:rPr>
+      </w:pPr>
+    </w:p>
+    <w:p>
+      <w:pPr>
+        <w:jc w:val="both"/>
+        <w:rPr>
+          <w:rFonts w:ascii="Arial" w:hAnsi="Arial" w:cs="Arial"/>
+          <w:sz w:val="24"/>
+          <w:szCs w:val="24"/>
+        </w:rPr>
+      </w:pPr>
+      <w:r>
+        <w:rPr>
+          <w:rFonts w:ascii="Arial" w:hAnsi="Arial" w:cs="Arial"/>
+          <w:sz w:val="24"/>
+          <w:szCs w:val="24"/>
+        </w:rPr>
+        <w:t>Así como se pueden usar el query para determinar todos los estudiantes, se desarrolla ahora para encontrar todos los proyectos disponibles, así;</w:t>
+      </w:r>
+    </w:p>
+    <w:p>
+      <w:pPr>
+        <w:jc w:val="both"/>
+        <w:rPr>
+          <w:rFonts w:ascii="Arial" w:hAnsi="Arial" w:cs="Arial"/>
+          <w:sz w:val="24"/>
+          <w:szCs w:val="24"/>
+        </w:rPr>
+      </w:pPr>
+      <w:r>
+        <w:rPr>
+          <w:noProof/>
+          <w:lang w:val="fr-FR" w:eastAsia="fr-FR"/>
+        </w:rPr>
+        <w:drawing>
+          <wp:inline distT="0" distB="0" distL="0" distR="0" wp14:anchorId="17166576" wp14:editId="558AED7B">
+            <wp:extent cx="5612130" cy="2534285"/>
+            <wp:effectExtent l="0" t="0" r="7620" b="0"/>
+            <wp:docPr id="18" name="Imagen 18"/>
+            <wp:cNvGraphicFramePr>
+              <a:graphicFrameLocks xmlns:a="http://schemas.openxmlformats.org/drawingml/2006/main" noChangeAspect="1"/>
+            </wp:cNvGraphicFramePr>
+            <a:graphic xmlns:a="http://schemas.openxmlformats.org/drawingml/2006/main">
+              <a:graphicData uri="http://schemas.openxmlformats.org/drawingml/2006/picture">
+                <pic:pic xmlns:pic="http://schemas.openxmlformats.org/drawingml/2006/picture">
+                  <pic:nvPicPr>
+                    <pic:cNvPr id="1" name=""/>
+                    <pic:cNvPicPr/>
+                  </pic:nvPicPr>
+                  <pic:blipFill>
+                    <a:blip r:embed="rId23"/>
+                    <a:stretch>
+                      <a:fillRect/>
+                    </a:stretch>
+                  </pic:blipFill>
+                  <pic:spPr>
+                    <a:xfrm>
+                      <a:off x="0" y="0"/>
+                      <a:ext cx="5612130" cy="2534285"/>
+                    </a:xfrm>
+                    <a:prstGeom prst="rect">
+                      <a:avLst/>
+                    </a:prstGeom>
+                  </pic:spPr>
+                </pic:pic>
+              </a:graphicData>
+            </a:graphic>
+          </wp:inline>
+        </w:drawing>
+      </w:r>
+    </w:p>
+    <w:p>
+      <w:pPr>
+        <w:jc w:val="both"/>
+        <w:rPr>
+          <w:rFonts w:ascii="Arial" w:hAnsi="Arial" w:cs="Arial"/>
+          <w:sz w:val="24"/>
+          <w:szCs w:val="24"/>
+          <w:u w:val="single"/>
+        </w:rPr>
+      </w:pPr>
+    </w:p>
+    <w:p>
+      <w:pPr>
+        <w:jc w:val="both"/>
+        <w:rPr>
+          <w:rFonts w:ascii="Arial" w:hAnsi="Arial" w:cs="Arial"/>
+          <w:sz w:val="24"/>
+          <w:szCs w:val="24"/>
+          <w:u w:val="single"/>
+        </w:rPr>
+      </w:pPr>
+    </w:p>
+    <w:p>
+      <w:pPr>
+        <w:jc w:val="both"/>
+        <w:rPr>
+          <w:rFonts w:ascii="Arial" w:hAnsi="Arial" w:cs="Arial"/>
+          <w:sz w:val="24"/>
+          <w:szCs w:val="24"/>
+        </w:rPr>
+      </w:pPr>
+      <w:r>
+        <w:rPr>
+          <w:rFonts w:ascii="Arial" w:hAnsi="Arial" w:cs="Arial"/>
+          <w:sz w:val="24"/>
+          <w:szCs w:val="24"/>
+        </w:rPr>
+        <w:lastRenderedPageBreak/>
+        <w:t>Ahora según las especificaciones también se solicitaba el hacer la consulta de algún proyecto dependiendo de un id determinado</w:t>
+      </w:r>
+      <w:r>
+        <w:rPr>
+          <w:rFonts w:ascii="Arial" w:hAnsi="Arial" w:cs="Arial"/>
+          <w:sz w:val="24"/>
+          <w:szCs w:val="24"/>
+        </w:rPr>
+        <w:t>.</w:t>
+      </w:r>
+    </w:p>
+    <w:p>
+      <w:pPr>
+        <w:jc w:val="both"/>
+        <w:rPr>
+          <w:rFonts w:ascii="Arial" w:hAnsi="Arial" w:cs="Arial"/>
+          <w:sz w:val="24"/>
+          <w:szCs w:val="24"/>
+        </w:rPr>
+      </w:pPr>
+      <w:r>
+        <w:rPr>
+          <w:noProof/>
+          <w:lang w:val="fr-FR" w:eastAsia="fr-FR"/>
+        </w:rPr>
+        <w:drawing>
+          <wp:inline distT="0" distB="0" distL="0" distR="0" wp14:anchorId="523811B1" wp14:editId="0A431068">
+            <wp:extent cx="5612130" cy="3195955"/>
+            <wp:effectExtent l="0" t="0" r="7620" b="4445"/>
+            <wp:docPr id="19" name="Imagen 19"/>
+            <wp:cNvGraphicFramePr>
+              <a:graphicFrameLocks xmlns:a="http://schemas.openxmlformats.org/drawingml/2006/main" noChangeAspect="1"/>
+            </wp:cNvGraphicFramePr>
+            <a:graphic xmlns:a="http://schemas.openxmlformats.org/drawingml/2006/main">
+              <a:graphicData uri="http://schemas.openxmlformats.org/drawingml/2006/picture">
+                <pic:pic xmlns:pic="http://schemas.openxmlformats.org/drawingml/2006/picture">
+                  <pic:nvPicPr>
+                    <pic:cNvPr id="1" name=""/>
+                    <pic:cNvPicPr/>
+                  </pic:nvPicPr>
+                  <pic:blipFill>
+                    <a:blip r:embed="rId24"/>
+                    <a:stretch>
+                      <a:fillRect/>
+                    </a:stretch>
+                  </pic:blipFill>
+                  <pic:spPr>
+                    <a:xfrm>
+                      <a:off x="0" y="0"/>
+                      <a:ext cx="5612130" cy="3195955"/>
+                    </a:xfrm>
+                    <a:prstGeom prst="rect">
+                      <a:avLst/>
+                    </a:prstGeom>
+                  </pic:spPr>
+                </pic:pic>
+              </a:graphicData>
+            </a:graphic>
+          </wp:inline>
+        </w:drawing>
+      </w:r>
+    </w:p>
+    <w:p>
+      <w:pPr>
+        <w:jc w:val="both"/>
+        <w:rPr>
+          <w:rFonts w:ascii="Arial" w:hAnsi="Arial" w:cs="Arial"/>
+          <w:sz w:val="24"/>
+          <w:szCs w:val="24"/>
+          <w:u w:val="single"/>
+        </w:rPr>
+      </w:pPr>
+      <w:r>
+        <w:rPr>
+          <w:rFonts w:ascii="Arial" w:hAnsi="Arial" w:cs="Arial"/>
+          <w:sz w:val="24"/>
+          <w:szCs w:val="24"/>
+          <w:u w:val="single"/>
+        </w:rPr>
+        <w:t>PARTE REACT:</w:t>
+      </w:r>
+    </w:p>
+    <w:p>
+      <w:pPr>
+        <w:jc w:val="both"/>
+        <w:rPr>
+          <w:rFonts w:ascii="Arial" w:hAnsi="Arial" w:cs="Arial"/>
+          <w:sz w:val="24"/>
+          <w:szCs w:val="24"/>
+        </w:rPr>
+      </w:pPr>
+      <w:r>
+        <w:rPr>
+          <w:rFonts w:ascii="Arial" w:hAnsi="Arial" w:cs="Arial"/>
+          <w:sz w:val="24"/>
+          <w:szCs w:val="24"/>
+        </w:rPr>
+        <w:t>A partir de esta parte se presenta la forma como se crea el proyecto en React.</w:t>
+      </w:r>
+    </w:p>
+    <w:p>
+      <w:pPr>
+        <w:rPr>
+          <w:rFonts w:ascii="Arial" w:hAnsi="Arial" w:cs="Arial"/>
+          <w:sz w:val="24"/>
+          <w:szCs w:val="24"/>
+        </w:rPr>
+      </w:pPr>
+      <w:r>
+        <w:rPr>
+          <w:rFonts w:ascii="Arial" w:hAnsi="Arial" w:cs="Arial"/>
+          <w:sz w:val="24"/>
+          <w:szCs w:val="24"/>
+        </w:rPr>
+        <w:t xml:space="preserve">Primero, se inicia el proyecto mediante el gestor de paquetes npm, para ello se inicia con el comando= </w:t>
+      </w:r>
+      <w:r>
+        <w:rPr>
+          <w:rFonts w:ascii="Arial" w:hAnsi="Arial" w:cs="Arial"/>
+          <w:sz w:val="24"/>
+          <w:szCs w:val="24"/>
+        </w:rPr>
+        <w:t>npx create-react-app nombre_aplicacion</w:t>
+      </w:r>
+    </w:p>
+    <w:p>
+      <w:pPr>
+        <w:jc w:val="both"/>
+        <w:rPr>
+          <w:rFonts w:ascii="Arial" w:hAnsi="Arial" w:cs="Arial"/>
+          <w:sz w:val="24"/>
+          <w:szCs w:val="24"/>
+        </w:rPr>
+      </w:pPr>
+      <w:r>
+        <w:rPr>
+          <w:noProof/>
+          <w:lang w:val="fr-FR" w:eastAsia="fr-FR"/>
+        </w:rPr>
+        <w:drawing>
+          <wp:inline distT="0" distB="0" distL="0" distR="0" wp14:anchorId="54E74424" wp14:editId="6099829E">
+            <wp:extent cx="5218981" cy="3298032"/>
+            <wp:effectExtent l="0" t="0" r="1270" b="0"/>
+            <wp:docPr id="22" name="Imagen 22"/>
+            <wp:cNvGraphicFramePr>
+              <a:graphicFrameLocks xmlns:a="http://schemas.openxmlformats.org/drawingml/2006/main" noChangeAspect="1"/>
+            </wp:cNvGraphicFramePr>
+            <a:graphic xmlns:a="http://schemas.openxmlformats.org/drawingml/2006/main">
+              <a:graphicData uri="http://schemas.openxmlformats.org/drawingml/2006/picture">
+                <pic:pic xmlns:pic="http://schemas.openxmlformats.org/drawingml/2006/picture">
+                  <pic:nvPicPr>
+                    <pic:cNvPr id="1" name=""/>
+                    <pic:cNvPicPr/>
+                  </pic:nvPicPr>
+                  <pic:blipFill>
+                    <a:blip r:embed="rId25"/>
+                    <a:stretch>
+                      <a:fillRect/>
+                    </a:stretch>
+                  </pic:blipFill>
+                  <pic:spPr>
+                    <a:xfrm>
+                      <a:off x="0" y="0"/>
+                      <a:ext cx="5227816" cy="3303615"/>
+                    </a:xfrm>
+                    <a:prstGeom prst="rect">
+                      <a:avLst/>
+                    </a:prstGeom>
+                  </pic:spPr>
+                </pic:pic>
+              </a:graphicData>
+            </a:graphic>
+          </wp:inline>
+        </w:drawing>
+      </w:r>
+    </w:p>
+    <w:p>
+      <w:pPr>
+        <w:rPr>
+          <w:rFonts w:ascii="Arial" w:hAnsi="Arial" w:cs="Arial"/>
+          <w:sz w:val="24"/>
+          <w:szCs w:val="24"/>
+        </w:rPr>
+      </w:pPr>
+      <w:r>
+        <w:rPr>
+          <w:rFonts w:ascii="Arial" w:hAnsi="Arial" w:cs="Arial"/>
+          <w:sz w:val="24"/>
+          <w:szCs w:val="24"/>
+        </w:rPr>
+        <w:lastRenderedPageBreak/>
+        <w:t>Y luego la ponemos a correr en el localhost</w:t>
+      </w:r>
+      <w:r>
+        <w:rPr>
+          <w:rFonts w:ascii="Arial" w:hAnsi="Arial" w:cs="Arial"/>
+          <w:sz w:val="24"/>
+          <w:szCs w:val="24"/>
+        </w:rPr>
+        <w:t>:</w:t>
+      </w:r>
+    </w:p>
+    <w:p>
+      <w:pPr>
+        <w:rPr>
+          <w:rFonts w:ascii="Arial" w:hAnsi="Arial" w:cs="Arial"/>
+          <w:sz w:val="24"/>
+          <w:szCs w:val="24"/>
+        </w:rPr>
+      </w:pPr>
+      <w:r>
+        <w:rPr>
+          <w:noProof/>
+          <w:lang w:val="fr-FR" w:eastAsia="fr-FR"/>
+        </w:rPr>
+        <w:drawing>
+          <wp:inline distT="0" distB="0" distL="0" distR="0" wp14:anchorId="500AB07A" wp14:editId="37B4B374">
+            <wp:extent cx="5612130" cy="2488565"/>
+            <wp:effectExtent l="0" t="0" r="7620" b="6985"/>
+            <wp:docPr id="23" name="Imagen 23"/>
+            <wp:cNvGraphicFramePr>
+              <a:graphicFrameLocks xmlns:a="http://schemas.openxmlformats.org/drawingml/2006/main" noChangeAspect="1"/>
+            </wp:cNvGraphicFramePr>
+            <a:graphic xmlns:a="http://schemas.openxmlformats.org/drawingml/2006/main">
+              <a:graphicData uri="http://schemas.openxmlformats.org/drawingml/2006/picture">
+                <pic:pic xmlns:pic="http://schemas.openxmlformats.org/drawingml/2006/picture">
+                  <pic:nvPicPr>
+                    <pic:cNvPr id="1" name=""/>
+                    <pic:cNvPicPr/>
+                  </pic:nvPicPr>
+                  <pic:blipFill>
+                    <a:blip r:embed="rId26"/>
+                    <a:stretch>
+                      <a:fillRect/>
+                    </a:stretch>
+                  </pic:blipFill>
+                  <pic:spPr>
+                    <a:xfrm>
+                      <a:off x="0" y="0"/>
+                      <a:ext cx="5612130" cy="2488565"/>
+                    </a:xfrm>
+                    <a:prstGeom prst="rect">
+                      <a:avLst/>
+                    </a:prstGeom>
+                  </pic:spPr>
+                </pic:pic>
+              </a:graphicData>
+            </a:graphic>
+          </wp:inline>
+        </w:drawing>
+      </w:r>
+    </w:p>
+    <w:p>
+      <w:pPr>
+        <w:rPr>
+          <w:rFonts w:ascii="Arial" w:hAnsi="Arial" w:cs="Arial"/>
+          <w:sz w:val="24"/>
+          <w:szCs w:val="24"/>
+        </w:rPr>
+      </w:pPr>
+    </w:p>
+    <w:p>
+      <w:pPr>
+        <w:rPr>
+          <w:rFonts w:ascii="Arial" w:hAnsi="Arial" w:cs="Arial"/>
+          <w:sz w:val="24"/>
+          <w:szCs w:val="24"/>
+        </w:rPr>
+      </w:pPr>
+      <w:r>
+        <w:rPr>
+          <w:rFonts w:ascii="Arial" w:hAnsi="Arial" w:cs="Arial"/>
+          <w:sz w:val="24"/>
+          <w:szCs w:val="24"/>
+        </w:rPr>
+        <w:t>Posterior a ello aparece un mensaje de conexión exitoso.</w:t>
+      </w:r>
+    </w:p>
+    <w:p>
+      <w:pPr>
+        <w:rPr>
+          <w:rFonts w:ascii="Arial" w:hAnsi="Arial" w:cs="Arial"/>
+          <w:sz w:val="24"/>
+          <w:szCs w:val="24"/>
+        </w:rPr>
+      </w:pPr>
+      <w:r>
+        <w:rPr>
+          <w:noProof/>
+          <w:lang w:val="fr-FR" w:eastAsia="fr-FR"/>
+        </w:rPr>
+        <w:drawing>
+          <wp:inline distT="0" distB="0" distL="0" distR="0" wp14:anchorId="3584308B" wp14:editId="29773175">
+            <wp:extent cx="5612130" cy="2925445"/>
+            <wp:effectExtent l="0" t="0" r="7620" b="8255"/>
+            <wp:docPr id="24" name="Imagen 24"/>
+            <wp:cNvGraphicFramePr>
+              <a:graphicFrameLocks xmlns:a="http://schemas.openxmlformats.org/drawingml/2006/main" noChangeAspect="1"/>
+            </wp:cNvGraphicFramePr>
+            <a:graphic xmlns:a="http://schemas.openxmlformats.org/drawingml/2006/main">
+              <a:graphicData uri="http://schemas.openxmlformats.org/drawingml/2006/picture">
+                <pic:pic xmlns:pic="http://schemas.openxmlformats.org/drawingml/2006/picture">
+                  <pic:nvPicPr>
+                    <pic:cNvPr id="1" name=""/>
+                    <pic:cNvPicPr/>
+                  </pic:nvPicPr>
+                  <pic:blipFill>
+                    <a:blip r:embed="rId27"/>
+                    <a:stretch>
+                      <a:fillRect/>
+                    </a:stretch>
+                  </pic:blipFill>
+                  <pic:spPr>
+                    <a:xfrm>
+                      <a:off x="0" y="0"/>
+                      <a:ext cx="5612130" cy="2925445"/>
+                    </a:xfrm>
+                    <a:prstGeom prst="rect">
+                      <a:avLst/>
+                    </a:prstGeom>
+                  </pic:spPr>
+                </pic:pic>
+              </a:graphicData>
+            </a:graphic>
+          </wp:inline>
+        </w:drawing>
+      </w:r>
+    </w:p>
+    <w:p>
+      <w:pPr>
+        <w:jc w:val="both"/>
+        <w:rPr>
+          <w:rFonts w:ascii="Arial" w:hAnsi="Arial" w:cs="Arial"/>
+          <w:sz w:val="24"/>
+          <w:szCs w:val="24"/>
+        </w:rPr>
+      </w:pPr>
+    </w:p>
+    <w:p>
+      <w:pPr>
+        <w:jc w:val="both"/>
+        <w:rPr>
+          <w:rFonts w:ascii="Arial" w:hAnsi="Arial" w:cs="Arial"/>
+          <w:sz w:val="24"/>
+          <w:szCs w:val="24"/>
+        </w:rPr>
+      </w:pPr>
+    </w:p>
+    <w:p>
+      <w:pPr>
+        <w:jc w:val="both"/>
+        <w:rPr>
+          <w:rFonts w:ascii="Arial" w:hAnsi="Arial" w:cs="Arial"/>
+          <w:sz w:val="24"/>
+          <w:szCs w:val="24"/>
+        </w:rPr>
+      </w:pPr>
+    </w:p>
+    <w:p>
+      <w:pPr>
+        <w:jc w:val="both"/>
+        <w:rPr>
+          <w:rFonts w:ascii="Arial" w:hAnsi="Arial" w:cs="Arial"/>
+          <w:sz w:val="24"/>
+          <w:szCs w:val="24"/>
+        </w:rPr>
+      </w:pPr>
+    </w:p>
+    <w:p>
+      <w:pPr>
+        <w:jc w:val="both"/>
+        <w:rPr>
+          <w:rFonts w:ascii="Arial" w:hAnsi="Arial" w:cs="Arial"/>
+          <w:sz w:val="24"/>
+          <w:szCs w:val="24"/>
+        </w:rPr>
+      </w:pPr>
+    </w:p>
+    <w:p>
+      <w:pPr>
+        <w:jc w:val="both"/>
+        <w:rPr>
+          <w:rFonts w:ascii="Arial" w:hAnsi="Arial" w:cs="Arial"/>
+          <w:sz w:val="24"/>
+          <w:szCs w:val="24"/>
+        </w:rPr>
+      </w:pPr>
+    </w:p>
+    <w:p>
+      <w:pPr>
+        <w:jc w:val="both"/>
+        <w:rPr>
+          <w:rFonts w:ascii="Arial" w:hAnsi="Arial" w:cs="Arial"/>
+          <w:sz w:val="24"/>
+          <w:szCs w:val="24"/>
+        </w:rPr>
+      </w:pPr>
+      <w:r>
+        <w:rPr>
+          <w:rFonts w:ascii="Arial" w:hAnsi="Arial" w:cs="Arial"/>
+          <w:sz w:val="24"/>
+          <w:szCs w:val="24"/>
+        </w:rPr>
+        <w:lastRenderedPageBreak/>
+        <w:t>De esta manera se inicia la interacción con el frontenend de nuestra aplicación con React en el respectivo localhost, en este caso el 3000.</w:t>
+      </w:r>
+    </w:p>
+    <w:p>
+      <w:pPr>
+        <w:jc w:val="both"/>
+        <w:rPr>
+          <w:rFonts w:ascii="Arial" w:hAnsi="Arial" w:cs="Arial"/>
+          <w:sz w:val="24"/>
+          <w:szCs w:val="24"/>
+        </w:rPr>
+      </w:pPr>
+      <w:r>
+        <w:rPr>
+          <w:noProof/>
+          <w:lang w:val="fr-FR" w:eastAsia="fr-FR"/>
+        </w:rPr>
+        <w:drawing>
+          <wp:inline distT="0" distB="0" distL="0" distR="0" wp14:anchorId="41F14BC8" wp14:editId="6F53A90D">
+            <wp:extent cx="5612130" cy="2592705"/>
+            <wp:effectExtent l="0" t="0" r="7620" b="0"/>
+            <wp:docPr id="25" name="Imagen 25"/>
+            <wp:cNvGraphicFramePr>
+              <a:graphicFrameLocks xmlns:a="http://schemas.openxmlformats.org/drawingml/2006/main" noChangeAspect="1"/>
+            </wp:cNvGraphicFramePr>
+            <a:graphic xmlns:a="http://schemas.openxmlformats.org/drawingml/2006/main">
+              <a:graphicData uri="http://schemas.openxmlformats.org/drawingml/2006/picture">
+                <pic:pic xmlns:pic="http://schemas.openxmlformats.org/drawingml/2006/picture">
+                  <pic:nvPicPr>
+                    <pic:cNvPr id="1" name=""/>
+                    <pic:cNvPicPr/>
+                  </pic:nvPicPr>
+                  <pic:blipFill>
+                    <a:blip r:embed="rId28"/>
+                    <a:stretch>
+                      <a:fillRect/>
+                    </a:stretch>
+                  </pic:blipFill>
+                  <pic:spPr>
+                    <a:xfrm>
+                      <a:off x="0" y="0"/>
+                      <a:ext cx="5612130" cy="2592705"/>
+                    </a:xfrm>
+                    <a:prstGeom prst="rect">
+                      <a:avLst/>
+                    </a:prstGeom>
+                  </pic:spPr>
+                </pic:pic>
+              </a:graphicData>
+            </a:graphic>
+          </wp:inline>
+        </w:drawing>
+      </w:r>
+    </w:p>
+    <w:p>
+      <w:pPr>
+        <w:jc w:val="both"/>
+        <w:rPr>
+          <w:rFonts w:ascii="Arial" w:hAnsi="Arial" w:cs="Arial"/>
+          <w:sz w:val="24"/>
+          <w:szCs w:val="24"/>
+        </w:rPr>
+      </w:pPr>
+      <w:r>
+        <w:rPr>
+          <w:rFonts w:ascii="Arial" w:hAnsi="Arial" w:cs="Arial"/>
+          <w:sz w:val="24"/>
+          <w:szCs w:val="24"/>
+        </w:rPr>
+        <w:t xml:space="preserve">Ya para finalizar si se puede proceder a hacer las modificaciones que sean necesarias, para este ejemplo </w:t>
+      </w:r>
+      <w:r>
+        <w:rPr>
+          <w:rFonts w:ascii="Arial" w:hAnsi="Arial" w:cs="Arial"/>
+          <w:sz w:val="24"/>
+          <w:szCs w:val="24"/>
+        </w:rPr>
+        <w:t>cambia el mensaje que aparecia y aparece el mensaje “Aplicación para proyecto Mintic ciclo4”.</w:t>
+      </w:r>
+    </w:p>
+    <w:p>
+      <w:pPr>
+        <w:jc w:val="both"/>
+        <w:rPr>
+          <w:rFonts w:ascii="Arial" w:hAnsi="Arial" w:cs="Arial"/>
+          <w:sz w:val="24"/>
+          <w:szCs w:val="24"/>
+        </w:rPr>
+      </w:pPr>
+      <w:r>
+        <w:rPr>
+          <w:noProof/>
+          <w:lang w:val="fr-FR" w:eastAsia="fr-FR"/>
+        </w:rPr>
+        <w:drawing>
+          <wp:inline distT="0" distB="0" distL="0" distR="0" wp14:anchorId="10217314" wp14:editId="0E97EFBE">
+            <wp:extent cx="5612130" cy="2752725"/>
+            <wp:effectExtent l="0" t="0" r="7620" b="9525"/>
+            <wp:docPr id="26" name="Imagen 26"/>
+            <wp:cNvGraphicFramePr>
+              <a:graphicFrameLocks xmlns:a="http://schemas.openxmlformats.org/drawingml/2006/main" noChangeAspect="1"/>
+            </wp:cNvGraphicFramePr>
+            <a:graphic xmlns:a="http://schemas.openxmlformats.org/drawingml/2006/main">
+              <a:graphicData uri="http://schemas.openxmlformats.org/drawingml/2006/picture">
+                <pic:pic xmlns:pic="http://schemas.openxmlformats.org/drawingml/2006/picture">
+                  <pic:nvPicPr>
+                    <pic:cNvPr id="1" name=""/>
+                    <pic:cNvPicPr/>
+                  </pic:nvPicPr>
+                  <pic:blipFill>
+                    <a:blip r:embed="rId29"/>
+                    <a:stretch>
+                      <a:fillRect/>
+                    </a:stretch>
+                  </pic:blipFill>
+                  <pic:spPr>
+                    <a:xfrm>
+                      <a:off x="0" y="0"/>
+                      <a:ext cx="5612130" cy="2752725"/>
+                    </a:xfrm>
+                    <a:prstGeom prst="rect">
+                      <a:avLst/>
+                    </a:prstGeom>
+                  </pic:spPr>
+                </pic:pic>
+              </a:graphicData>
+            </a:graphic>
+          </wp:inline>
+        </w:drawing>
+      </w:r>
+    </w:p>
+    <w:p>
+      <w:pPr>
+        <w:jc w:val="both"/>
+        <w:rPr>
+          <w:rFonts w:ascii="Arial" w:hAnsi="Arial" w:cs="Arial"/>
+          <w:sz w:val="24"/>
+          <w:szCs w:val="24"/>
+        </w:rPr>
+      </w:pPr>
+      <w:r>
+        <w:rPr>
+          <w:rFonts w:ascii="Arial" w:hAnsi="Arial" w:cs="Arial"/>
+          <w:sz w:val="24"/>
+          <w:szCs w:val="24"/>
+        </w:rPr>
+        <w:t xml:space="preserve">De la misma manera en dicha parte se agrega la parte del frontened adecuada a cada proyecto que se </w:t>
+      </w:r>
+      <w:r>
+        <w:rPr>
+          <w:rFonts w:ascii="Arial" w:hAnsi="Arial" w:cs="Arial"/>
+          <w:sz w:val="24"/>
+          <w:szCs w:val="24"/>
+        </w:rPr>
+        <w:t>esté</w:t>
+      </w:r>
+      <w:r>
+        <w:rPr>
+          <w:rFonts w:ascii="Arial" w:hAnsi="Arial" w:cs="Arial"/>
+          <w:sz w:val="24"/>
+          <w:szCs w:val="24"/>
+        </w:rPr>
+        <w:t xml:space="preserve"> </w:t>
+      </w:r>
+      <w:r>
+        <w:rPr>
+          <w:rFonts w:ascii="Arial" w:hAnsi="Arial" w:cs="Arial"/>
+          <w:sz w:val="24"/>
+          <w:szCs w:val="24"/>
+        </w:rPr>
+        <w:t>desarrollando.</w:t>
+      </w:r>
+    </w:p>
+    <w:p>
+      <w:pPr>
+        <w:jc w:val="both"/>
+        <w:rPr>
+          <w:rFonts w:ascii="Arial" w:hAnsi="Arial" w:cs="Arial"/>
+          <w:sz w:val="24"/>
+          <w:szCs w:val="24"/>
+        </w:rPr>
+      </w:pPr>
+    </w:p>
+    <w:p>
+      <w:pPr>
+        <w:jc w:val="both"/>
+        <w:rPr>
+          <w:rFonts w:ascii="Arial" w:hAnsi="Arial" w:cs="Arial"/>
+          <w:sz w:val="24"/>
+          <w:szCs w:val="24"/>
+        </w:rPr>
+      </w:pPr>
+      <w:r>
+        <w:rPr>
+          <w:rFonts w:ascii="Arial" w:hAnsi="Arial" w:cs="Arial"/>
+          <w:sz w:val="24"/>
+          <w:szCs w:val="24"/>
+        </w:rPr>
+        <w:t>A continuación se presenta el link de github donde se encuentrar los documentos que se han venido desarrollando a lo largo del curso.</w:t>
+      </w:r>
+    </w:p>
+    <w:p>
+      <w:pPr>
+        <w:jc w:val="both"/>
+        <w:rPr>
+          <w:rFonts w:ascii="Arial" w:hAnsi="Arial" w:cs="Arial"/>
+          <w:sz w:val="24"/>
+          <w:szCs w:val="24"/>
+        </w:rPr>
+      </w:pPr>
+      <w:r>
+        <w:rPr>
+          <w:rFonts w:ascii="Arial" w:hAnsi="Arial" w:cs="Arial"/>
+          <w:sz w:val="24"/>
+          <w:szCs w:val="24"/>
+          <w:u w:val="single"/>
+        </w:rPr>
         <w:t>Repositorio (URL-gitHub)=</w:t>
       </w:r>
       <w:r>
@@ -2269,7 +3775,7 @@
         </w:rPr>
         <w:t xml:space="preserve"> </w:t>
       </w:r>
-      <w:hyperlink r:id="rId16" w:history="1">
+      <w:hyperlink r:id="rId30" w:history="1">
         <w:r>
           <w:rPr>
             <w:rStyle w:val="Hipervnculo"/>
@@ -2280,16 +3786,8 @@
           <w:t>https://github.com/jaimeand/RepoProyectoWebG6.git</w:t>
         </w:r>
       </w:hyperlink>
-    </w:p>
-    <w:p>
-      <w:pPr>
-        <w:jc w:val="both"/>
-        <w:rPr>
-          <w:rFonts w:ascii="Arial" w:hAnsi="Arial" w:cs="Arial"/>
-          <w:sz w:val="24"/>
-          <w:szCs w:val="24"/>
-        </w:rPr>
-      </w:pPr>
+      <w:bookmarkStart w:id="0" w:name="_GoBack"/>
+      <w:bookmarkEnd w:id="0"/>
     </w:p>
     <w:sectPr>
       <w:pgSz w:w="12240" w:h="15840"/>

</xml_diff>